<commit_message>
add text about cards
</commit_message>
<xml_diff>
--- a/Document/Diploma.docx
+++ b/Document/Diploma.docx
@@ -1,6 +1,6 @@
 
 <file path=word/document.xml><?xml version="1.0" encoding="utf-8"?>
-<w:document xmlns:wpc="http://schemas.microsoft.com/office/word/2010/wordprocessingCanvas" xmlns:cx="http://schemas.microsoft.com/office/drawing/2014/chartex" xmlns:cx1="http://schemas.microsoft.com/office/drawing/2015/9/8/chartex" xmlns:mc="http://schemas.openxmlformats.org/markup-compatibility/2006" xmlns:o="urn:schemas-microsoft-com:office:office" xmlns:r="http://schemas.openxmlformats.org/officeDocument/2006/relationships" xmlns:m="http://schemas.openxmlformats.org/officeDocument/2006/math" xmlns:v="urn:schemas-microsoft-com:vml" xmlns:wp14="http://schemas.microsoft.com/office/word/2010/wordprocessingDrawing" xmlns:wp="http://schemas.openxmlformats.org/drawingml/2006/wordprocessingDrawing" xmlns:w10="urn:schemas-microsoft-com:office:word" xmlns:w="http://schemas.openxmlformats.org/wordprocessingml/2006/main" xmlns:w14="http://schemas.microsoft.com/office/word/2010/wordml" xmlns:w15="http://schemas.microsoft.com/office/word/2012/wordml" xmlns:w16se="http://schemas.microsoft.com/office/word/2015/wordml/symex" xmlns:wpg="http://schemas.microsoft.com/office/word/2010/wordprocessingGroup" xmlns:wpi="http://schemas.microsoft.com/office/word/2010/wordprocessingInk" xmlns:wne="http://schemas.microsoft.com/office/word/2006/wordml" xmlns:wps="http://schemas.microsoft.com/office/word/2010/wordprocessingShape" mc:Ignorable="w14 w15 w16se wp14">
+<w:document xmlns:wpc="http://schemas.microsoft.com/office/word/2010/wordprocessingCanvas" xmlns:cx="http://schemas.microsoft.com/office/drawing/2014/chartex" xmlns:mc="http://schemas.openxmlformats.org/markup-compatibility/2006" xmlns:o="urn:schemas-microsoft-com:office:office" xmlns:r="http://schemas.openxmlformats.org/officeDocument/2006/relationships" xmlns:m="http://schemas.openxmlformats.org/officeDocument/2006/math" xmlns:v="urn:schemas-microsoft-com:vml" xmlns:wp14="http://schemas.microsoft.com/office/word/2010/wordprocessingDrawing" xmlns:wp="http://schemas.openxmlformats.org/drawingml/2006/wordprocessingDrawing" xmlns:w10="urn:schemas-microsoft-com:office:word" xmlns:w="http://schemas.openxmlformats.org/wordprocessingml/2006/main" xmlns:w14="http://schemas.microsoft.com/office/word/2010/wordml" xmlns:w15="http://schemas.microsoft.com/office/word/2012/wordml" xmlns:w16se="http://schemas.microsoft.com/office/word/2015/wordml/symex" xmlns:wpg="http://schemas.microsoft.com/office/word/2010/wordprocessingGroup" xmlns:wpi="http://schemas.microsoft.com/office/word/2010/wordprocessingInk" xmlns:wne="http://schemas.microsoft.com/office/word/2006/wordml" xmlns:wps="http://schemas.microsoft.com/office/word/2010/wordprocessingShape" mc:Ignorable="w14 w15 w16se wp14">
   <w:body>
     <w:p>
       <w:pPr>
@@ -20,7 +20,7 @@
       <w:pPr>
         <w:pStyle w:val="11"/>
         <w:widowControl w:val="0"/>
-        <w:spacing w:before="360" w:line="240" w:lineRule="auto"/>
+        <w:spacing w:before="360" w:line="360" w:lineRule="auto"/>
         <w:ind w:left="440"/>
         <w:jc w:val="center"/>
         <w:rPr>
@@ -44,7 +44,7 @@
       <w:pPr>
         <w:pStyle w:val="11"/>
         <w:widowControl w:val="0"/>
-        <w:spacing w:before="360" w:line="240" w:lineRule="auto"/>
+        <w:spacing w:before="360" w:line="360" w:lineRule="auto"/>
         <w:ind w:left="5800" w:hanging="579"/>
         <w:jc w:val="right"/>
         <w:rPr>
@@ -68,7 +68,7 @@
       <w:pPr>
         <w:pStyle w:val="11"/>
         <w:widowControl w:val="0"/>
-        <w:spacing w:line="240" w:lineRule="auto"/>
+        <w:spacing w:line="360" w:lineRule="auto"/>
         <w:ind w:left="5220"/>
         <w:jc w:val="right"/>
         <w:rPr>
@@ -92,7 +92,7 @@
       <w:pPr>
         <w:pStyle w:val="11"/>
         <w:widowControl w:val="0"/>
-        <w:spacing w:line="240" w:lineRule="auto"/>
+        <w:spacing w:line="360" w:lineRule="auto"/>
         <w:ind w:left="5220"/>
         <w:jc w:val="right"/>
         <w:rPr>
@@ -109,14 +109,34 @@
           <w:sz w:val="26"/>
           <w:szCs w:val="26"/>
         </w:rPr>
-        <w:t>д.т.н., проф._______Гагарина Л.Г.</w:t>
+        <w:t xml:space="preserve">д.т.н., </w:t>
+      </w:r>
+      <w:proofErr w:type="spellStart"/>
+      <w:r>
+        <w:rPr>
+          <w:rFonts w:ascii="Times New Roman" w:hAnsi="Times New Roman" w:cs="Times New Roman"/>
+          <w:color w:val="auto"/>
+          <w:sz w:val="26"/>
+          <w:szCs w:val="26"/>
+        </w:rPr>
+        <w:t>проф</w:t>
+      </w:r>
+      <w:proofErr w:type="spellEnd"/>
+      <w:r>
+        <w:rPr>
+          <w:rFonts w:ascii="Times New Roman" w:hAnsi="Times New Roman" w:cs="Times New Roman"/>
+          <w:color w:val="auto"/>
+          <w:sz w:val="26"/>
+          <w:szCs w:val="26"/>
+        </w:rPr>
+        <w:t>._______Гагарина Л.Г.</w:t>
       </w:r>
     </w:p>
     <w:p>
       <w:pPr>
         <w:pStyle w:val="11"/>
         <w:widowControl w:val="0"/>
-        <w:spacing w:line="240" w:lineRule="auto"/>
+        <w:spacing w:line="360" w:lineRule="auto"/>
         <w:ind w:left="5220"/>
         <w:jc w:val="right"/>
         <w:rPr>
@@ -133,7 +153,27 @@
           <w:sz w:val="26"/>
           <w:szCs w:val="26"/>
         </w:rPr>
-        <w:t>«__»_________2018</w:t>
+        <w:t>«_</w:t>
+      </w:r>
+      <w:proofErr w:type="gramStart"/>
+      <w:r>
+        <w:rPr>
+          <w:rFonts w:ascii="Times New Roman" w:hAnsi="Times New Roman" w:cs="Times New Roman"/>
+          <w:color w:val="auto"/>
+          <w:sz w:val="26"/>
+          <w:szCs w:val="26"/>
+        </w:rPr>
+        <w:t>_»_</w:t>
+      </w:r>
+      <w:proofErr w:type="gramEnd"/>
+      <w:r>
+        <w:rPr>
+          <w:rFonts w:ascii="Times New Roman" w:hAnsi="Times New Roman" w:cs="Times New Roman"/>
+          <w:color w:val="auto"/>
+          <w:sz w:val="26"/>
+          <w:szCs w:val="26"/>
+        </w:rPr>
+        <w:t>________2018</w:t>
       </w:r>
       <w:r>
         <w:rPr>
@@ -149,7 +189,7 @@
       <w:pPr>
         <w:pStyle w:val="11"/>
         <w:widowControl w:val="0"/>
-        <w:spacing w:line="240" w:lineRule="auto"/>
+        <w:spacing w:line="360" w:lineRule="auto"/>
         <w:ind w:left="5220"/>
         <w:jc w:val="right"/>
         <w:rPr>
@@ -164,7 +204,7 @@
       <w:pPr>
         <w:pStyle w:val="11"/>
         <w:widowControl w:val="0"/>
-        <w:spacing w:line="240" w:lineRule="auto"/>
+        <w:spacing w:line="360" w:lineRule="auto"/>
         <w:ind w:left="5220"/>
         <w:jc w:val="right"/>
         <w:rPr>
@@ -179,7 +219,7 @@
       <w:pPr>
         <w:pStyle w:val="11"/>
         <w:widowControl w:val="0"/>
-        <w:spacing w:before="240" w:line="240" w:lineRule="auto"/>
+        <w:spacing w:before="240" w:line="360" w:lineRule="auto"/>
         <w:ind w:left="440"/>
         <w:jc w:val="center"/>
         <w:rPr>
@@ -203,7 +243,7 @@
       <w:pPr>
         <w:pStyle w:val="11"/>
         <w:widowControl w:val="0"/>
-        <w:spacing w:before="240" w:line="240" w:lineRule="auto"/>
+        <w:spacing w:before="240" w:line="360" w:lineRule="auto"/>
         <w:ind w:left="440"/>
         <w:jc w:val="center"/>
         <w:rPr>
@@ -301,7 +341,7 @@
       <w:pPr>
         <w:pStyle w:val="11"/>
         <w:widowControl w:val="0"/>
-        <w:spacing w:before="240" w:line="240" w:lineRule="auto"/>
+        <w:spacing w:before="240" w:line="360" w:lineRule="auto"/>
         <w:jc w:val="center"/>
         <w:rPr>
           <w:rFonts w:ascii="Times New Roman" w:hAnsi="Times New Roman" w:cs="Times New Roman"/>
@@ -315,7 +355,7 @@
       <w:pPr>
         <w:pStyle w:val="11"/>
         <w:widowControl w:val="0"/>
-        <w:spacing w:before="240" w:line="240" w:lineRule="auto"/>
+        <w:spacing w:before="240" w:line="360" w:lineRule="auto"/>
         <w:rPr>
           <w:rFonts w:ascii="Times New Roman" w:hAnsi="Times New Roman" w:cs="Times New Roman"/>
           <w:color w:val="auto"/>
@@ -347,7 +387,7 @@
       <w:pPr>
         <w:pStyle w:val="11"/>
         <w:widowControl w:val="0"/>
-        <w:spacing w:before="240" w:line="240" w:lineRule="auto"/>
+        <w:spacing w:before="240" w:line="360" w:lineRule="auto"/>
         <w:rPr>
           <w:rFonts w:ascii="Times New Roman" w:hAnsi="Times New Roman" w:cs="Times New Roman"/>
           <w:color w:val="auto"/>
@@ -360,7 +400,7 @@
       <w:pPr>
         <w:pStyle w:val="11"/>
         <w:widowControl w:val="0"/>
-        <w:spacing w:before="240" w:line="240" w:lineRule="auto"/>
+        <w:spacing w:before="240" w:line="360" w:lineRule="auto"/>
         <w:rPr>
           <w:rFonts w:ascii="Times New Roman" w:hAnsi="Times New Roman" w:cs="Times New Roman"/>
           <w:color w:val="auto"/>
@@ -382,7 +422,7 @@
       <w:pPr>
         <w:pStyle w:val="11"/>
         <w:widowControl w:val="0"/>
-        <w:spacing w:before="240" w:line="240" w:lineRule="auto"/>
+        <w:spacing w:before="240" w:line="360" w:lineRule="auto"/>
         <w:rPr>
           <w:rFonts w:ascii="Times New Roman" w:hAnsi="Times New Roman" w:cs="Times New Roman"/>
           <w:color w:val="auto"/>
@@ -397,7 +437,27 @@
           <w:sz w:val="26"/>
           <w:szCs w:val="26"/>
         </w:rPr>
-        <w:t xml:space="preserve">доцент, канд. техн. наук                     ____________________/Федотов </w:t>
+        <w:t xml:space="preserve">доцент, канд. </w:t>
+      </w:r>
+      <w:proofErr w:type="spellStart"/>
+      <w:r>
+        <w:rPr>
+          <w:rFonts w:ascii="Times New Roman" w:hAnsi="Times New Roman" w:cs="Times New Roman"/>
+          <w:color w:val="auto"/>
+          <w:sz w:val="26"/>
+          <w:szCs w:val="26"/>
+        </w:rPr>
+        <w:t>техн</w:t>
+      </w:r>
+      <w:proofErr w:type="spellEnd"/>
+      <w:r>
+        <w:rPr>
+          <w:rFonts w:ascii="Times New Roman" w:hAnsi="Times New Roman" w:cs="Times New Roman"/>
+          <w:color w:val="auto"/>
+          <w:sz w:val="26"/>
+          <w:szCs w:val="26"/>
+        </w:rPr>
+        <w:t xml:space="preserve">. наук                     ____________________/Федотов </w:t>
       </w:r>
       <w:r>
         <w:rPr>
@@ -422,7 +482,7 @@
       <w:pPr>
         <w:pStyle w:val="11"/>
         <w:widowControl w:val="0"/>
-        <w:spacing w:before="240" w:line="240" w:lineRule="auto"/>
+        <w:spacing w:before="240" w:line="360" w:lineRule="auto"/>
         <w:rPr>
           <w:rFonts w:ascii="Times New Roman" w:hAnsi="Times New Roman" w:cs="Times New Roman"/>
           <w:color w:val="auto"/>
@@ -435,7 +495,7 @@
       <w:pPr>
         <w:pStyle w:val="11"/>
         <w:widowControl w:val="0"/>
-        <w:spacing w:before="240" w:line="240" w:lineRule="auto"/>
+        <w:spacing w:before="240" w:line="360" w:lineRule="auto"/>
         <w:rPr>
           <w:rFonts w:ascii="Times New Roman" w:hAnsi="Times New Roman" w:cs="Times New Roman"/>
           <w:color w:val="auto"/>
@@ -457,7 +517,7 @@
       <w:pPr>
         <w:pStyle w:val="11"/>
         <w:widowControl w:val="0"/>
-        <w:spacing w:before="240" w:line="240" w:lineRule="auto"/>
+        <w:spacing w:before="240" w:line="360" w:lineRule="auto"/>
         <w:rPr>
           <w:rFonts w:ascii="Times New Roman" w:hAnsi="Times New Roman" w:cs="Times New Roman"/>
           <w:color w:val="auto"/>
@@ -474,6 +534,7 @@
         </w:rPr>
         <w:t>студент гр. МП-45                              ____________________/</w:t>
       </w:r>
+      <w:proofErr w:type="spellStart"/>
       <w:r>
         <w:rPr>
           <w:rFonts w:ascii="Times New Roman" w:hAnsi="Times New Roman" w:cs="Times New Roman"/>
@@ -483,6 +544,7 @@
         </w:rPr>
         <w:t>Василиадис</w:t>
       </w:r>
+      <w:proofErr w:type="spellEnd"/>
       <w:r>
         <w:rPr>
           <w:rFonts w:ascii="Times New Roman" w:hAnsi="Times New Roman" w:cs="Times New Roman"/>
@@ -501,8 +563,6 @@
         </w:rPr>
         <w:t>Я.</w:t>
       </w:r>
-      <w:bookmarkStart w:id="0" w:name="_GoBack"/>
-      <w:bookmarkEnd w:id="0"/>
       <w:r>
         <w:rPr>
           <w:rFonts w:ascii="Times New Roman" w:hAnsi="Times New Roman" w:cs="Times New Roman"/>
@@ -526,7 +586,7 @@
       <w:pPr>
         <w:pStyle w:val="11"/>
         <w:widowControl w:val="0"/>
-        <w:spacing w:before="240" w:line="240" w:lineRule="auto"/>
+        <w:spacing w:before="240" w:line="360" w:lineRule="auto"/>
         <w:rPr>
           <w:rFonts w:ascii="Times New Roman" w:hAnsi="Times New Roman" w:cs="Times New Roman"/>
           <w:color w:val="auto"/>
@@ -541,6 +601,7 @@
           <w:sz w:val="26"/>
           <w:szCs w:val="26"/>
         </w:rPr>
+        <w:lastRenderedPageBreak/>
         <w:t>СОГЛАСОВАНО:</w:t>
       </w:r>
       <w:r>
@@ -558,7 +619,7 @@
       <w:pPr>
         <w:pStyle w:val="11"/>
         <w:widowControl w:val="0"/>
-        <w:spacing w:before="240" w:line="240" w:lineRule="auto"/>
+        <w:spacing w:before="240" w:line="360" w:lineRule="auto"/>
         <w:rPr>
           <w:rFonts w:ascii="Times New Roman" w:hAnsi="Times New Roman" w:cs="Times New Roman"/>
           <w:color w:val="auto"/>
@@ -636,7 +697,7 @@
       <w:pPr>
         <w:pStyle w:val="11"/>
         <w:widowControl w:val="0"/>
-        <w:spacing w:before="240" w:line="240" w:lineRule="auto"/>
+        <w:spacing w:before="240" w:line="360" w:lineRule="auto"/>
         <w:rPr>
           <w:rFonts w:ascii="Times New Roman" w:hAnsi="Times New Roman" w:cs="Times New Roman"/>
           <w:color w:val="auto"/>
@@ -649,7 +710,7 @@
       <w:pPr>
         <w:pStyle w:val="11"/>
         <w:widowControl w:val="0"/>
-        <w:spacing w:before="240" w:line="240" w:lineRule="auto"/>
+        <w:spacing w:before="240" w:line="360" w:lineRule="auto"/>
         <w:jc w:val="center"/>
         <w:rPr>
           <w:rFonts w:ascii="Times New Roman" w:hAnsi="Times New Roman" w:cs="Times New Roman"/>
@@ -672,7 +733,7 @@
       <w:pPr>
         <w:pStyle w:val="11"/>
         <w:widowControl w:val="0"/>
-        <w:spacing w:before="240" w:line="240" w:lineRule="auto"/>
+        <w:spacing w:before="240" w:line="360" w:lineRule="auto"/>
         <w:jc w:val="center"/>
         <w:rPr>
           <w:rFonts w:ascii="Times New Roman" w:hAnsi="Times New Roman" w:cs="Times New Roman"/>
@@ -693,7 +754,7 @@
       <w:pPr>
         <w:pStyle w:val="11"/>
         <w:widowControl w:val="0"/>
-        <w:spacing w:before="240" w:line="240" w:lineRule="auto"/>
+        <w:spacing w:before="240" w:line="360" w:lineRule="auto"/>
         <w:jc w:val="center"/>
         <w:rPr>
           <w:rFonts w:ascii="Times New Roman" w:hAnsi="Times New Roman" w:cs="Times New Roman"/>
@@ -705,6 +766,7 @@
     </w:p>
     <w:p>
       <w:pPr>
+        <w:spacing w:line="360" w:lineRule="auto"/>
         <w:jc w:val="center"/>
         <w:rPr>
           <w:rFonts w:ascii="Times New Roman" w:hAnsi="Times New Roman" w:cs="Times New Roman"/>
@@ -723,6 +785,7 @@
     </w:p>
     <w:p>
       <w:pPr>
+        <w:spacing w:line="360" w:lineRule="auto"/>
         <w:jc w:val="center"/>
         <w:rPr>
           <w:rFonts w:ascii="Times New Roman" w:hAnsi="Times New Roman" w:cs="Times New Roman"/>
@@ -733,7 +796,8 @@
     </w:p>
     <w:p>
       <w:pPr>
-        <w:pStyle w:val="2"/>
+        <w:pStyle w:val="21"/>
+        <w:spacing w:line="360" w:lineRule="auto"/>
         <w:rPr>
           <w:sz w:val="26"/>
           <w:szCs w:val="26"/>
@@ -939,7 +1003,8 @@
     </w:p>
     <w:p>
       <w:pPr>
-        <w:pStyle w:val="2"/>
+        <w:pStyle w:val="21"/>
+        <w:spacing w:line="360" w:lineRule="auto"/>
         <w:rPr>
           <w:sz w:val="26"/>
           <w:szCs w:val="26"/>
@@ -965,7 +1030,8 @@
     </w:p>
     <w:p>
       <w:pPr>
-        <w:pStyle w:val="2"/>
+        <w:pStyle w:val="21"/>
+        <w:spacing w:line="360" w:lineRule="auto"/>
         <w:jc w:val="left"/>
         <w:rPr>
           <w:sz w:val="26"/>
@@ -1036,7 +1102,8 @@
     </w:p>
     <w:p>
       <w:pPr>
-        <w:pStyle w:val="2"/>
+        <w:pStyle w:val="21"/>
+        <w:spacing w:line="360" w:lineRule="auto"/>
         <w:rPr>
           <w:sz w:val="26"/>
           <w:szCs w:val="26"/>
@@ -1080,7 +1147,8 @@
     </w:p>
     <w:p>
       <w:pPr>
-        <w:pStyle w:val="2"/>
+        <w:pStyle w:val="21"/>
+        <w:spacing w:line="360" w:lineRule="auto"/>
         <w:rPr>
           <w:sz w:val="26"/>
           <w:szCs w:val="26"/>
@@ -1106,7 +1174,8 @@
     </w:p>
     <w:p>
       <w:pPr>
-        <w:pStyle w:val="2"/>
+        <w:pStyle w:val="21"/>
+        <w:spacing w:line="360" w:lineRule="auto"/>
         <w:rPr>
           <w:sz w:val="26"/>
           <w:szCs w:val="26"/>
@@ -1139,7 +1208,8 @@
     </w:p>
     <w:p>
       <w:pPr>
-        <w:pStyle w:val="2"/>
+        <w:pStyle w:val="21"/>
+        <w:spacing w:line="360" w:lineRule="auto"/>
         <w:rPr>
           <w:sz w:val="26"/>
           <w:szCs w:val="26"/>
@@ -1165,7 +1235,8 @@
     </w:p>
     <w:p>
       <w:pPr>
-        <w:pStyle w:val="2"/>
+        <w:pStyle w:val="21"/>
+        <w:spacing w:line="360" w:lineRule="auto"/>
         <w:rPr>
           <w:sz w:val="26"/>
           <w:szCs w:val="26"/>
@@ -1191,7 +1262,8 @@
     </w:p>
     <w:p>
       <w:pPr>
-        <w:pStyle w:val="2"/>
+        <w:pStyle w:val="21"/>
+        <w:spacing w:line="360" w:lineRule="auto"/>
         <w:rPr>
           <w:sz w:val="26"/>
           <w:szCs w:val="26"/>
@@ -1235,7 +1307,8 @@
     </w:p>
     <w:p>
       <w:pPr>
-        <w:pStyle w:val="2"/>
+        <w:pStyle w:val="21"/>
+        <w:spacing w:line="360" w:lineRule="auto"/>
         <w:rPr>
           <w:sz w:val="26"/>
           <w:szCs w:val="26"/>
@@ -1276,19 +1349,29 @@
     </w:p>
     <w:p>
       <w:pPr>
-        <w:pStyle w:val="2"/>
-        <w:rPr>
-          <w:sz w:val="26"/>
-          <w:szCs w:val="26"/>
-        </w:rPr>
-      </w:pPr>
-      <w:r>
-        <w:rPr>
-          <w:sz w:val="26"/>
-          <w:szCs w:val="26"/>
-        </w:rPr>
-        <w:t xml:space="preserve">                  2.3.2. Средства работы с облачным  хранилищем</w:t>
-      </w:r>
+        <w:pStyle w:val="21"/>
+        <w:spacing w:line="360" w:lineRule="auto"/>
+        <w:rPr>
+          <w:sz w:val="26"/>
+          <w:szCs w:val="26"/>
+        </w:rPr>
+      </w:pPr>
+      <w:r>
+        <w:rPr>
+          <w:sz w:val="26"/>
+          <w:szCs w:val="26"/>
+        </w:rPr>
+        <w:t xml:space="preserve">                  2.3.2. Средства работы с </w:t>
+      </w:r>
+      <w:proofErr w:type="gramStart"/>
+      <w:r>
+        <w:rPr>
+          <w:sz w:val="26"/>
+          <w:szCs w:val="26"/>
+        </w:rPr>
+        <w:t>облачным  хранилищем</w:t>
+      </w:r>
+      <w:proofErr w:type="gramEnd"/>
       <w:r>
         <w:rPr>
           <w:noProof/>
@@ -1302,7 +1385,8 @@
     </w:p>
     <w:p>
       <w:pPr>
-        <w:pStyle w:val="2"/>
+        <w:pStyle w:val="21"/>
+        <w:spacing w:line="360" w:lineRule="auto"/>
         <w:rPr>
           <w:sz w:val="26"/>
           <w:szCs w:val="26"/>
@@ -1328,7 +1412,8 @@
     </w:p>
     <w:p>
       <w:pPr>
-        <w:pStyle w:val="2"/>
+        <w:pStyle w:val="21"/>
+        <w:spacing w:line="360" w:lineRule="auto"/>
         <w:rPr>
           <w:sz w:val="26"/>
           <w:szCs w:val="26"/>
@@ -1354,17 +1439,19 @@
     </w:p>
     <w:p>
       <w:pPr>
-        <w:pStyle w:val="2"/>
-        <w:rPr>
-          <w:sz w:val="26"/>
-          <w:szCs w:val="26"/>
-        </w:rPr>
-      </w:pPr>
-      <w:r>
-        <w:rPr>
-          <w:sz w:val="26"/>
-          <w:szCs w:val="26"/>
-        </w:rPr>
+        <w:pStyle w:val="21"/>
+        <w:spacing w:line="360" w:lineRule="auto"/>
+        <w:rPr>
+          <w:sz w:val="26"/>
+          <w:szCs w:val="26"/>
+        </w:rPr>
+      </w:pPr>
+      <w:r>
+        <w:rPr>
+          <w:sz w:val="26"/>
+          <w:szCs w:val="26"/>
+        </w:rPr>
+        <w:lastRenderedPageBreak/>
         <w:t xml:space="preserve">         2.5. ТЕСТИРОВАНИЕ И ОТЛАДКА</w:t>
       </w:r>
       <w:r>
@@ -1380,7 +1467,8 @@
     </w:p>
     <w:p>
       <w:pPr>
-        <w:pStyle w:val="2"/>
+        <w:pStyle w:val="21"/>
+        <w:spacing w:line="360" w:lineRule="auto"/>
         <w:rPr>
           <w:sz w:val="26"/>
           <w:szCs w:val="26"/>
@@ -1406,7 +1494,8 @@
     </w:p>
     <w:p>
       <w:pPr>
-        <w:pStyle w:val="2"/>
+        <w:pStyle w:val="21"/>
+        <w:spacing w:line="360" w:lineRule="auto"/>
         <w:rPr>
           <w:sz w:val="26"/>
           <w:szCs w:val="26"/>
@@ -1439,7 +1528,8 @@
     </w:p>
     <w:p>
       <w:pPr>
-        <w:pStyle w:val="2"/>
+        <w:pStyle w:val="21"/>
+        <w:spacing w:line="360" w:lineRule="auto"/>
         <w:rPr>
           <w:sz w:val="26"/>
           <w:szCs w:val="26"/>
@@ -1465,7 +1555,8 @@
     </w:p>
     <w:p>
       <w:pPr>
-        <w:pStyle w:val="2"/>
+        <w:pStyle w:val="21"/>
+        <w:spacing w:line="360" w:lineRule="auto"/>
         <w:rPr>
           <w:sz w:val="26"/>
           <w:szCs w:val="26"/>
@@ -1498,7 +1589,8 @@
     </w:p>
     <w:p>
       <w:pPr>
-        <w:pStyle w:val="2"/>
+        <w:pStyle w:val="21"/>
+        <w:spacing w:line="360" w:lineRule="auto"/>
         <w:rPr>
           <w:sz w:val="26"/>
           <w:szCs w:val="26"/>
@@ -1599,18 +1691,18 @@
     </w:p>
     <w:p>
       <w:pPr>
-        <w:pStyle w:val="2"/>
-        <w:rPr>
-          <w:sz w:val="26"/>
-          <w:szCs w:val="26"/>
-        </w:rPr>
-      </w:pPr>
-      <w:r>
-        <w:rPr>
-          <w:sz w:val="26"/>
-          <w:szCs w:val="26"/>
-        </w:rPr>
-        <w:lastRenderedPageBreak/>
+        <w:pStyle w:val="21"/>
+        <w:spacing w:line="360" w:lineRule="auto"/>
+        <w:rPr>
+          <w:sz w:val="26"/>
+          <w:szCs w:val="26"/>
+        </w:rPr>
+      </w:pPr>
+      <w:r>
+        <w:rPr>
+          <w:sz w:val="26"/>
+          <w:szCs w:val="26"/>
+        </w:rPr>
         <w:t>ПРИЛОЖЕНИЕ Б. Программа и методика испытаний</w:t>
       </w:r>
       <w:r>
@@ -1633,7 +1725,8 @@
     </w:p>
     <w:p>
       <w:pPr>
-        <w:pStyle w:val="2"/>
+        <w:pStyle w:val="21"/>
+        <w:spacing w:line="360" w:lineRule="auto"/>
         <w:rPr>
           <w:sz w:val="26"/>
           <w:szCs w:val="26"/>
@@ -1666,6 +1759,7 @@
     </w:p>
     <w:p>
       <w:pPr>
+        <w:spacing w:line="360" w:lineRule="auto"/>
         <w:rPr>
           <w:rFonts w:ascii="Times New Roman" w:hAnsi="Times New Roman" w:cs="Times New Roman"/>
           <w:sz w:val="26"/>
@@ -1683,8 +1777,8 @@
     </w:p>
     <w:p>
       <w:pPr>
-        <w:pStyle w:val="2"/>
-        <w:spacing w:line="720" w:lineRule="auto"/>
+        <w:pStyle w:val="21"/>
+        <w:spacing w:line="360" w:lineRule="auto"/>
         <w:rPr>
           <w:sz w:val="26"/>
           <w:szCs w:val="26"/>
@@ -1701,6 +1795,29 @@
     </w:p>
     <w:p>
       <w:pPr>
+        <w:spacing w:line="360" w:lineRule="auto"/>
+        <w:jc w:val="both"/>
+        <w:rPr>
+          <w:rFonts w:ascii="Times New Roman" w:hAnsi="Times New Roman" w:cs="Times New Roman"/>
+          <w:sz w:val="26"/>
+          <w:szCs w:val="26"/>
+        </w:rPr>
+      </w:pPr>
+    </w:p>
+    <w:p>
+      <w:pPr>
+        <w:spacing w:line="360" w:lineRule="auto"/>
+        <w:jc w:val="both"/>
+        <w:rPr>
+          <w:rFonts w:ascii="Times New Roman" w:hAnsi="Times New Roman" w:cs="Times New Roman"/>
+          <w:sz w:val="26"/>
+          <w:szCs w:val="26"/>
+        </w:rPr>
+      </w:pPr>
+    </w:p>
+    <w:p>
+      <w:pPr>
+        <w:spacing w:line="360" w:lineRule="auto"/>
         <w:jc w:val="both"/>
         <w:rPr>
           <w:rFonts w:ascii="Times New Roman" w:hAnsi="Times New Roman" w:cs="Times New Roman"/>
@@ -1719,6 +1836,7 @@
     </w:p>
     <w:p>
       <w:pPr>
+        <w:spacing w:line="360" w:lineRule="auto"/>
         <w:jc w:val="both"/>
         <w:rPr>
           <w:rFonts w:ascii="Times New Roman" w:hAnsi="Times New Roman" w:cs="Times New Roman"/>
@@ -1746,15 +1864,395 @@
     </w:p>
     <w:p>
       <w:pPr>
-        <w:rPr>
-          <w:rFonts w:ascii="Times New Roman" w:hAnsi="Times New Roman" w:cs="Times New Roman"/>
-          <w:sz w:val="26"/>
-          <w:szCs w:val="26"/>
-        </w:rPr>
-      </w:pPr>
-    </w:p>
-    <w:p>
-      <w:pPr>
+        <w:spacing w:line="360" w:lineRule="auto"/>
+        <w:rPr>
+          <w:rFonts w:ascii="Times New Roman" w:hAnsi="Times New Roman" w:cs="Times New Roman"/>
+          <w:sz w:val="26"/>
+          <w:szCs w:val="26"/>
+          <w:lang w:val="en-US"/>
+        </w:rPr>
+      </w:pPr>
+      <w:r>
+        <w:rPr>
+          <w:rFonts w:ascii="Times New Roman" w:hAnsi="Times New Roman" w:cs="Times New Roman"/>
+          <w:sz w:val="26"/>
+          <w:szCs w:val="26"/>
+          <w:lang w:val="en-US"/>
+        </w:rPr>
+        <w:t>AID – Application ID</w:t>
+      </w:r>
+    </w:p>
+    <w:p>
+      <w:pPr>
+        <w:spacing w:line="360" w:lineRule="auto"/>
+        <w:jc w:val="both"/>
+        <w:rPr>
+          <w:rFonts w:ascii="Times New Roman" w:hAnsi="Times New Roman" w:cs="Times New Roman"/>
+          <w:sz w:val="26"/>
+          <w:szCs w:val="26"/>
+          <w:lang w:val="en-US"/>
+        </w:rPr>
+      </w:pPr>
+      <w:r>
+        <w:rPr>
+          <w:rFonts w:ascii="Times New Roman" w:hAnsi="Times New Roman" w:cs="Times New Roman"/>
+          <w:sz w:val="26"/>
+          <w:szCs w:val="26"/>
+          <w:lang w:val="en-US"/>
+        </w:rPr>
+        <w:t xml:space="preserve">EMV – </w:t>
+      </w:r>
+      <w:proofErr w:type="spellStart"/>
+      <w:r>
+        <w:rPr>
+          <w:rFonts w:ascii="Times New Roman" w:hAnsi="Times New Roman" w:cs="Times New Roman"/>
+          <w:sz w:val="26"/>
+          <w:szCs w:val="26"/>
+          <w:lang w:val="en-US"/>
+        </w:rPr>
+        <w:t>Europay</w:t>
+      </w:r>
+      <w:proofErr w:type="spellEnd"/>
+      <w:r>
+        <w:rPr>
+          <w:rFonts w:ascii="Times New Roman" w:hAnsi="Times New Roman" w:cs="Times New Roman"/>
+          <w:sz w:val="26"/>
+          <w:szCs w:val="26"/>
+          <w:lang w:val="en-US"/>
+        </w:rPr>
+        <w:t xml:space="preserve">, MasterCard </w:t>
+      </w:r>
+      <w:r>
+        <w:rPr>
+          <w:rFonts w:ascii="Times New Roman" w:hAnsi="Times New Roman" w:cs="Times New Roman"/>
+          <w:sz w:val="26"/>
+          <w:szCs w:val="26"/>
+        </w:rPr>
+        <w:t>и</w:t>
+      </w:r>
+      <w:r>
+        <w:rPr>
+          <w:rFonts w:ascii="Times New Roman" w:hAnsi="Times New Roman" w:cs="Times New Roman"/>
+          <w:sz w:val="26"/>
+          <w:szCs w:val="26"/>
+          <w:lang w:val="en-US"/>
+        </w:rPr>
+        <w:t xml:space="preserve"> VISA</w:t>
+      </w:r>
+    </w:p>
+    <w:p>
+      <w:pPr>
+        <w:spacing w:line="360" w:lineRule="auto"/>
+        <w:jc w:val="both"/>
+        <w:rPr>
+          <w:rFonts w:ascii="Times New Roman" w:hAnsi="Times New Roman" w:cs="Times New Roman"/>
+          <w:sz w:val="26"/>
+          <w:szCs w:val="26"/>
+          <w:lang w:val="en-US"/>
+        </w:rPr>
+      </w:pPr>
+      <w:r>
+        <w:rPr>
+          <w:rFonts w:ascii="Times New Roman" w:hAnsi="Times New Roman" w:cs="Times New Roman"/>
+          <w:sz w:val="26"/>
+          <w:szCs w:val="26"/>
+          <w:lang w:val="en-US"/>
+        </w:rPr>
+        <w:t>IDE –  Integrated development environment</w:t>
+      </w:r>
+    </w:p>
+    <w:p>
+      <w:pPr>
+        <w:spacing w:line="360" w:lineRule="auto"/>
+        <w:jc w:val="both"/>
+        <w:rPr>
+          <w:rFonts w:ascii="Times New Roman" w:hAnsi="Times New Roman" w:cs="Times New Roman"/>
+          <w:sz w:val="26"/>
+          <w:szCs w:val="26"/>
+        </w:rPr>
+      </w:pPr>
+      <w:r>
+        <w:rPr>
+          <w:rFonts w:ascii="Times New Roman" w:hAnsi="Times New Roman" w:cs="Times New Roman"/>
+          <w:sz w:val="26"/>
+          <w:szCs w:val="26"/>
+        </w:rPr>
+        <w:t xml:space="preserve">ISO – </w:t>
+      </w:r>
+      <w:proofErr w:type="spellStart"/>
+      <w:r>
+        <w:rPr>
+          <w:rFonts w:ascii="Times New Roman" w:hAnsi="Times New Roman" w:cs="Times New Roman"/>
+          <w:sz w:val="26"/>
+          <w:szCs w:val="26"/>
+        </w:rPr>
+        <w:t>International</w:t>
+      </w:r>
+      <w:proofErr w:type="spellEnd"/>
+      <w:r>
+        <w:rPr>
+          <w:rFonts w:ascii="Times New Roman" w:hAnsi="Times New Roman" w:cs="Times New Roman"/>
+          <w:sz w:val="26"/>
+          <w:szCs w:val="26"/>
+        </w:rPr>
+        <w:t xml:space="preserve"> </w:t>
+      </w:r>
+      <w:proofErr w:type="spellStart"/>
+      <w:r>
+        <w:rPr>
+          <w:rFonts w:ascii="Times New Roman" w:hAnsi="Times New Roman" w:cs="Times New Roman"/>
+          <w:sz w:val="26"/>
+          <w:szCs w:val="26"/>
+        </w:rPr>
+        <w:t>Organization</w:t>
+      </w:r>
+      <w:proofErr w:type="spellEnd"/>
+      <w:r>
+        <w:rPr>
+          <w:rFonts w:ascii="Times New Roman" w:hAnsi="Times New Roman" w:cs="Times New Roman"/>
+          <w:sz w:val="26"/>
+          <w:szCs w:val="26"/>
+        </w:rPr>
+        <w:t xml:space="preserve"> </w:t>
+      </w:r>
+      <w:proofErr w:type="spellStart"/>
+      <w:r>
+        <w:rPr>
+          <w:rFonts w:ascii="Times New Roman" w:hAnsi="Times New Roman" w:cs="Times New Roman"/>
+          <w:sz w:val="26"/>
+          <w:szCs w:val="26"/>
+        </w:rPr>
+        <w:t>for</w:t>
+      </w:r>
+      <w:proofErr w:type="spellEnd"/>
+      <w:r>
+        <w:rPr>
+          <w:rFonts w:ascii="Times New Roman" w:hAnsi="Times New Roman" w:cs="Times New Roman"/>
+          <w:sz w:val="26"/>
+          <w:szCs w:val="26"/>
+        </w:rPr>
+        <w:t xml:space="preserve"> </w:t>
+      </w:r>
+      <w:proofErr w:type="spellStart"/>
+      <w:r>
+        <w:rPr>
+          <w:rFonts w:ascii="Times New Roman" w:hAnsi="Times New Roman" w:cs="Times New Roman"/>
+          <w:sz w:val="26"/>
+          <w:szCs w:val="26"/>
+        </w:rPr>
+        <w:t>Standardization</w:t>
+      </w:r>
+      <w:proofErr w:type="spellEnd"/>
+    </w:p>
+    <w:p>
+      <w:pPr>
+        <w:spacing w:line="360" w:lineRule="auto"/>
+        <w:jc w:val="both"/>
+        <w:rPr>
+          <w:rFonts w:ascii="Times New Roman" w:hAnsi="Times New Roman" w:cs="Times New Roman"/>
+          <w:sz w:val="26"/>
+          <w:szCs w:val="26"/>
+        </w:rPr>
+      </w:pPr>
+      <w:r>
+        <w:rPr>
+          <w:rFonts w:ascii="Times New Roman" w:hAnsi="Times New Roman" w:cs="Times New Roman"/>
+          <w:sz w:val="26"/>
+          <w:szCs w:val="26"/>
+        </w:rPr>
+        <w:t xml:space="preserve">NFC – </w:t>
+      </w:r>
+      <w:proofErr w:type="spellStart"/>
+      <w:r>
+        <w:rPr>
+          <w:rFonts w:ascii="Times New Roman" w:hAnsi="Times New Roman" w:cs="Times New Roman"/>
+          <w:sz w:val="26"/>
+          <w:szCs w:val="26"/>
+        </w:rPr>
+        <w:t>Near</w:t>
+      </w:r>
+      <w:proofErr w:type="spellEnd"/>
+      <w:r>
+        <w:rPr>
+          <w:rFonts w:ascii="Times New Roman" w:hAnsi="Times New Roman" w:cs="Times New Roman"/>
+          <w:sz w:val="26"/>
+          <w:szCs w:val="26"/>
+        </w:rPr>
+        <w:t xml:space="preserve"> </w:t>
+      </w:r>
+      <w:proofErr w:type="spellStart"/>
+      <w:r>
+        <w:rPr>
+          <w:rFonts w:ascii="Times New Roman" w:hAnsi="Times New Roman" w:cs="Times New Roman"/>
+          <w:sz w:val="26"/>
+          <w:szCs w:val="26"/>
+        </w:rPr>
+        <w:t>Field</w:t>
+      </w:r>
+      <w:proofErr w:type="spellEnd"/>
+      <w:r>
+        <w:rPr>
+          <w:rFonts w:ascii="Times New Roman" w:hAnsi="Times New Roman" w:cs="Times New Roman"/>
+          <w:sz w:val="26"/>
+          <w:szCs w:val="26"/>
+        </w:rPr>
+        <w:t xml:space="preserve"> </w:t>
+      </w:r>
+      <w:proofErr w:type="spellStart"/>
+      <w:r>
+        <w:rPr>
+          <w:rFonts w:ascii="Times New Roman" w:hAnsi="Times New Roman" w:cs="Times New Roman"/>
+          <w:sz w:val="26"/>
+          <w:szCs w:val="26"/>
+        </w:rPr>
+        <w:t>Communication</w:t>
+      </w:r>
+      <w:proofErr w:type="spellEnd"/>
+    </w:p>
+    <w:p>
+      <w:pPr>
+        <w:spacing w:line="360" w:lineRule="auto"/>
+        <w:jc w:val="both"/>
+        <w:rPr>
+          <w:rFonts w:ascii="Times New Roman" w:hAnsi="Times New Roman" w:cs="Times New Roman"/>
+          <w:sz w:val="26"/>
+          <w:szCs w:val="26"/>
+        </w:rPr>
+      </w:pPr>
+      <w:r>
+        <w:rPr>
+          <w:rFonts w:ascii="Times New Roman" w:hAnsi="Times New Roman" w:cs="Times New Roman"/>
+          <w:sz w:val="26"/>
+          <w:szCs w:val="26"/>
+        </w:rPr>
+        <w:t xml:space="preserve">POS – </w:t>
+      </w:r>
+      <w:proofErr w:type="spellStart"/>
+      <w:r>
+        <w:rPr>
+          <w:rFonts w:ascii="Times New Roman" w:hAnsi="Times New Roman" w:cs="Times New Roman"/>
+          <w:sz w:val="26"/>
+          <w:szCs w:val="26"/>
+        </w:rPr>
+        <w:t>Point</w:t>
+      </w:r>
+      <w:proofErr w:type="spellEnd"/>
+      <w:r>
+        <w:rPr>
+          <w:rFonts w:ascii="Times New Roman" w:hAnsi="Times New Roman" w:cs="Times New Roman"/>
+          <w:sz w:val="26"/>
+          <w:szCs w:val="26"/>
+        </w:rPr>
+        <w:t xml:space="preserve"> </w:t>
+      </w:r>
+      <w:proofErr w:type="spellStart"/>
+      <w:r>
+        <w:rPr>
+          <w:rFonts w:ascii="Times New Roman" w:hAnsi="Times New Roman" w:cs="Times New Roman"/>
+          <w:sz w:val="26"/>
+          <w:szCs w:val="26"/>
+        </w:rPr>
+        <w:t>of</w:t>
+      </w:r>
+      <w:proofErr w:type="spellEnd"/>
+      <w:r>
+        <w:rPr>
+          <w:rFonts w:ascii="Times New Roman" w:hAnsi="Times New Roman" w:cs="Times New Roman"/>
+          <w:sz w:val="26"/>
+          <w:szCs w:val="26"/>
+        </w:rPr>
+        <w:t xml:space="preserve"> </w:t>
+      </w:r>
+      <w:proofErr w:type="spellStart"/>
+      <w:r>
+        <w:rPr>
+          <w:rFonts w:ascii="Times New Roman" w:hAnsi="Times New Roman" w:cs="Times New Roman"/>
+          <w:sz w:val="26"/>
+          <w:szCs w:val="26"/>
+        </w:rPr>
+        <w:t>sale</w:t>
+      </w:r>
+      <w:proofErr w:type="spellEnd"/>
+    </w:p>
+    <w:p>
+      <w:pPr>
+        <w:spacing w:line="360" w:lineRule="auto"/>
+        <w:jc w:val="both"/>
+        <w:rPr>
+          <w:rFonts w:ascii="Times New Roman" w:hAnsi="Times New Roman" w:cs="Times New Roman"/>
+          <w:sz w:val="26"/>
+          <w:szCs w:val="26"/>
+        </w:rPr>
+      </w:pPr>
+      <w:r>
+        <w:rPr>
+          <w:rFonts w:ascii="Times New Roman" w:hAnsi="Times New Roman" w:cs="Times New Roman"/>
+          <w:sz w:val="26"/>
+          <w:szCs w:val="26"/>
+        </w:rPr>
+        <w:t xml:space="preserve">XML – </w:t>
+      </w:r>
+      <w:proofErr w:type="spellStart"/>
+      <w:r>
+        <w:rPr>
+          <w:rFonts w:ascii="Times New Roman" w:hAnsi="Times New Roman" w:cs="Times New Roman"/>
+          <w:sz w:val="26"/>
+          <w:szCs w:val="26"/>
+        </w:rPr>
+        <w:t>Extensible</w:t>
+      </w:r>
+      <w:proofErr w:type="spellEnd"/>
+      <w:r>
+        <w:rPr>
+          <w:rFonts w:ascii="Times New Roman" w:hAnsi="Times New Roman" w:cs="Times New Roman"/>
+          <w:sz w:val="26"/>
+          <w:szCs w:val="26"/>
+        </w:rPr>
+        <w:t xml:space="preserve"> </w:t>
+      </w:r>
+      <w:proofErr w:type="spellStart"/>
+      <w:r>
+        <w:rPr>
+          <w:rFonts w:ascii="Times New Roman" w:hAnsi="Times New Roman" w:cs="Times New Roman"/>
+          <w:sz w:val="26"/>
+          <w:szCs w:val="26"/>
+        </w:rPr>
+        <w:t>Markup</w:t>
+      </w:r>
+      <w:proofErr w:type="spellEnd"/>
+      <w:r>
+        <w:rPr>
+          <w:rFonts w:ascii="Times New Roman" w:hAnsi="Times New Roman" w:cs="Times New Roman"/>
+          <w:sz w:val="26"/>
+          <w:szCs w:val="26"/>
+        </w:rPr>
+        <w:t xml:space="preserve"> </w:t>
+      </w:r>
+      <w:proofErr w:type="spellStart"/>
+      <w:r>
+        <w:rPr>
+          <w:rFonts w:ascii="Times New Roman" w:hAnsi="Times New Roman" w:cs="Times New Roman"/>
+          <w:sz w:val="26"/>
+          <w:szCs w:val="26"/>
+        </w:rPr>
+        <w:t>Language</w:t>
+      </w:r>
+      <w:proofErr w:type="spellEnd"/>
+    </w:p>
+    <w:p>
+      <w:pPr>
+        <w:spacing w:line="360" w:lineRule="auto"/>
+        <w:jc w:val="both"/>
+        <w:rPr>
+          <w:rFonts w:ascii="Times New Roman" w:hAnsi="Times New Roman" w:cs="Times New Roman"/>
+          <w:sz w:val="26"/>
+          <w:szCs w:val="26"/>
+        </w:rPr>
+      </w:pPr>
+    </w:p>
+    <w:p>
+      <w:pPr>
+        <w:spacing w:line="360" w:lineRule="auto"/>
         <w:jc w:val="both"/>
         <w:rPr>
           <w:rFonts w:ascii="Times New Roman" w:hAnsi="Times New Roman" w:cs="Times New Roman"/>
@@ -1773,6 +2271,7 @@
     </w:p>
     <w:p>
       <w:pPr>
+        <w:spacing w:line="360" w:lineRule="auto"/>
         <w:jc w:val="center"/>
         <w:rPr>
           <w:rFonts w:ascii="Times New Roman" w:hAnsi="Times New Roman" w:cs="Times New Roman"/>
@@ -1792,15 +2291,18 @@
     </w:p>
     <w:p>
       <w:pPr>
-        <w:rPr>
-          <w:rFonts w:ascii="Times New Roman" w:hAnsi="Times New Roman" w:cs="Times New Roman"/>
-          <w:sz w:val="26"/>
-          <w:szCs w:val="26"/>
-        </w:rPr>
-      </w:pPr>
-    </w:p>
-    <w:p>
-      <w:pPr>
+        <w:spacing w:line="360" w:lineRule="auto"/>
+        <w:jc w:val="both"/>
+        <w:rPr>
+          <w:rFonts w:ascii="Times New Roman" w:hAnsi="Times New Roman" w:cs="Times New Roman"/>
+          <w:sz w:val="26"/>
+          <w:szCs w:val="26"/>
+        </w:rPr>
+      </w:pPr>
+    </w:p>
+    <w:p>
+      <w:pPr>
+        <w:spacing w:line="360" w:lineRule="auto"/>
         <w:jc w:val="both"/>
         <w:rPr>
           <w:rFonts w:ascii="Times New Roman" w:hAnsi="Times New Roman" w:cs="Times New Roman"/>
@@ -1860,6 +2362,7 @@
     </w:p>
     <w:p>
       <w:pPr>
+        <w:spacing w:line="360" w:lineRule="auto"/>
         <w:jc w:val="both"/>
         <w:rPr>
           <w:rFonts w:ascii="Times New Roman" w:hAnsi="Times New Roman" w:cs="Times New Roman"/>
@@ -1895,6 +2398,7 @@
     </w:p>
     <w:p>
       <w:pPr>
+        <w:spacing w:line="360" w:lineRule="auto"/>
         <w:jc w:val="both"/>
         <w:rPr>
           <w:rFonts w:ascii="Times New Roman" w:hAnsi="Times New Roman" w:cs="Times New Roman"/>
@@ -1914,6 +2418,7 @@
     </w:p>
     <w:p>
       <w:pPr>
+        <w:spacing w:line="360" w:lineRule="auto"/>
         <w:jc w:val="both"/>
         <w:rPr>
           <w:rFonts w:ascii="Times New Roman" w:hAnsi="Times New Roman" w:cs="Times New Roman"/>
@@ -1928,7 +2433,31 @@
           <w:szCs w:val="26"/>
         </w:rPr>
         <w:tab/>
-        <w:t>Таким образом, разработка является актуальной. Актуальность заключается в потребности устройств нового класса, обеспечивающие быстрое расширение функциональности, большие мощности и</w:t>
+        <w:t xml:space="preserve">Таким образом, разработка является актуальной. Актуальность заключается в потребности </w:t>
+      </w:r>
+      <w:r>
+        <w:rPr>
+          <w:rFonts w:ascii="Times New Roman" w:hAnsi="Times New Roman" w:cs="Times New Roman"/>
+          <w:sz w:val="26"/>
+          <w:szCs w:val="26"/>
+        </w:rPr>
+        <w:t xml:space="preserve">программного обеспечения для </w:t>
+      </w:r>
+      <w:r>
+        <w:rPr>
+          <w:rFonts w:ascii="Times New Roman" w:hAnsi="Times New Roman" w:cs="Times New Roman"/>
+          <w:sz w:val="26"/>
+          <w:szCs w:val="26"/>
+        </w:rPr>
+        <w:t>устройств нового класса, обеспечивающие быстр</w:t>
+      </w:r>
+      <w:r>
+        <w:rPr>
+          <w:rFonts w:ascii="Times New Roman" w:hAnsi="Times New Roman" w:cs="Times New Roman"/>
+          <w:sz w:val="26"/>
+          <w:szCs w:val="26"/>
+        </w:rPr>
+        <w:t>ое расширение функциональности и</w:t>
       </w:r>
       <w:r>
         <w:rPr>
@@ -1941,6 +2470,7 @@
     </w:p>
     <w:p>
       <w:pPr>
+        <w:spacing w:line="360" w:lineRule="auto"/>
         <w:jc w:val="both"/>
         <w:rPr>
           <w:rFonts w:ascii="Times New Roman" w:hAnsi="Times New Roman" w:cs="Times New Roman"/>
@@ -1955,19 +2485,66 @@
           <w:szCs w:val="26"/>
         </w:rPr>
         <w:tab/>
-        <w:t>Цель выполнения ВКР: разработка программного обеспечения для терминалов нового поколения</w:t>
-      </w:r>
-      <w:r>
-        <w:rPr>
-          <w:rFonts w:ascii="Times New Roman" w:hAnsi="Times New Roman" w:cs="Times New Roman"/>
+        <w:t xml:space="preserve">Цель выполнения ВКР: разработка программного </w:t>
+      </w:r>
+      <w:r>
+        <w:rPr>
+          <w:rFonts w:ascii="Times New Roman" w:hAnsi="Times New Roman" w:cs="Times New Roman"/>
+          <w:sz w:val="26"/>
+          <w:szCs w:val="26"/>
+        </w:rPr>
+        <w:t>модуля</w:t>
+      </w:r>
+      <w:r>
+        <w:rPr>
+          <w:rFonts w:ascii="Times New Roman" w:hAnsi="Times New Roman" w:cs="Times New Roman"/>
+          <w:sz w:val="26"/>
+          <w:szCs w:val="26"/>
+        </w:rPr>
+        <w:t xml:space="preserve"> для терминалов нового поколения</w:t>
+      </w:r>
+      <w:r>
+        <w:rPr>
+          <w:rFonts w:ascii="Times New Roman" w:hAnsi="Times New Roman" w:cs="Times New Roman"/>
+          <w:sz w:val="26"/>
+          <w:szCs w:val="26"/>
+        </w:rPr>
+        <w:t xml:space="preserve">, </w:t>
+      </w:r>
+      <w:proofErr w:type="gramStart"/>
+      <w:r>
+        <w:rPr>
+          <w:rFonts w:ascii="Times New Roman" w:hAnsi="Times New Roman" w:cs="Times New Roman"/>
+          <w:sz w:val="26"/>
+          <w:szCs w:val="26"/>
+        </w:rPr>
+        <w:t xml:space="preserve">обеспечивающий </w:t>
+      </w:r>
+      <w:r>
+        <w:rPr>
+          <w:rFonts w:ascii="Times New Roman" w:hAnsi="Times New Roman" w:cs="Times New Roman"/>
+          <w:b/>
+          <w:color w:val="FF0000"/>
           <w:sz w:val="26"/>
           <w:szCs w:val="26"/>
         </w:rPr>
         <w:t>.</w:t>
       </w:r>
-    </w:p>
-    <w:p>
-      <w:pPr>
+      <w:r>
+        <w:rPr>
+          <w:rFonts w:ascii="Times New Roman" w:hAnsi="Times New Roman" w:cs="Times New Roman"/>
+          <w:b/>
+          <w:color w:val="FF0000"/>
+          <w:sz w:val="26"/>
+          <w:szCs w:val="26"/>
+        </w:rPr>
+        <w:t>????????????????????</w:t>
+      </w:r>
+      <w:proofErr w:type="gramEnd"/>
+    </w:p>
+    <w:p>
+      <w:pPr>
+        <w:spacing w:line="360" w:lineRule="auto"/>
         <w:jc w:val="both"/>
         <w:rPr>
           <w:rFonts w:ascii="Times New Roman" w:hAnsi="Times New Roman" w:cs="Times New Roman"/>
@@ -2265,6 +2842,7 @@
           <w:sz w:val="26"/>
           <w:szCs w:val="26"/>
         </w:rPr>
+        <w:lastRenderedPageBreak/>
         <w:t>Программный модуль для проведения финансовой операции должен обес</w:t>
       </w:r>
       <w:r>
@@ -2369,7 +2947,6 @@
           <w:sz w:val="26"/>
           <w:szCs w:val="26"/>
         </w:rPr>
-        <w:lastRenderedPageBreak/>
         <w:t>база данных транзакций;</w:t>
       </w:r>
     </w:p>
@@ -2630,7 +3207,25 @@
           <w:sz w:val="26"/>
           <w:szCs w:val="26"/>
         </w:rPr>
-        <w:t xml:space="preserve">Приложение В содержит   руководство оператора. </w:t>
+        <w:t xml:space="preserve">Приложение </w:t>
+      </w:r>
+      <w:proofErr w:type="gramStart"/>
+      <w:r>
+        <w:rPr>
+          <w:rFonts w:ascii="Times New Roman" w:hAnsi="Times New Roman" w:cs="Times New Roman"/>
+          <w:sz w:val="26"/>
+          <w:szCs w:val="26"/>
+        </w:rPr>
+        <w:t>В содержит</w:t>
+      </w:r>
+      <w:proofErr w:type="gramEnd"/>
+      <w:r>
+        <w:rPr>
+          <w:rFonts w:ascii="Times New Roman" w:hAnsi="Times New Roman" w:cs="Times New Roman"/>
+          <w:sz w:val="26"/>
+          <w:szCs w:val="26"/>
+        </w:rPr>
+        <w:t xml:space="preserve">   руководство оператора. </w:t>
       </w:r>
     </w:p>
     <w:p>
@@ -2668,6 +3263,8 @@
     </w:p>
     <w:p>
       <w:pPr>
+        <w:spacing w:line="360" w:lineRule="auto"/>
+        <w:jc w:val="both"/>
         <w:rPr>
           <w:rFonts w:ascii="Times New Roman" w:hAnsi="Times New Roman" w:cs="Times New Roman"/>
           <w:sz w:val="26"/>
@@ -2691,7 +3288,7 @@
         </w:numPr>
         <w:spacing w:after="0" w:line="360" w:lineRule="auto"/>
         <w:contextualSpacing/>
-        <w:jc w:val="center"/>
+        <w:jc w:val="both"/>
         <w:rPr>
           <w:rFonts w:ascii="Times New Roman" w:hAnsi="Times New Roman" w:cs="Times New Roman"/>
           <w:sz w:val="26"/>
@@ -2714,6 +3311,7 @@
         <w:spacing w:after="0" w:line="360" w:lineRule="auto"/>
         <w:ind w:left="1068"/>
         <w:contextualSpacing/>
+        <w:jc w:val="both"/>
         <w:rPr>
           <w:rFonts w:ascii="Times New Roman" w:hAnsi="Times New Roman" w:cs="Times New Roman"/>
           <w:sz w:val="26"/>
@@ -2732,26 +3330,18 @@
         <w:spacing w:after="0" w:line="360" w:lineRule="auto"/>
         <w:jc w:val="both"/>
         <w:rPr>
-          <w:rFonts w:ascii="Times New Roman" w:hAnsi="Times New Roman"/>
-          <w:sz w:val="26"/>
-          <w:szCs w:val="26"/>
-        </w:rPr>
-      </w:pPr>
-      <w:r>
-        <w:rPr>
-          <w:rFonts w:ascii="Times New Roman" w:hAnsi="Times New Roman"/>
-          <w:sz w:val="26"/>
-          <w:szCs w:val="26"/>
-        </w:rPr>
-        <w:t xml:space="preserve"> </w:t>
-      </w:r>
-      <w:r>
-        <w:rPr>
-          <w:rFonts w:ascii="Times New Roman" w:hAnsi="Times New Roman"/>
-          <w:sz w:val="26"/>
-          <w:szCs w:val="26"/>
-        </w:rPr>
-        <w:t>Предварительные исследования</w:t>
+          <w:rFonts w:ascii="Times New Roman" w:hAnsi="Times New Roman" w:cs="Times New Roman"/>
+          <w:sz w:val="26"/>
+          <w:szCs w:val="26"/>
+        </w:rPr>
+      </w:pPr>
+      <w:r>
+        <w:rPr>
+          <w:rFonts w:ascii="Times New Roman" w:hAnsi="Times New Roman" w:cs="Times New Roman"/>
+          <w:sz w:val="26"/>
+          <w:szCs w:val="26"/>
+        </w:rPr>
+        <w:t xml:space="preserve"> Предварительные исследования</w:t>
       </w:r>
     </w:p>
     <w:p>
@@ -2761,7 +3351,7 @@
         <w:ind w:left="1068"/>
         <w:jc w:val="both"/>
         <w:rPr>
-          <w:rFonts w:ascii="Times New Roman" w:hAnsi="Times New Roman"/>
+          <w:rFonts w:ascii="Times New Roman" w:hAnsi="Times New Roman" w:cs="Times New Roman"/>
           <w:sz w:val="26"/>
           <w:szCs w:val="26"/>
         </w:rPr>
@@ -2772,7 +3362,7 @@
         <w:spacing w:after="0" w:line="360" w:lineRule="auto"/>
         <w:jc w:val="both"/>
         <w:rPr>
-          <w:rFonts w:ascii="Times New Roman" w:hAnsi="Times New Roman"/>
+          <w:rFonts w:ascii="Times New Roman" w:hAnsi="Times New Roman" w:cs="Times New Roman"/>
           <w:sz w:val="26"/>
           <w:szCs w:val="26"/>
         </w:rPr>
@@ -2853,7 +3443,10 @@
       </w:r>
       <w:r>
         <w:rPr>
+          <w:rFonts w:ascii="Times New Roman" w:hAnsi="Times New Roman" w:cs="Times New Roman"/>
           <w:noProof/>
+          <w:sz w:val="26"/>
+          <w:szCs w:val="26"/>
           <w:lang w:eastAsia="ru-RU"/>
         </w:rPr>
         <mc:AlternateContent>
@@ -3099,7 +3692,7 @@
       </w:r>
       <w:r>
         <w:rPr>
-          <w:rFonts w:ascii="Times New Roman" w:hAnsi="Times New Roman"/>
+          <w:rFonts w:ascii="Times New Roman" w:hAnsi="Times New Roman" w:cs="Times New Roman"/>
           <w:sz w:val="26"/>
           <w:szCs w:val="26"/>
         </w:rPr>
@@ -3107,7 +3700,7 @@
       </w:r>
       <w:r>
         <w:rPr>
-          <w:rFonts w:ascii="Times New Roman" w:hAnsi="Times New Roman"/>
+          <w:rFonts w:ascii="Times New Roman" w:hAnsi="Times New Roman" w:cs="Times New Roman"/>
           <w:sz w:val="26"/>
           <w:szCs w:val="26"/>
         </w:rPr>
@@ -3115,7 +3708,7 @@
       </w:r>
       <w:r>
         <w:rPr>
-          <w:rFonts w:ascii="Times New Roman" w:hAnsi="Times New Roman"/>
+          <w:rFonts w:ascii="Times New Roman" w:hAnsi="Times New Roman" w:cs="Times New Roman"/>
           <w:sz w:val="26"/>
           <w:szCs w:val="26"/>
         </w:rPr>
@@ -3123,23 +3716,15 @@
       </w:r>
       <w:r>
         <w:rPr>
-          <w:rFonts w:ascii="Times New Roman" w:hAnsi="Times New Roman"/>
-          <w:sz w:val="26"/>
-          <w:szCs w:val="26"/>
-        </w:rPr>
-        <w:t>д</w:t>
-      </w:r>
-      <w:r>
-        <w:rPr>
-          <w:rFonts w:ascii="Times New Roman" w:hAnsi="Times New Roman"/>
-          <w:sz w:val="26"/>
-          <w:szCs w:val="26"/>
-        </w:rPr>
-        <w:t xml:space="preserve">оля операций по оплате гражданами России товаров и услуг картами в 2016 году составила порядка 80% </w:t>
-      </w:r>
-      <w:r>
-        <w:rPr>
-          <w:rFonts w:ascii="Times New Roman" w:hAnsi="Times New Roman"/>
+          <w:rFonts w:ascii="Times New Roman" w:hAnsi="Times New Roman" w:cs="Times New Roman"/>
+          <w:sz w:val="26"/>
+          <w:szCs w:val="26"/>
+        </w:rPr>
+        <w:t xml:space="preserve">доля операций по оплате гражданами России товаров и услуг картами в 2016 году составила порядка 80% </w:t>
+      </w:r>
+      <w:r>
+        <w:rPr>
+          <w:rFonts w:ascii="Times New Roman" w:hAnsi="Times New Roman" w:cs="Times New Roman"/>
           <w:sz w:val="26"/>
           <w:szCs w:val="26"/>
         </w:rPr>
@@ -3147,23 +3732,15 @@
       </w:r>
       <w:r>
         <w:rPr>
-          <w:rFonts w:ascii="Times New Roman" w:hAnsi="Times New Roman"/>
-          <w:sz w:val="26"/>
-          <w:szCs w:val="26"/>
-        </w:rPr>
-        <w:t>. Это стало рекордным показателе</w:t>
-      </w:r>
-      <w:r>
-        <w:rPr>
-          <w:rFonts w:ascii="Times New Roman" w:hAnsi="Times New Roman"/>
-          <w:sz w:val="26"/>
-          <w:szCs w:val="26"/>
-        </w:rPr>
-        <w:t xml:space="preserve">м за последние </w:t>
-      </w:r>
-      <w:r>
-        <w:rPr>
-          <w:rFonts w:ascii="Times New Roman" w:hAnsi="Times New Roman"/>
+          <w:rFonts w:ascii="Times New Roman" w:hAnsi="Times New Roman" w:cs="Times New Roman"/>
+          <w:sz w:val="26"/>
+          <w:szCs w:val="26"/>
+        </w:rPr>
+        <w:t xml:space="preserve">. Это стало рекордным показателем за последние </w:t>
+      </w:r>
+      <w:r>
+        <w:rPr>
+          <w:rFonts w:ascii="Times New Roman" w:hAnsi="Times New Roman" w:cs="Times New Roman"/>
           <w:sz w:val="26"/>
           <w:szCs w:val="26"/>
         </w:rPr>
@@ -3171,23 +3748,15 @@
       </w:r>
       <w:r>
         <w:rPr>
-          <w:rFonts w:ascii="Times New Roman" w:hAnsi="Times New Roman"/>
-          <w:sz w:val="26"/>
-          <w:szCs w:val="26"/>
-        </w:rPr>
-        <w:t xml:space="preserve"> лет </w:t>
-      </w:r>
-      <w:r>
-        <w:rPr>
-          <w:rFonts w:ascii="Times New Roman" w:hAnsi="Times New Roman"/>
-          <w:sz w:val="26"/>
-          <w:szCs w:val="26"/>
-        </w:rPr>
-        <w:t>[</w:t>
-      </w:r>
-      <w:r>
-        <w:rPr>
-          <w:rFonts w:ascii="Times New Roman" w:hAnsi="Times New Roman"/>
+          <w:rFonts w:ascii="Times New Roman" w:hAnsi="Times New Roman" w:cs="Times New Roman"/>
+          <w:sz w:val="26"/>
+          <w:szCs w:val="26"/>
+        </w:rPr>
+        <w:t xml:space="preserve"> лет [</w:t>
+      </w:r>
+      <w:r>
+        <w:rPr>
+          <w:rFonts w:ascii="Times New Roman" w:hAnsi="Times New Roman" w:cs="Times New Roman"/>
           <w:sz w:val="26"/>
           <w:szCs w:val="26"/>
         </w:rPr>
@@ -3195,7 +3764,7 @@
       </w:r>
       <w:r>
         <w:rPr>
-          <w:rFonts w:ascii="Times New Roman" w:hAnsi="Times New Roman"/>
+          <w:rFonts w:ascii="Times New Roman" w:hAnsi="Times New Roman" w:cs="Times New Roman"/>
           <w:sz w:val="26"/>
           <w:szCs w:val="26"/>
         </w:rPr>
@@ -3204,6 +3773,8 @@
     </w:p>
     <w:p>
       <w:pPr>
+        <w:spacing w:line="360" w:lineRule="auto"/>
+        <w:jc w:val="both"/>
         <w:rPr>
           <w:rFonts w:ascii="Times New Roman" w:hAnsi="Times New Roman" w:cs="Times New Roman"/>
           <w:sz w:val="26"/>
@@ -3287,34 +3858,42 @@
     </w:p>
     <w:p>
       <w:pPr>
-        <w:jc w:val="right"/>
-        <w:rPr>
-          <w:rFonts w:ascii="Times New Roman" w:hAnsi="Times New Roman" w:cs="Times New Roman"/>
-          <w:sz w:val="26"/>
-          <w:szCs w:val="26"/>
-        </w:rPr>
-      </w:pPr>
-    </w:p>
-    <w:p>
-      <w:pPr>
-        <w:rPr>
-          <w:rFonts w:ascii="Times New Roman" w:hAnsi="Times New Roman" w:cs="Times New Roman"/>
-          <w:sz w:val="26"/>
-          <w:szCs w:val="26"/>
-        </w:rPr>
-      </w:pPr>
-    </w:p>
-    <w:p>
-      <w:pPr>
-        <w:rPr>
-          <w:rFonts w:ascii="Times New Roman" w:hAnsi="Times New Roman" w:cs="Times New Roman"/>
-          <w:sz w:val="26"/>
-          <w:szCs w:val="26"/>
-        </w:rPr>
-      </w:pPr>
-      <w:r>
-        <w:rPr>
+        <w:spacing w:line="360" w:lineRule="auto"/>
+        <w:jc w:val="both"/>
+        <w:rPr>
+          <w:rFonts w:ascii="Times New Roman" w:hAnsi="Times New Roman" w:cs="Times New Roman"/>
+          <w:sz w:val="26"/>
+          <w:szCs w:val="26"/>
+        </w:rPr>
+      </w:pPr>
+    </w:p>
+    <w:p>
+      <w:pPr>
+        <w:spacing w:line="360" w:lineRule="auto"/>
+        <w:jc w:val="both"/>
+        <w:rPr>
+          <w:rFonts w:ascii="Times New Roman" w:hAnsi="Times New Roman" w:cs="Times New Roman"/>
+          <w:sz w:val="26"/>
+          <w:szCs w:val="26"/>
+        </w:rPr>
+      </w:pPr>
+    </w:p>
+    <w:p>
+      <w:pPr>
+        <w:spacing w:line="360" w:lineRule="auto"/>
+        <w:jc w:val="both"/>
+        <w:rPr>
+          <w:rFonts w:ascii="Times New Roman" w:hAnsi="Times New Roman" w:cs="Times New Roman"/>
+          <w:sz w:val="26"/>
+          <w:szCs w:val="26"/>
+        </w:rPr>
+      </w:pPr>
+      <w:r>
+        <w:rPr>
+          <w:rFonts w:ascii="Times New Roman" w:hAnsi="Times New Roman" w:cs="Times New Roman"/>
           <w:noProof/>
+          <w:sz w:val="26"/>
+          <w:szCs w:val="26"/>
           <w:lang w:eastAsia="ru-RU"/>
         </w:rPr>
         <mc:AlternateContent>
@@ -3416,7 +3995,7 @@
                                 <w:sz w:val="24"/>
                                 <w:szCs w:val="24"/>
                               </w:rPr>
-                              <w:t>1</w:t>
+                              <w:t>2</w:t>
                             </w:r>
                             <w:r>
                               <w:rPr>
@@ -3488,7 +4067,7 @@
           </mc:Choice>
           <mc:Fallback>
             <w:pict>
-              <v:shape w14:anchorId="055ABA54" id="Надпись 6" o:spid="_x0000_s1027" type="#_x0000_t202" style="position:absolute;margin-left:-31.1pt;margin-top:7.5pt;width:274.6pt;height:.05pt;z-index:251663360;visibility:visible;mso-wrap-style:square;mso-width-percent:0;mso-wrap-distance-left:9pt;mso-wrap-distance-top:0;mso-wrap-distance-right:9pt;mso-wrap-distance-bottom:0;mso-position-horizontal:absolute;mso-position-horizontal-relative:text;mso-position-vertical:absolute;mso-position-vertical-relative:text;mso-width-percent:0;mso-width-relative:margin;v-text-anchor:top" o:gfxdata="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" stroked="f">
+              <v:shape w14:anchorId="055ABA54" id="Надпись 6" o:spid="_x0000_s1027" type="#_x0000_t202" style="position:absolute;left:0;text-align:left;margin-left:-31.1pt;margin-top:7.5pt;width:274.6pt;height:.05pt;z-index:251663360;visibility:visible;mso-wrap-style:square;mso-width-percent:0;mso-wrap-distance-left:9pt;mso-wrap-distance-top:0;mso-wrap-distance-right:9pt;mso-wrap-distance-bottom:0;mso-position-horizontal:absolute;mso-position-horizontal-relative:text;mso-position-vertical:absolute;mso-position-vertical-relative:text;mso-width-percent:0;mso-width-relative:margin;v-text-anchor:top" o:gfxdata="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" stroked="f">
                 <v:textbox style="mso-fit-shape-to-text:t" inset="0,0,0,0">
                   <w:txbxContent>
                     <w:p>
@@ -3553,7 +4132,7 @@
                           <w:sz w:val="24"/>
                           <w:szCs w:val="24"/>
                         </w:rPr>
-                        <w:t>1</w:t>
+                        <w:t>2</w:t>
                       </w:r>
                       <w:r>
                         <w:rPr>
@@ -3617,24 +4196,30 @@
     </w:p>
     <w:p>
       <w:pPr>
-        <w:rPr>
-          <w:rFonts w:ascii="Times New Roman" w:hAnsi="Times New Roman" w:cs="Times New Roman"/>
-          <w:sz w:val="26"/>
-          <w:szCs w:val="26"/>
-        </w:rPr>
-      </w:pPr>
-    </w:p>
-    <w:p>
-      <w:pPr>
-        <w:rPr>
-          <w:rFonts w:ascii="Times New Roman" w:hAnsi="Times New Roman" w:cs="Times New Roman"/>
-          <w:sz w:val="26"/>
-          <w:szCs w:val="26"/>
-        </w:rPr>
-      </w:pPr>
-    </w:p>
-    <w:p>
-      <w:pPr>
+        <w:spacing w:line="360" w:lineRule="auto"/>
+        <w:jc w:val="both"/>
+        <w:rPr>
+          <w:rFonts w:ascii="Times New Roman" w:hAnsi="Times New Roman" w:cs="Times New Roman"/>
+          <w:sz w:val="26"/>
+          <w:szCs w:val="26"/>
+        </w:rPr>
+      </w:pPr>
+    </w:p>
+    <w:p>
+      <w:pPr>
+        <w:spacing w:line="360" w:lineRule="auto"/>
+        <w:jc w:val="both"/>
+        <w:rPr>
+          <w:rFonts w:ascii="Times New Roman" w:hAnsi="Times New Roman" w:cs="Times New Roman"/>
+          <w:sz w:val="26"/>
+          <w:szCs w:val="26"/>
+        </w:rPr>
+      </w:pPr>
+    </w:p>
+    <w:p>
+      <w:pPr>
+        <w:spacing w:line="360" w:lineRule="auto"/>
+        <w:jc w:val="both"/>
         <w:rPr>
           <w:rFonts w:ascii="Times New Roman" w:hAnsi="Times New Roman" w:cs="Times New Roman"/>
           <w:sz w:val="26"/>
@@ -3652,6 +4237,8 @@
     </w:p>
     <w:p>
       <w:pPr>
+        <w:spacing w:line="360" w:lineRule="auto"/>
+        <w:jc w:val="both"/>
         <w:rPr>
           <w:rFonts w:ascii="Times New Roman" w:hAnsi="Times New Roman" w:cs="Times New Roman"/>
           <w:sz w:val="26"/>
@@ -3673,39 +4260,51 @@
           <w:sz w:val="26"/>
           <w:szCs w:val="26"/>
         </w:rPr>
-        <w:t>с</w:t>
-      </w:r>
-      <w:r>
-        <w:rPr>
-          <w:rFonts w:ascii="Times New Roman" w:hAnsi="Times New Roman" w:cs="Times New Roman"/>
-          <w:sz w:val="26"/>
-          <w:szCs w:val="26"/>
-        </w:rPr>
-        <w:t xml:space="preserve"> 1 февраля 2017 года контрольно-кассовая техника должна отправлять электронные версии чеков оператору фискальных данных — новые прави</w:t>
-      </w:r>
-      <w:r>
-        <w:rPr>
-          <w:rFonts w:ascii="Times New Roman" w:hAnsi="Times New Roman" w:cs="Times New Roman"/>
-          <w:sz w:val="26"/>
-          <w:szCs w:val="26"/>
-        </w:rPr>
-        <w:t>ла установлены в 54-ФЗ ст.2 п.2., что в свою очередь увеличит спрос на кассовую технику.</w:t>
-      </w:r>
-    </w:p>
-    <w:p>
-      <w:pPr>
-        <w:rPr>
-          <w:rFonts w:ascii="Times New Roman" w:hAnsi="Times New Roman" w:cs="Times New Roman"/>
-          <w:sz w:val="26"/>
-          <w:szCs w:val="26"/>
-        </w:rPr>
-      </w:pPr>
-      <w:r>
-        <w:rPr>
-          <w:rFonts w:ascii="Times New Roman" w:hAnsi="Times New Roman" w:cs="Times New Roman"/>
-          <w:sz w:val="26"/>
-          <w:szCs w:val="26"/>
-        </w:rPr>
+        <w:t xml:space="preserve">с 1 февраля 2017 года контрольно-кассовая техника должна отправлять электронные версии чеков оператору фискальных данных — новые правила установлены в 54-ФЗ ст.2 п.2., что в свою очередь увеличит спрос на </w:t>
+      </w:r>
+      <w:r>
+        <w:rPr>
+          <w:rFonts w:ascii="Times New Roman" w:hAnsi="Times New Roman" w:cs="Times New Roman"/>
+          <w:sz w:val="26"/>
+          <w:szCs w:val="26"/>
+          <w:lang w:val="en-US"/>
+        </w:rPr>
+        <w:t>POS</w:t>
+      </w:r>
+      <w:r>
+        <w:rPr>
+          <w:rFonts w:ascii="Times New Roman" w:hAnsi="Times New Roman" w:cs="Times New Roman"/>
+          <w:sz w:val="26"/>
+          <w:szCs w:val="26"/>
+        </w:rPr>
+        <w:t xml:space="preserve"> терминалы и </w:t>
+      </w:r>
+      <w:r>
+        <w:rPr>
+          <w:rFonts w:ascii="Times New Roman" w:hAnsi="Times New Roman" w:cs="Times New Roman"/>
+          <w:sz w:val="26"/>
+          <w:szCs w:val="26"/>
+        </w:rPr>
+        <w:t>кассовую технику.</w:t>
+      </w:r>
+    </w:p>
+    <w:p>
+      <w:pPr>
+        <w:spacing w:line="360" w:lineRule="auto"/>
+        <w:jc w:val="both"/>
+        <w:rPr>
+          <w:rFonts w:ascii="Times New Roman" w:hAnsi="Times New Roman" w:cs="Times New Roman"/>
+          <w:sz w:val="26"/>
+          <w:szCs w:val="26"/>
+        </w:rPr>
+      </w:pPr>
+      <w:r>
+        <w:rPr>
+          <w:rFonts w:ascii="Times New Roman" w:hAnsi="Times New Roman" w:cs="Times New Roman"/>
+          <w:sz w:val="26"/>
+          <w:szCs w:val="26"/>
+        </w:rPr>
+        <w:lastRenderedPageBreak/>
         <w:tab/>
         <w:t>Проанализировав статистические данные, можно с уверенностью сказать, что будущее за безналичными расчетами</w:t>
       </w:r>
@@ -3720,6 +4319,8 @@
     </w:p>
     <w:p>
       <w:pPr>
+        <w:spacing w:line="360" w:lineRule="auto"/>
+        <w:jc w:val="both"/>
         <w:rPr>
           <w:rFonts w:ascii="Times New Roman" w:hAnsi="Times New Roman" w:cs="Times New Roman"/>
           <w:sz w:val="26"/>
@@ -3733,73 +4334,2328 @@
         <w:ind w:firstLine="708"/>
         <w:jc w:val="both"/>
         <w:rPr>
-          <w:rFonts w:ascii="Times New Roman" w:hAnsi="Times New Roman"/>
-          <w:sz w:val="26"/>
-          <w:szCs w:val="26"/>
-        </w:rPr>
-      </w:pPr>
-      <w:r>
-        <w:rPr>
-          <w:rFonts w:ascii="Times New Roman" w:hAnsi="Times New Roman"/>
+          <w:rFonts w:ascii="Times New Roman" w:hAnsi="Times New Roman" w:cs="Times New Roman"/>
+          <w:sz w:val="26"/>
+          <w:szCs w:val="26"/>
+        </w:rPr>
+      </w:pPr>
+      <w:r>
+        <w:rPr>
+          <w:rFonts w:ascii="Times New Roman" w:hAnsi="Times New Roman" w:cs="Times New Roman"/>
+          <w:sz w:val="26"/>
+          <w:szCs w:val="26"/>
+        </w:rPr>
+        <w:t>1.1.2</w:t>
+      </w:r>
+      <w:r>
+        <w:rPr>
+          <w:rFonts w:ascii="Times New Roman" w:hAnsi="Times New Roman" w:cs="Times New Roman"/>
+          <w:sz w:val="26"/>
+          <w:szCs w:val="26"/>
+        </w:rPr>
+        <w:t xml:space="preserve"> </w:t>
+      </w:r>
+      <w:r>
+        <w:rPr>
+          <w:rFonts w:ascii="Times New Roman" w:hAnsi="Times New Roman" w:cs="Times New Roman"/>
+          <w:sz w:val="26"/>
+          <w:szCs w:val="26"/>
+        </w:rPr>
+        <w:t>Виды банковских карт и технологий оплаты</w:t>
+      </w:r>
+    </w:p>
+    <w:p>
+      <w:pPr>
+        <w:spacing w:line="360" w:lineRule="auto"/>
+        <w:jc w:val="both"/>
+        <w:rPr>
+          <w:rFonts w:ascii="Times New Roman" w:hAnsi="Times New Roman" w:cs="Times New Roman"/>
+          <w:sz w:val="26"/>
+          <w:szCs w:val="26"/>
+        </w:rPr>
+      </w:pPr>
+      <w:r>
+        <w:rPr>
+          <w:rFonts w:ascii="Times New Roman" w:hAnsi="Times New Roman" w:cs="Times New Roman"/>
+          <w:sz w:val="26"/>
+          <w:szCs w:val="26"/>
+        </w:rPr>
+        <w:tab/>
+      </w:r>
+    </w:p>
+    <w:p>
+      <w:pPr>
+        <w:spacing w:line="360" w:lineRule="auto"/>
+        <w:ind w:firstLine="708"/>
+        <w:jc w:val="both"/>
+        <w:rPr>
+          <w:rFonts w:ascii="Times New Roman" w:hAnsi="Times New Roman" w:cs="Times New Roman"/>
+          <w:sz w:val="26"/>
+          <w:szCs w:val="26"/>
+        </w:rPr>
+      </w:pPr>
+      <w:r>
+        <w:rPr>
+          <w:rFonts w:ascii="Times New Roman" w:hAnsi="Times New Roman" w:cs="Times New Roman"/>
+          <w:sz w:val="26"/>
+          <w:szCs w:val="26"/>
+        </w:rPr>
+        <w:t xml:space="preserve">Банковская карта - пластиковая карта, привязанная к </w:t>
+      </w:r>
+      <w:r>
+        <w:rPr>
+          <w:rFonts w:ascii="Times New Roman" w:hAnsi="Times New Roman" w:cs="Times New Roman"/>
+          <w:sz w:val="26"/>
+          <w:szCs w:val="26"/>
+        </w:rPr>
+        <w:t>расчётному счету</w:t>
+      </w:r>
+      <w:r>
+        <w:rPr>
+          <w:rFonts w:ascii="Times New Roman" w:hAnsi="Times New Roman" w:cs="Times New Roman"/>
+          <w:sz w:val="26"/>
+          <w:szCs w:val="26"/>
+        </w:rPr>
+        <w:t xml:space="preserve"> в банке. Используется для оплаты товаров и услуг, в том числе через Интернет</w:t>
+      </w:r>
+      <w:r>
+        <w:rPr>
+          <w:rFonts w:ascii="Times New Roman" w:hAnsi="Times New Roman" w:cs="Times New Roman"/>
+          <w:sz w:val="26"/>
+          <w:szCs w:val="26"/>
+        </w:rPr>
+        <w:t xml:space="preserve">. Карты бывают двух видов дебетовые и кредитные. </w:t>
+      </w:r>
+      <w:r>
+        <w:rPr>
+          <w:rFonts w:ascii="Times New Roman" w:hAnsi="Times New Roman" w:cs="Times New Roman"/>
+          <w:sz w:val="26"/>
+          <w:szCs w:val="26"/>
+        </w:rPr>
+        <w:t xml:space="preserve">Кредитные карты используется для распоряжения деньгами банка, которые при совершении платежа автоматически берутся у банка в кредит (их требуется вернуть банку). </w:t>
+      </w:r>
+      <w:r>
+        <w:rPr>
+          <w:rFonts w:ascii="Times New Roman" w:hAnsi="Times New Roman" w:cs="Times New Roman"/>
+          <w:sz w:val="26"/>
+          <w:szCs w:val="26"/>
+        </w:rPr>
+        <w:t>Дебето</w:t>
+      </w:r>
+      <w:r>
+        <w:rPr>
+          <w:rFonts w:ascii="Times New Roman" w:hAnsi="Times New Roman" w:cs="Times New Roman"/>
+          <w:sz w:val="26"/>
+          <w:szCs w:val="26"/>
+        </w:rPr>
+        <w:t xml:space="preserve">вые карты используются для распоряжения собственными деньгами, находящимися на расчетном счете в банке. </w:t>
+      </w:r>
+    </w:p>
+    <w:p>
+      <w:pPr>
+        <w:spacing w:line="360" w:lineRule="auto"/>
+        <w:jc w:val="both"/>
+        <w:rPr>
+          <w:rFonts w:ascii="Times New Roman" w:hAnsi="Times New Roman" w:cs="Times New Roman"/>
+          <w:sz w:val="26"/>
+          <w:szCs w:val="26"/>
+        </w:rPr>
+      </w:pPr>
+      <w:r>
+        <w:rPr>
+          <w:rFonts w:ascii="Times New Roman" w:hAnsi="Times New Roman" w:cs="Times New Roman"/>
+          <w:sz w:val="26"/>
+          <w:szCs w:val="26"/>
+        </w:rPr>
+        <w:t>Виды банковских карт по технологии:</w:t>
+      </w:r>
+    </w:p>
+    <w:p>
+      <w:pPr>
+        <w:pStyle w:val="a6"/>
+        <w:numPr>
+          <w:ilvl w:val="0"/>
+          <w:numId w:val="12"/>
+        </w:numPr>
+        <w:spacing w:line="360" w:lineRule="auto"/>
+        <w:jc w:val="both"/>
+        <w:rPr>
+          <w:rFonts w:ascii="Times New Roman" w:hAnsi="Times New Roman" w:cs="Times New Roman"/>
+          <w:sz w:val="26"/>
+          <w:szCs w:val="26"/>
+        </w:rPr>
+      </w:pPr>
+      <w:r>
+        <w:rPr>
+          <w:rFonts w:ascii="Times New Roman" w:hAnsi="Times New Roman" w:cs="Times New Roman"/>
+          <w:sz w:val="26"/>
+          <w:szCs w:val="26"/>
+        </w:rPr>
+        <w:t>карты с магнитной полосой;</w:t>
+      </w:r>
+    </w:p>
+    <w:p>
+      <w:pPr>
+        <w:pStyle w:val="a6"/>
+        <w:numPr>
+          <w:ilvl w:val="0"/>
+          <w:numId w:val="12"/>
+        </w:numPr>
+        <w:spacing w:line="360" w:lineRule="auto"/>
+        <w:jc w:val="both"/>
+        <w:rPr>
+          <w:rFonts w:ascii="Times New Roman" w:hAnsi="Times New Roman" w:cs="Times New Roman"/>
+          <w:sz w:val="26"/>
+          <w:szCs w:val="26"/>
+        </w:rPr>
+      </w:pPr>
+      <w:r>
+        <w:rPr>
+          <w:rFonts w:ascii="Times New Roman" w:hAnsi="Times New Roman" w:cs="Times New Roman"/>
+          <w:sz w:val="26"/>
+          <w:szCs w:val="26"/>
+        </w:rPr>
+        <w:t xml:space="preserve">карты с чипом (микропроцессором), которые в зависимости от способа связи выделяют: </w:t>
+      </w:r>
+    </w:p>
+    <w:p>
+      <w:pPr>
+        <w:pStyle w:val="a6"/>
+        <w:numPr>
+          <w:ilvl w:val="1"/>
+          <w:numId w:val="12"/>
+        </w:numPr>
+        <w:spacing w:line="360" w:lineRule="auto"/>
+        <w:jc w:val="both"/>
+        <w:rPr>
+          <w:rFonts w:ascii="Times New Roman" w:hAnsi="Times New Roman" w:cs="Times New Roman"/>
+          <w:sz w:val="26"/>
+          <w:szCs w:val="26"/>
+        </w:rPr>
+      </w:pPr>
+      <w:r>
+        <w:rPr>
+          <w:rFonts w:ascii="Times New Roman" w:hAnsi="Times New Roman" w:cs="Times New Roman"/>
+          <w:sz w:val="26"/>
+          <w:szCs w:val="26"/>
+        </w:rPr>
+        <w:t>бесконтактные карты;</w:t>
+      </w:r>
+    </w:p>
+    <w:p>
+      <w:pPr>
+        <w:pStyle w:val="a6"/>
+        <w:numPr>
+          <w:ilvl w:val="1"/>
+          <w:numId w:val="12"/>
+        </w:numPr>
+        <w:spacing w:line="360" w:lineRule="auto"/>
+        <w:jc w:val="both"/>
+        <w:rPr>
+          <w:rFonts w:ascii="Times New Roman" w:hAnsi="Times New Roman" w:cs="Times New Roman"/>
+          <w:sz w:val="26"/>
+          <w:szCs w:val="26"/>
+        </w:rPr>
+      </w:pPr>
+      <w:r>
+        <w:rPr>
+          <w:rFonts w:ascii="Times New Roman" w:hAnsi="Times New Roman" w:cs="Times New Roman"/>
+          <w:sz w:val="26"/>
+          <w:szCs w:val="26"/>
+        </w:rPr>
+        <w:t>контактные карты (ISO/IEC 7810, ISO/IEC 7816...);</w:t>
+      </w:r>
+    </w:p>
+    <w:p>
+      <w:pPr>
+        <w:spacing w:line="360" w:lineRule="auto"/>
+        <w:jc w:val="both"/>
+        <w:rPr>
+          <w:rFonts w:ascii="Times New Roman" w:hAnsi="Times New Roman" w:cs="Times New Roman"/>
+          <w:sz w:val="26"/>
+          <w:szCs w:val="26"/>
+        </w:rPr>
+      </w:pPr>
+      <w:r>
+        <w:rPr>
+          <w:rFonts w:ascii="Times New Roman" w:hAnsi="Times New Roman" w:cs="Times New Roman"/>
+          <w:sz w:val="26"/>
+          <w:szCs w:val="26"/>
+        </w:rPr>
+        <w:t>Виды персонализации карт</w:t>
+      </w:r>
+    </w:p>
+    <w:p>
+      <w:pPr>
+        <w:spacing w:line="360" w:lineRule="auto"/>
+        <w:ind w:firstLine="708"/>
+        <w:jc w:val="both"/>
+        <w:rPr>
+          <w:rFonts w:ascii="Times New Roman" w:hAnsi="Times New Roman" w:cs="Times New Roman"/>
+          <w:sz w:val="26"/>
+          <w:szCs w:val="26"/>
+        </w:rPr>
+      </w:pPr>
+      <w:r>
+        <w:rPr>
+          <w:rFonts w:ascii="Times New Roman" w:hAnsi="Times New Roman" w:cs="Times New Roman"/>
+          <w:sz w:val="26"/>
+          <w:szCs w:val="26"/>
+        </w:rPr>
+        <w:t xml:space="preserve">Штрих-код — нанесение на карту </w:t>
+      </w:r>
+      <w:proofErr w:type="gramStart"/>
+      <w:r>
+        <w:rPr>
+          <w:rFonts w:ascii="Times New Roman" w:hAnsi="Times New Roman" w:cs="Times New Roman"/>
+          <w:sz w:val="26"/>
+          <w:szCs w:val="26"/>
+        </w:rPr>
+        <w:t>цифро-буквенной</w:t>
+      </w:r>
+      <w:proofErr w:type="gramEnd"/>
+      <w:r>
+        <w:rPr>
+          <w:rFonts w:ascii="Times New Roman" w:hAnsi="Times New Roman" w:cs="Times New Roman"/>
+          <w:sz w:val="26"/>
+          <w:szCs w:val="26"/>
+        </w:rPr>
+        <w:t xml:space="preserve"> информации, закодированной в виде штрихов;</w:t>
+      </w:r>
+    </w:p>
+    <w:p>
+      <w:pPr>
+        <w:spacing w:line="360" w:lineRule="auto"/>
+        <w:ind w:firstLine="708"/>
+        <w:jc w:val="both"/>
+        <w:rPr>
+          <w:rFonts w:ascii="Times New Roman" w:hAnsi="Times New Roman" w:cs="Times New Roman"/>
+          <w:sz w:val="26"/>
+          <w:szCs w:val="26"/>
+        </w:rPr>
+      </w:pPr>
+      <w:r>
+        <w:rPr>
+          <w:rFonts w:ascii="Times New Roman" w:hAnsi="Times New Roman" w:cs="Times New Roman"/>
+          <w:sz w:val="26"/>
+          <w:szCs w:val="26"/>
+        </w:rPr>
+        <w:t xml:space="preserve">Тиснение — нанесение на поверхность пластиковой карты </w:t>
+      </w:r>
+      <w:proofErr w:type="gramStart"/>
+      <w:r>
+        <w:rPr>
+          <w:rFonts w:ascii="Times New Roman" w:hAnsi="Times New Roman" w:cs="Times New Roman"/>
+          <w:sz w:val="26"/>
+          <w:szCs w:val="26"/>
+        </w:rPr>
+        <w:t>цифро-буквенной</w:t>
+      </w:r>
+      <w:proofErr w:type="gramEnd"/>
+      <w:r>
+        <w:rPr>
+          <w:rFonts w:ascii="Times New Roman" w:hAnsi="Times New Roman" w:cs="Times New Roman"/>
+          <w:sz w:val="26"/>
+          <w:szCs w:val="26"/>
+        </w:rPr>
+        <w:t xml:space="preserve"> информации в виде рельефных знаков с возможным последующим окрашиванием. Обеспечивает возможность механич</w:t>
+      </w:r>
+      <w:r>
+        <w:rPr>
+          <w:rFonts w:ascii="Times New Roman" w:hAnsi="Times New Roman" w:cs="Times New Roman"/>
+          <w:sz w:val="26"/>
+          <w:szCs w:val="26"/>
+        </w:rPr>
+        <w:t>еского копирования данных (например</w:t>
+      </w:r>
+      <w:r>
+        <w:rPr>
+          <w:rFonts w:ascii="Times New Roman" w:hAnsi="Times New Roman" w:cs="Times New Roman"/>
+          <w:sz w:val="26"/>
+          <w:szCs w:val="26"/>
+        </w:rPr>
+        <w:t xml:space="preserve">, с помощью </w:t>
+      </w:r>
+      <w:proofErr w:type="spellStart"/>
+      <w:r>
+        <w:rPr>
+          <w:rFonts w:ascii="Times New Roman" w:hAnsi="Times New Roman" w:cs="Times New Roman"/>
+          <w:sz w:val="26"/>
+          <w:szCs w:val="26"/>
+        </w:rPr>
+        <w:t>импринтера</w:t>
+      </w:r>
+      <w:proofErr w:type="spellEnd"/>
+      <w:r>
+        <w:rPr>
+          <w:rFonts w:ascii="Times New Roman" w:hAnsi="Times New Roman" w:cs="Times New Roman"/>
+          <w:sz w:val="26"/>
+          <w:szCs w:val="26"/>
+        </w:rPr>
+        <w:t>). Тиснение знаков возможно только при горизонтальной ориентации карточки. Тиснение осуществляется двумя видами шрифтов: высотой 4,5 мм — большой (только цифры); высото</w:t>
+      </w:r>
+      <w:r>
+        <w:rPr>
+          <w:rFonts w:ascii="Times New Roman" w:hAnsi="Times New Roman" w:cs="Times New Roman"/>
+          <w:sz w:val="26"/>
+          <w:szCs w:val="26"/>
+        </w:rPr>
+        <w:t>й 3 мм — малый (цифры и буквы).</w:t>
+      </w:r>
+    </w:p>
+    <w:p>
+      <w:pPr>
+        <w:spacing w:line="360" w:lineRule="auto"/>
+        <w:ind w:firstLine="708"/>
+        <w:jc w:val="both"/>
+        <w:rPr>
+          <w:rFonts w:ascii="Times New Roman" w:hAnsi="Times New Roman" w:cs="Times New Roman"/>
+          <w:sz w:val="26"/>
+          <w:szCs w:val="26"/>
+        </w:rPr>
+      </w:pPr>
+      <w:r>
+        <w:rPr>
+          <w:rFonts w:ascii="Times New Roman" w:hAnsi="Times New Roman" w:cs="Times New Roman"/>
+          <w:sz w:val="26"/>
+          <w:szCs w:val="26"/>
+        </w:rPr>
+        <w:t xml:space="preserve">Индент-печать — нанесение на поверхность пластиковой карты </w:t>
+      </w:r>
+      <w:proofErr w:type="gramStart"/>
+      <w:r>
+        <w:rPr>
+          <w:rFonts w:ascii="Times New Roman" w:hAnsi="Times New Roman" w:cs="Times New Roman"/>
+          <w:sz w:val="26"/>
+          <w:szCs w:val="26"/>
+        </w:rPr>
+        <w:t>цифро-буквенной</w:t>
+      </w:r>
+      <w:proofErr w:type="gramEnd"/>
+      <w:r>
+        <w:rPr>
+          <w:rFonts w:ascii="Times New Roman" w:hAnsi="Times New Roman" w:cs="Times New Roman"/>
+          <w:sz w:val="26"/>
+          <w:szCs w:val="26"/>
+        </w:rPr>
+        <w:t xml:space="preserve"> информации в виде плоских знаков с возможным последующим типированием </w:t>
+      </w:r>
+      <w:r>
+        <w:rPr>
+          <w:rFonts w:ascii="Times New Roman" w:hAnsi="Times New Roman" w:cs="Times New Roman"/>
           <w:sz w:val="26"/>
           <w:szCs w:val="26"/>
         </w:rPr>
         <w:lastRenderedPageBreak/>
-        <w:t>1.1.2 Предварительные исследования</w:t>
-      </w:r>
-    </w:p>
-    <w:p>
-      <w:pPr>
-        <w:rPr>
-          <w:rFonts w:ascii="Times New Roman" w:hAnsi="Times New Roman" w:cs="Times New Roman"/>
-          <w:sz w:val="26"/>
-          <w:szCs w:val="26"/>
-        </w:rPr>
-      </w:pPr>
-      <w:r>
-        <w:rPr>
-          <w:rFonts w:ascii="Times New Roman" w:hAnsi="Times New Roman" w:cs="Times New Roman"/>
-          <w:sz w:val="26"/>
-          <w:szCs w:val="26"/>
-        </w:rPr>
-        <w:tab/>
-      </w:r>
-    </w:p>
-    <w:p>
-      <w:pPr>
-        <w:rPr>
-          <w:rFonts w:ascii="Times New Roman" w:hAnsi="Times New Roman" w:cs="Times New Roman"/>
-          <w:sz w:val="26"/>
-          <w:szCs w:val="26"/>
-        </w:rPr>
-      </w:pPr>
-      <w:r>
-        <w:rPr>
-          <w:rFonts w:ascii="Times New Roman" w:hAnsi="Times New Roman" w:cs="Times New Roman"/>
-          <w:sz w:val="26"/>
-          <w:szCs w:val="26"/>
-        </w:rPr>
-        <w:t>Был проведен</w:t>
-      </w:r>
-      <w:r>
-        <w:rPr>
-          <w:rFonts w:ascii="Times New Roman" w:hAnsi="Times New Roman" w:cs="Times New Roman"/>
-          <w:sz w:val="26"/>
-          <w:szCs w:val="26"/>
-        </w:rPr>
-        <w:t xml:space="preserve"> анализ существующих программных и аппаратных решений</w:t>
-      </w:r>
-      <w:r>
-        <w:rPr>
-          <w:rFonts w:ascii="Times New Roman" w:hAnsi="Times New Roman" w:cs="Times New Roman"/>
-          <w:sz w:val="26"/>
-          <w:szCs w:val="26"/>
-        </w:rPr>
-        <w:t xml:space="preserve">. Выделены основные функции и характеристики, которые представляют интерес </w:t>
-      </w:r>
-    </w:p>
-    <w:p>
-      <w:pPr>
+        <w:t>(окрашиванием). Характерно для карт, предназначенных только дл</w:t>
+      </w:r>
+      <w:r>
+        <w:rPr>
+          <w:rFonts w:ascii="Times New Roman" w:hAnsi="Times New Roman" w:cs="Times New Roman"/>
+          <w:sz w:val="26"/>
+          <w:szCs w:val="26"/>
+        </w:rPr>
+        <w:t>я «электронного» использования;</w:t>
+      </w:r>
+    </w:p>
+    <w:p>
+      <w:pPr>
+        <w:spacing w:line="360" w:lineRule="auto"/>
+        <w:ind w:firstLine="708"/>
+        <w:jc w:val="both"/>
+        <w:rPr>
+          <w:rFonts w:ascii="Times New Roman" w:hAnsi="Times New Roman" w:cs="Times New Roman"/>
+          <w:sz w:val="26"/>
+          <w:szCs w:val="26"/>
+        </w:rPr>
+      </w:pPr>
+      <w:r>
+        <w:rPr>
+          <w:rFonts w:ascii="Times New Roman" w:hAnsi="Times New Roman" w:cs="Times New Roman"/>
+          <w:sz w:val="26"/>
+          <w:szCs w:val="26"/>
+        </w:rPr>
+        <w:t>Магнитная полоса — нанесение на карту магнитного носителя информации с последу</w:t>
+      </w:r>
+      <w:r>
+        <w:rPr>
+          <w:rFonts w:ascii="Times New Roman" w:hAnsi="Times New Roman" w:cs="Times New Roman"/>
+          <w:sz w:val="26"/>
+          <w:szCs w:val="26"/>
+        </w:rPr>
+        <w:t>ющей записью на него информации. И</w:t>
+      </w:r>
+      <w:r>
+        <w:rPr>
+          <w:rFonts w:ascii="Times New Roman" w:hAnsi="Times New Roman" w:cs="Times New Roman"/>
+          <w:sz w:val="26"/>
+          <w:szCs w:val="26"/>
+        </w:rPr>
+        <w:t>меет три трека для записи: один для цифробуквенной и</w:t>
+      </w:r>
+      <w:r>
+        <w:rPr>
+          <w:rFonts w:ascii="Times New Roman" w:hAnsi="Times New Roman" w:cs="Times New Roman"/>
+          <w:sz w:val="26"/>
+          <w:szCs w:val="26"/>
+        </w:rPr>
+        <w:t>нформации и два трека для цифр;</w:t>
+      </w:r>
+    </w:p>
+    <w:p>
+      <w:pPr>
+        <w:spacing w:line="360" w:lineRule="auto"/>
+        <w:ind w:firstLine="708"/>
+        <w:jc w:val="both"/>
+        <w:rPr>
+          <w:rFonts w:ascii="Times New Roman" w:hAnsi="Times New Roman" w:cs="Times New Roman"/>
+          <w:sz w:val="26"/>
+          <w:szCs w:val="26"/>
+        </w:rPr>
+      </w:pPr>
+      <w:r>
+        <w:rPr>
+          <w:rFonts w:ascii="Times New Roman" w:hAnsi="Times New Roman" w:cs="Times New Roman"/>
+          <w:sz w:val="26"/>
+          <w:szCs w:val="26"/>
+        </w:rPr>
+        <w:t>Подписная панель — специальный слой, нанесенный на поверхность карты, позволяющий делать надписи;</w:t>
+      </w:r>
+    </w:p>
+    <w:p>
+      <w:pPr>
+        <w:spacing w:line="360" w:lineRule="auto"/>
+        <w:ind w:firstLine="708"/>
+        <w:jc w:val="both"/>
+        <w:rPr>
+          <w:rFonts w:ascii="Times New Roman" w:hAnsi="Times New Roman" w:cs="Times New Roman"/>
+          <w:sz w:val="26"/>
+          <w:szCs w:val="26"/>
+        </w:rPr>
+      </w:pPr>
+      <w:proofErr w:type="spellStart"/>
+      <w:r>
+        <w:rPr>
+          <w:rFonts w:ascii="Times New Roman" w:hAnsi="Times New Roman" w:cs="Times New Roman"/>
+          <w:sz w:val="26"/>
+          <w:szCs w:val="26"/>
+        </w:rPr>
+        <w:t>Scratch</w:t>
+      </w:r>
+      <w:proofErr w:type="spellEnd"/>
+      <w:r>
+        <w:rPr>
+          <w:rFonts w:ascii="Times New Roman" w:hAnsi="Times New Roman" w:cs="Times New Roman"/>
+          <w:sz w:val="26"/>
+          <w:szCs w:val="26"/>
+        </w:rPr>
+        <w:t xml:space="preserve"> (</w:t>
+      </w:r>
+      <w:proofErr w:type="spellStart"/>
+      <w:r>
+        <w:rPr>
+          <w:rFonts w:ascii="Times New Roman" w:hAnsi="Times New Roman" w:cs="Times New Roman"/>
+          <w:sz w:val="26"/>
+          <w:szCs w:val="26"/>
+        </w:rPr>
+        <w:t>скретч</w:t>
+      </w:r>
+      <w:proofErr w:type="spellEnd"/>
+      <w:r>
+        <w:rPr>
+          <w:rFonts w:ascii="Times New Roman" w:hAnsi="Times New Roman" w:cs="Times New Roman"/>
+          <w:sz w:val="26"/>
+          <w:szCs w:val="26"/>
+        </w:rPr>
+        <w:t>)-панель — непрозрачный защитный слой, наносимый на поверхность карты поверх защищаемой информации (</w:t>
+      </w:r>
+      <w:proofErr w:type="spellStart"/>
+      <w:r>
+        <w:rPr>
+          <w:rFonts w:ascii="Times New Roman" w:hAnsi="Times New Roman" w:cs="Times New Roman"/>
+          <w:sz w:val="26"/>
+          <w:szCs w:val="26"/>
+        </w:rPr>
+        <w:t>пин</w:t>
+      </w:r>
+      <w:proofErr w:type="spellEnd"/>
+      <w:r>
+        <w:rPr>
+          <w:rFonts w:ascii="Times New Roman" w:hAnsi="Times New Roman" w:cs="Times New Roman"/>
+          <w:sz w:val="26"/>
+          <w:szCs w:val="26"/>
+        </w:rPr>
+        <w:t>-код, выигрышное слово,</w:t>
+      </w:r>
+      <w:r>
+        <w:rPr>
+          <w:rFonts w:ascii="Times New Roman" w:hAnsi="Times New Roman" w:cs="Times New Roman"/>
+          <w:sz w:val="26"/>
+          <w:szCs w:val="26"/>
+        </w:rPr>
+        <w:t xml:space="preserve"> код пополнения счета и т. д.);</w:t>
+      </w:r>
+    </w:p>
+    <w:p>
+      <w:pPr>
+        <w:spacing w:line="360" w:lineRule="auto"/>
+        <w:ind w:firstLine="708"/>
+        <w:jc w:val="both"/>
+        <w:rPr>
+          <w:rFonts w:ascii="Times New Roman" w:hAnsi="Times New Roman" w:cs="Times New Roman"/>
+          <w:sz w:val="26"/>
+          <w:szCs w:val="26"/>
+        </w:rPr>
+      </w:pPr>
+      <w:r>
+        <w:rPr>
+          <w:rFonts w:ascii="Times New Roman" w:hAnsi="Times New Roman" w:cs="Times New Roman"/>
+          <w:sz w:val="26"/>
+          <w:szCs w:val="26"/>
+        </w:rPr>
+        <w:t>Чип — микропроцессорный носитель информации, который вмонтирован в карту. Либо имеет контактную площадку, либо использует радиосвязь (RFID).</w:t>
+      </w:r>
+    </w:p>
+    <w:p>
+      <w:pPr>
+        <w:spacing w:line="360" w:lineRule="auto"/>
+        <w:jc w:val="both"/>
+        <w:rPr>
+          <w:rFonts w:ascii="Times New Roman" w:hAnsi="Times New Roman" w:cs="Times New Roman"/>
+          <w:sz w:val="26"/>
+          <w:szCs w:val="26"/>
+        </w:rPr>
+      </w:pPr>
+    </w:p>
+    <w:p>
+      <w:pPr>
+        <w:keepNext/>
+        <w:spacing w:line="360" w:lineRule="auto"/>
+        <w:jc w:val="center"/>
+        <w:rPr>
+          <w:rFonts w:ascii="Times New Roman" w:hAnsi="Times New Roman" w:cs="Times New Roman"/>
+          <w:sz w:val="26"/>
+          <w:szCs w:val="26"/>
+        </w:rPr>
+      </w:pPr>
+      <w:r>
+        <w:rPr>
+          <w:rFonts w:ascii="Times New Roman" w:hAnsi="Times New Roman" w:cs="Times New Roman"/>
+          <w:noProof/>
+          <w:sz w:val="26"/>
+          <w:szCs w:val="26"/>
+          <w:lang w:eastAsia="ru-RU"/>
+        </w:rPr>
+        <w:drawing>
+          <wp:inline distT="0" distB="0" distL="0" distR="0" wp14:anchorId="76BE12C8" wp14:editId="74E3887A">
+            <wp:extent cx="4763135" cy="2790825"/>
+            <wp:effectExtent l="0" t="0" r="0" b="9525"/>
+            <wp:docPr id="2" name="Рисунок 2" descr="1 (1)"/>
+            <wp:cNvGraphicFramePr>
+              <a:graphicFrameLocks xmlns:a="http://schemas.openxmlformats.org/drawingml/2006/main" noChangeAspect="1"/>
+            </wp:cNvGraphicFramePr>
+            <a:graphic xmlns:a="http://schemas.openxmlformats.org/drawingml/2006/main">
+              <a:graphicData uri="http://schemas.openxmlformats.org/drawingml/2006/picture">
+                <pic:pic xmlns:pic="http://schemas.openxmlformats.org/drawingml/2006/picture">
+                  <pic:nvPicPr>
+                    <pic:cNvPr id="0" name="Picture 3" descr="1 (1)"/>
+                    <pic:cNvPicPr>
+                      <a:picLocks noChangeAspect="1" noChangeArrowheads="1"/>
+                    </pic:cNvPicPr>
+                  </pic:nvPicPr>
+                  <pic:blipFill>
+                    <a:blip r:embed="rId11">
+                      <a:extLst>
+                        <a:ext uri="{28A0092B-C50C-407E-A947-70E740481C1C}">
+                          <a14:useLocalDpi xmlns:a14="http://schemas.microsoft.com/office/drawing/2010/main" val="0"/>
+                        </a:ext>
+                      </a:extLst>
+                    </a:blip>
+                    <a:srcRect/>
+                    <a:stretch>
+                      <a:fillRect/>
+                    </a:stretch>
+                  </pic:blipFill>
+                  <pic:spPr bwMode="auto">
+                    <a:xfrm>
+                      <a:off x="0" y="0"/>
+                      <a:ext cx="4763135" cy="2790825"/>
+                    </a:xfrm>
+                    <a:prstGeom prst="rect">
+                      <a:avLst/>
+                    </a:prstGeom>
+                    <a:noFill/>
+                    <a:ln>
+                      <a:noFill/>
+                    </a:ln>
+                  </pic:spPr>
+                </pic:pic>
+              </a:graphicData>
+            </a:graphic>
+          </wp:inline>
+        </w:drawing>
+      </w:r>
+    </w:p>
+    <w:p>
+      <w:pPr>
+        <w:pStyle w:val="a7"/>
+        <w:spacing w:line="360" w:lineRule="auto"/>
+        <w:jc w:val="center"/>
+        <w:rPr>
+          <w:rFonts w:ascii="Times New Roman" w:hAnsi="Times New Roman" w:cs="Times New Roman"/>
+          <w:sz w:val="26"/>
+          <w:szCs w:val="26"/>
+        </w:rPr>
+      </w:pPr>
+      <w:r>
+        <w:rPr>
+          <w:rFonts w:ascii="Times New Roman" w:hAnsi="Times New Roman" w:cs="Times New Roman"/>
+          <w:sz w:val="26"/>
+          <w:szCs w:val="26"/>
+        </w:rPr>
+        <w:t>Рисунок 1.1 Магнитная карта</w:t>
+      </w:r>
+    </w:p>
+    <w:p>
+      <w:pPr>
+        <w:spacing w:line="360" w:lineRule="auto"/>
+        <w:jc w:val="both"/>
+        <w:rPr>
+          <w:rFonts w:ascii="Times New Roman" w:hAnsi="Times New Roman" w:cs="Times New Roman"/>
+          <w:sz w:val="26"/>
+          <w:szCs w:val="26"/>
+        </w:rPr>
+      </w:pPr>
+    </w:p>
+    <w:p>
+      <w:pPr>
+        <w:spacing w:line="360" w:lineRule="auto"/>
+        <w:jc w:val="both"/>
+        <w:rPr>
+          <w:rFonts w:ascii="Times New Roman" w:hAnsi="Times New Roman" w:cs="Times New Roman"/>
+          <w:sz w:val="26"/>
+          <w:szCs w:val="26"/>
+        </w:rPr>
+      </w:pPr>
+      <w:r>
+        <w:rPr>
+          <w:rFonts w:ascii="Times New Roman" w:hAnsi="Times New Roman" w:cs="Times New Roman"/>
+          <w:sz w:val="26"/>
+          <w:szCs w:val="26"/>
+        </w:rPr>
+        <w:t xml:space="preserve">Большинство платёжных карт имеют </w:t>
+      </w:r>
+      <w:r>
+        <w:rPr>
+          <w:rFonts w:ascii="Times New Roman" w:hAnsi="Times New Roman" w:cs="Times New Roman"/>
+          <w:sz w:val="26"/>
+          <w:szCs w:val="26"/>
+        </w:rPr>
+        <w:t>стандарт</w:t>
+      </w:r>
+      <w:r>
+        <w:rPr>
+          <w:rFonts w:ascii="Times New Roman" w:hAnsi="Times New Roman" w:cs="Times New Roman"/>
+          <w:sz w:val="26"/>
+          <w:szCs w:val="26"/>
+        </w:rPr>
+        <w:t xml:space="preserve"> IS</w:t>
+      </w:r>
+      <w:r>
+        <w:rPr>
+          <w:rFonts w:ascii="Times New Roman" w:hAnsi="Times New Roman" w:cs="Times New Roman"/>
+          <w:sz w:val="26"/>
+          <w:szCs w:val="26"/>
+        </w:rPr>
+        <w:t>O 7810 ID-1 формат — 85,595</w:t>
+      </w:r>
+      <w:r>
+        <w:rPr>
+          <w:rFonts w:ascii="Times New Roman" w:hAnsi="Times New Roman" w:cs="Times New Roman"/>
+          <w:sz w:val="26"/>
+          <w:szCs w:val="26"/>
+        </w:rPr>
+        <w:t xml:space="preserve"> × 53,98 мм — и используют в качестве носителя данных магнитную полосу.</w:t>
+      </w:r>
+    </w:p>
+    <w:p>
+      <w:pPr>
+        <w:spacing w:line="360" w:lineRule="auto"/>
+        <w:jc w:val="both"/>
+        <w:rPr>
+          <w:rFonts w:ascii="Times New Roman" w:hAnsi="Times New Roman" w:cs="Times New Roman"/>
+          <w:sz w:val="26"/>
+          <w:szCs w:val="26"/>
+        </w:rPr>
+      </w:pPr>
+      <w:r>
+        <w:rPr>
+          <w:rFonts w:ascii="Times New Roman" w:hAnsi="Times New Roman" w:cs="Times New Roman"/>
+          <w:sz w:val="26"/>
+          <w:szCs w:val="26"/>
+        </w:rPr>
+        <w:lastRenderedPageBreak/>
+        <w:t xml:space="preserve">В большинстве этого типа карт магнитная полоса (рис. 1.1) содержит похожую на пластик плёнку. Магнитная полоса </w:t>
+      </w:r>
+      <w:r>
+        <w:rPr>
+          <w:rFonts w:ascii="Times New Roman" w:hAnsi="Times New Roman" w:cs="Times New Roman"/>
+          <w:sz w:val="26"/>
+          <w:szCs w:val="26"/>
+        </w:rPr>
+        <w:t>располагается на расстоянии 5,01</w:t>
+      </w:r>
+      <w:r>
+        <w:rPr>
+          <w:rFonts w:ascii="Times New Roman" w:hAnsi="Times New Roman" w:cs="Times New Roman"/>
+          <w:sz w:val="26"/>
+          <w:szCs w:val="26"/>
+        </w:rPr>
+        <w:t xml:space="preserve"> мм от края карты и имеет </w:t>
+      </w:r>
+      <w:r>
+        <w:rPr>
+          <w:rFonts w:ascii="Times New Roman" w:hAnsi="Times New Roman" w:cs="Times New Roman"/>
+          <w:sz w:val="26"/>
+          <w:szCs w:val="26"/>
+        </w:rPr>
+        <w:t>11,1</w:t>
+      </w:r>
+      <w:r>
+        <w:rPr>
+          <w:rFonts w:ascii="Times New Roman" w:hAnsi="Times New Roman" w:cs="Times New Roman"/>
+          <w:sz w:val="26"/>
+          <w:szCs w:val="26"/>
+        </w:rPr>
+        <w:t xml:space="preserve"> мм в </w:t>
+      </w:r>
+      <w:r>
+        <w:rPr>
+          <w:rFonts w:ascii="Times New Roman" w:hAnsi="Times New Roman" w:cs="Times New Roman"/>
+          <w:sz w:val="26"/>
+          <w:szCs w:val="26"/>
+        </w:rPr>
+        <w:t>ширину</w:t>
+      </w:r>
+      <w:r>
+        <w:rPr>
+          <w:rFonts w:ascii="Times New Roman" w:hAnsi="Times New Roman" w:cs="Times New Roman"/>
+          <w:sz w:val="26"/>
+          <w:szCs w:val="26"/>
+        </w:rPr>
+        <w:t xml:space="preserve">. В полосе содержатся три дорожки по 2,79 мм шириной каждая. </w:t>
+      </w:r>
+      <w:r>
+        <w:rPr>
+          <w:rFonts w:ascii="Times New Roman" w:hAnsi="Times New Roman" w:cs="Times New Roman"/>
+          <w:sz w:val="26"/>
+          <w:szCs w:val="26"/>
+        </w:rPr>
+        <w:t>На первой и третьей</w:t>
+      </w:r>
+      <w:r>
+        <w:rPr>
+          <w:rFonts w:ascii="Times New Roman" w:hAnsi="Times New Roman" w:cs="Times New Roman"/>
+          <w:sz w:val="26"/>
+          <w:szCs w:val="26"/>
+        </w:rPr>
+        <w:t xml:space="preserve"> </w:t>
+      </w:r>
+      <w:r>
+        <w:rPr>
+          <w:rFonts w:ascii="Times New Roman" w:hAnsi="Times New Roman" w:cs="Times New Roman"/>
+          <w:sz w:val="26"/>
+          <w:szCs w:val="26"/>
+        </w:rPr>
+        <w:t xml:space="preserve">в среднем записано 210 бит на дюйм длины, </w:t>
+      </w:r>
+      <w:r>
+        <w:rPr>
+          <w:rFonts w:ascii="Times New Roman" w:hAnsi="Times New Roman" w:cs="Times New Roman"/>
+          <w:sz w:val="26"/>
+          <w:szCs w:val="26"/>
+        </w:rPr>
+        <w:t>в то время как на второй дорожке плот</w:t>
+      </w:r>
+      <w:r>
+        <w:rPr>
+          <w:rFonts w:ascii="Times New Roman" w:hAnsi="Times New Roman" w:cs="Times New Roman"/>
+          <w:sz w:val="26"/>
+          <w:szCs w:val="26"/>
+        </w:rPr>
+        <w:t xml:space="preserve">ность составляет 75 бит на дюйм. </w:t>
+      </w:r>
+      <w:r>
+        <w:rPr>
+          <w:rFonts w:ascii="Times New Roman" w:hAnsi="Times New Roman" w:cs="Times New Roman"/>
+          <w:sz w:val="26"/>
+          <w:szCs w:val="26"/>
+        </w:rPr>
+        <w:t xml:space="preserve">Каждая дорожка </w:t>
+      </w:r>
+      <w:r>
+        <w:rPr>
+          <w:rFonts w:ascii="Times New Roman" w:hAnsi="Times New Roman" w:cs="Times New Roman"/>
+          <w:sz w:val="26"/>
+          <w:szCs w:val="26"/>
+        </w:rPr>
+        <w:t>содержит</w:t>
+      </w:r>
+      <w:r>
+        <w:rPr>
+          <w:rFonts w:ascii="Times New Roman" w:hAnsi="Times New Roman" w:cs="Times New Roman"/>
+          <w:sz w:val="26"/>
+          <w:szCs w:val="26"/>
+        </w:rPr>
+        <w:t xml:space="preserve"> 7-битные буквенно-цифровые символы и 5-би</w:t>
+      </w:r>
+      <w:r>
+        <w:rPr>
+          <w:rFonts w:ascii="Times New Roman" w:hAnsi="Times New Roman" w:cs="Times New Roman"/>
+          <w:sz w:val="26"/>
+          <w:szCs w:val="26"/>
+        </w:rPr>
+        <w:t>тные цифровые символы. Стандарт</w:t>
+      </w:r>
+      <w:r>
+        <w:rPr>
+          <w:rFonts w:ascii="Times New Roman" w:hAnsi="Times New Roman" w:cs="Times New Roman"/>
+          <w:sz w:val="26"/>
+          <w:szCs w:val="26"/>
+        </w:rPr>
+        <w:t xml:space="preserve"> первой дорожки был </w:t>
+      </w:r>
+      <w:r>
+        <w:rPr>
+          <w:rFonts w:ascii="Times New Roman" w:hAnsi="Times New Roman" w:cs="Times New Roman"/>
+          <w:sz w:val="26"/>
+          <w:szCs w:val="26"/>
+        </w:rPr>
+        <w:t>разработан</w:t>
+      </w:r>
+      <w:r>
+        <w:rPr>
+          <w:rFonts w:ascii="Times New Roman" w:hAnsi="Times New Roman" w:cs="Times New Roman"/>
+          <w:sz w:val="26"/>
+          <w:szCs w:val="26"/>
+        </w:rPr>
+        <w:t xml:space="preserve"> </w:t>
+      </w:r>
+      <w:r>
+        <w:rPr>
+          <w:rFonts w:ascii="Times New Roman" w:hAnsi="Times New Roman" w:cs="Times New Roman"/>
+          <w:sz w:val="26"/>
+          <w:szCs w:val="26"/>
+        </w:rPr>
+        <w:t>Международной</w:t>
+      </w:r>
+      <w:r>
+        <w:rPr>
+          <w:rFonts w:ascii="Times New Roman" w:hAnsi="Times New Roman" w:cs="Times New Roman"/>
+          <w:sz w:val="26"/>
+          <w:szCs w:val="26"/>
+        </w:rPr>
+        <w:t xml:space="preserve"> а</w:t>
+      </w:r>
+      <w:r>
+        <w:rPr>
+          <w:rFonts w:ascii="Times New Roman" w:hAnsi="Times New Roman" w:cs="Times New Roman"/>
+          <w:sz w:val="26"/>
+          <w:szCs w:val="26"/>
+        </w:rPr>
+        <w:t>ссоциация воздушного транспорта</w:t>
+      </w:r>
+      <w:r>
+        <w:rPr>
+          <w:rFonts w:ascii="Times New Roman" w:hAnsi="Times New Roman" w:cs="Times New Roman"/>
+          <w:sz w:val="26"/>
+          <w:szCs w:val="26"/>
+        </w:rPr>
+        <w:t xml:space="preserve">. Стандарт второй дорожки </w:t>
+      </w:r>
+      <w:r>
+        <w:rPr>
+          <w:rFonts w:ascii="Times New Roman" w:hAnsi="Times New Roman" w:cs="Times New Roman"/>
+          <w:sz w:val="26"/>
+          <w:szCs w:val="26"/>
+        </w:rPr>
+        <w:t xml:space="preserve">разработала банковская индустрия - </w:t>
+      </w:r>
+      <w:proofErr w:type="spellStart"/>
+      <w:r>
+        <w:rPr>
+          <w:rFonts w:ascii="Times New Roman" w:hAnsi="Times New Roman" w:cs="Times New Roman"/>
+          <w:sz w:val="26"/>
+          <w:szCs w:val="26"/>
+        </w:rPr>
+        <w:t>American</w:t>
+      </w:r>
+      <w:proofErr w:type="spellEnd"/>
+      <w:r>
+        <w:rPr>
+          <w:rFonts w:ascii="Times New Roman" w:hAnsi="Times New Roman" w:cs="Times New Roman"/>
+          <w:sz w:val="26"/>
+          <w:szCs w:val="26"/>
+        </w:rPr>
+        <w:t xml:space="preserve"> </w:t>
+      </w:r>
+      <w:proofErr w:type="spellStart"/>
+      <w:r>
+        <w:rPr>
+          <w:rFonts w:ascii="Times New Roman" w:hAnsi="Times New Roman" w:cs="Times New Roman"/>
+          <w:sz w:val="26"/>
+          <w:szCs w:val="26"/>
+        </w:rPr>
+        <w:t>Bankers</w:t>
+      </w:r>
+      <w:proofErr w:type="spellEnd"/>
+      <w:r>
+        <w:rPr>
+          <w:rFonts w:ascii="Times New Roman" w:hAnsi="Times New Roman" w:cs="Times New Roman"/>
+          <w:sz w:val="26"/>
+          <w:szCs w:val="26"/>
+        </w:rPr>
+        <w:t xml:space="preserve"> </w:t>
+      </w:r>
+      <w:proofErr w:type="spellStart"/>
+      <w:r>
+        <w:rPr>
+          <w:rFonts w:ascii="Times New Roman" w:hAnsi="Times New Roman" w:cs="Times New Roman"/>
+          <w:sz w:val="26"/>
+          <w:szCs w:val="26"/>
+        </w:rPr>
+        <w:t>Association</w:t>
+      </w:r>
+      <w:proofErr w:type="spellEnd"/>
+      <w:r>
+        <w:rPr>
+          <w:rFonts w:ascii="Times New Roman" w:hAnsi="Times New Roman" w:cs="Times New Roman"/>
+          <w:sz w:val="26"/>
+          <w:szCs w:val="26"/>
+        </w:rPr>
+        <w:t>. Стандарты третьей дорожки сформированы ссудо-сберегательной ассоциацией.</w:t>
+      </w:r>
+    </w:p>
+    <w:p>
+      <w:pPr>
+        <w:spacing w:line="360" w:lineRule="auto"/>
+        <w:jc w:val="both"/>
+        <w:rPr>
+          <w:rFonts w:ascii="Times New Roman" w:hAnsi="Times New Roman" w:cs="Times New Roman"/>
+          <w:sz w:val="26"/>
+          <w:szCs w:val="26"/>
+        </w:rPr>
+      </w:pPr>
+    </w:p>
+    <w:p>
+      <w:pPr>
+        <w:spacing w:line="360" w:lineRule="auto"/>
+        <w:jc w:val="both"/>
+        <w:rPr>
+          <w:rFonts w:ascii="Times New Roman" w:hAnsi="Times New Roman" w:cs="Times New Roman"/>
+          <w:sz w:val="26"/>
+          <w:szCs w:val="26"/>
+        </w:rPr>
+      </w:pPr>
+      <w:r>
+        <w:rPr>
+          <w:rFonts w:ascii="Times New Roman" w:hAnsi="Times New Roman" w:cs="Times New Roman"/>
+          <w:sz w:val="26"/>
+          <w:szCs w:val="26"/>
+        </w:rPr>
+        <w:t>Лицевая сторона банковской карты отображает следующую информацию:</w:t>
+      </w:r>
+    </w:p>
+    <w:p>
+      <w:pPr>
+        <w:keepNext/>
+        <w:spacing w:line="360" w:lineRule="auto"/>
+        <w:jc w:val="center"/>
+        <w:rPr>
+          <w:rFonts w:ascii="Times New Roman" w:hAnsi="Times New Roman" w:cs="Times New Roman"/>
+          <w:sz w:val="26"/>
+          <w:szCs w:val="26"/>
+        </w:rPr>
+      </w:pPr>
+      <w:r>
+        <w:rPr>
+          <w:rFonts w:ascii="Times New Roman" w:hAnsi="Times New Roman" w:cs="Times New Roman"/>
+          <w:noProof/>
+          <w:sz w:val="26"/>
+          <w:szCs w:val="26"/>
+          <w:lang w:eastAsia="ru-RU"/>
+        </w:rPr>
+        <w:drawing>
+          <wp:inline distT="0" distB="0" distL="0" distR="0" wp14:anchorId="5884B858" wp14:editId="76A0EB65">
+            <wp:extent cx="3084195" cy="2218055"/>
+            <wp:effectExtent l="0" t="0" r="1905" b="0"/>
+            <wp:docPr id="7" name="Рисунок 7" descr="http://agro-bursa.ru/images/newspaper/reference/2013/bankcard_1.png"/>
+            <wp:cNvGraphicFramePr>
+              <a:graphicFrameLocks xmlns:a="http://schemas.openxmlformats.org/drawingml/2006/main" noChangeAspect="1"/>
+            </wp:cNvGraphicFramePr>
+            <a:graphic xmlns:a="http://schemas.openxmlformats.org/drawingml/2006/main">
+              <a:graphicData uri="http://schemas.openxmlformats.org/drawingml/2006/picture">
+                <pic:pic xmlns:pic="http://schemas.openxmlformats.org/drawingml/2006/picture">
+                  <pic:nvPicPr>
+                    <pic:cNvPr id="0" name="Picture 10" descr="http://agro-bursa.ru/images/newspaper/reference/2013/bankcard_1.png"/>
+                    <pic:cNvPicPr>
+                      <a:picLocks noChangeAspect="1" noChangeArrowheads="1"/>
+                    </pic:cNvPicPr>
+                  </pic:nvPicPr>
+                  <pic:blipFill>
+                    <a:blip r:embed="rId12">
+                      <a:extLst>
+                        <a:ext uri="{28A0092B-C50C-407E-A947-70E740481C1C}">
+                          <a14:useLocalDpi xmlns:a14="http://schemas.microsoft.com/office/drawing/2010/main" val="0"/>
+                        </a:ext>
+                      </a:extLst>
+                    </a:blip>
+                    <a:srcRect/>
+                    <a:stretch>
+                      <a:fillRect/>
+                    </a:stretch>
+                  </pic:blipFill>
+                  <pic:spPr bwMode="auto">
+                    <a:xfrm>
+                      <a:off x="0" y="0"/>
+                      <a:ext cx="3084195" cy="2218055"/>
+                    </a:xfrm>
+                    <a:prstGeom prst="rect">
+                      <a:avLst/>
+                    </a:prstGeom>
+                    <a:noFill/>
+                    <a:ln>
+                      <a:noFill/>
+                    </a:ln>
+                  </pic:spPr>
+                </pic:pic>
+              </a:graphicData>
+            </a:graphic>
+          </wp:inline>
+        </w:drawing>
+      </w:r>
+    </w:p>
+    <w:p>
+      <w:pPr>
+        <w:pStyle w:val="a7"/>
+        <w:spacing w:line="360" w:lineRule="auto"/>
+        <w:jc w:val="center"/>
+        <w:rPr>
+          <w:rFonts w:ascii="Times New Roman" w:hAnsi="Times New Roman" w:cs="Times New Roman"/>
+          <w:sz w:val="26"/>
+          <w:szCs w:val="26"/>
+        </w:rPr>
+      </w:pPr>
+      <w:r>
+        <w:rPr>
+          <w:rFonts w:ascii="Times New Roman" w:hAnsi="Times New Roman" w:cs="Times New Roman"/>
+          <w:sz w:val="26"/>
+          <w:szCs w:val="26"/>
+        </w:rPr>
+        <w:t>Рисунок 1.2 Лицевая часть банковской карты</w:t>
+      </w:r>
+    </w:p>
+    <w:p>
+      <w:pPr>
+        <w:spacing w:line="360" w:lineRule="auto"/>
+        <w:jc w:val="both"/>
+        <w:rPr>
+          <w:rFonts w:ascii="Times New Roman" w:hAnsi="Times New Roman" w:cs="Times New Roman"/>
+          <w:sz w:val="26"/>
+          <w:szCs w:val="26"/>
+        </w:rPr>
+      </w:pPr>
+    </w:p>
+    <w:p>
+      <w:pPr>
+        <w:spacing w:line="360" w:lineRule="auto"/>
+        <w:jc w:val="both"/>
+        <w:rPr>
+          <w:rFonts w:ascii="Times New Roman" w:hAnsi="Times New Roman" w:cs="Times New Roman"/>
+          <w:sz w:val="26"/>
+          <w:szCs w:val="26"/>
+        </w:rPr>
+      </w:pPr>
+      <w:r>
+        <w:rPr>
+          <w:rFonts w:ascii="Times New Roman" w:hAnsi="Times New Roman" w:cs="Times New Roman"/>
+          <w:sz w:val="26"/>
+          <w:szCs w:val="26"/>
+        </w:rPr>
+        <w:t>1. В левом верхнем углу располагается название типа к</w:t>
+      </w:r>
+      <w:r>
+        <w:rPr>
+          <w:rFonts w:ascii="Times New Roman" w:hAnsi="Times New Roman" w:cs="Times New Roman"/>
+          <w:sz w:val="26"/>
+          <w:szCs w:val="26"/>
+        </w:rPr>
+        <w:t>арточки по набору возможностей.</w:t>
+      </w:r>
+    </w:p>
+    <w:p>
+      <w:pPr>
+        <w:spacing w:line="360" w:lineRule="auto"/>
+        <w:jc w:val="both"/>
+        <w:rPr>
+          <w:rFonts w:ascii="Times New Roman" w:hAnsi="Times New Roman" w:cs="Times New Roman"/>
+          <w:sz w:val="26"/>
+          <w:szCs w:val="26"/>
+        </w:rPr>
+      </w:pPr>
+      <w:r>
+        <w:rPr>
+          <w:rFonts w:ascii="Times New Roman" w:hAnsi="Times New Roman" w:cs="Times New Roman"/>
+          <w:sz w:val="26"/>
+          <w:szCs w:val="26"/>
+        </w:rPr>
+        <w:t>2. В правом верхнем углу распо</w:t>
+      </w:r>
+      <w:r>
+        <w:rPr>
+          <w:rFonts w:ascii="Times New Roman" w:hAnsi="Times New Roman" w:cs="Times New Roman"/>
+          <w:sz w:val="26"/>
+          <w:szCs w:val="26"/>
+        </w:rPr>
+        <w:t>лагается логотип банка-эмитент</w:t>
+      </w:r>
+    </w:p>
+    <w:p>
+      <w:pPr>
+        <w:spacing w:line="360" w:lineRule="auto"/>
+        <w:jc w:val="both"/>
+        <w:rPr>
+          <w:rFonts w:ascii="Times New Roman" w:hAnsi="Times New Roman" w:cs="Times New Roman"/>
+          <w:sz w:val="26"/>
+          <w:szCs w:val="26"/>
+        </w:rPr>
+      </w:pPr>
+      <w:r>
+        <w:rPr>
+          <w:rFonts w:ascii="Times New Roman" w:hAnsi="Times New Roman" w:cs="Times New Roman"/>
+          <w:sz w:val="26"/>
+          <w:szCs w:val="26"/>
+        </w:rPr>
+        <w:t>3. Чуть выш</w:t>
+      </w:r>
+      <w:r>
+        <w:rPr>
+          <w:rFonts w:ascii="Times New Roman" w:hAnsi="Times New Roman" w:cs="Times New Roman"/>
+          <w:sz w:val="26"/>
+          <w:szCs w:val="26"/>
+        </w:rPr>
+        <w:t>е середины слева находится чип.</w:t>
+      </w:r>
+    </w:p>
+    <w:p>
+      <w:pPr>
+        <w:spacing w:line="360" w:lineRule="auto"/>
+        <w:jc w:val="both"/>
+        <w:rPr>
+          <w:rFonts w:ascii="Times New Roman" w:hAnsi="Times New Roman" w:cs="Times New Roman"/>
+          <w:sz w:val="26"/>
+          <w:szCs w:val="26"/>
+        </w:rPr>
+      </w:pPr>
+      <w:r>
+        <w:rPr>
+          <w:rFonts w:ascii="Times New Roman" w:hAnsi="Times New Roman" w:cs="Times New Roman"/>
+          <w:sz w:val="26"/>
+          <w:szCs w:val="26"/>
+        </w:rPr>
+        <w:t xml:space="preserve">4. Чуть ниже середины располагается </w:t>
+      </w:r>
+      <w:proofErr w:type="spellStart"/>
+      <w:r>
+        <w:rPr>
+          <w:rFonts w:ascii="Times New Roman" w:hAnsi="Times New Roman" w:cs="Times New Roman"/>
+          <w:sz w:val="26"/>
+          <w:szCs w:val="26"/>
+        </w:rPr>
+        <w:t>эмбоссирован</w:t>
+      </w:r>
+      <w:proofErr w:type="spellEnd"/>
+      <w:r>
+        <w:rPr>
+          <w:rFonts w:ascii="Times New Roman" w:hAnsi="Times New Roman" w:cs="Times New Roman"/>
+          <w:sz w:val="26"/>
+          <w:szCs w:val="26"/>
+        </w:rPr>
+        <w:t xml:space="preserve"> (нанесен в виде рельефных знаков) номер банковской карты.</w:t>
+      </w:r>
+    </w:p>
+    <w:p>
+      <w:pPr>
+        <w:spacing w:line="360" w:lineRule="auto"/>
+        <w:jc w:val="both"/>
+        <w:rPr>
+          <w:rFonts w:ascii="Times New Roman" w:hAnsi="Times New Roman" w:cs="Times New Roman"/>
+          <w:sz w:val="26"/>
+          <w:szCs w:val="26"/>
+        </w:rPr>
+      </w:pPr>
+      <w:r>
+        <w:rPr>
+          <w:rFonts w:ascii="Times New Roman" w:hAnsi="Times New Roman" w:cs="Times New Roman"/>
+          <w:sz w:val="26"/>
+          <w:szCs w:val="26"/>
+        </w:rPr>
+        <w:t xml:space="preserve">У платежных систем </w:t>
+      </w:r>
+      <w:proofErr w:type="spellStart"/>
+      <w:r>
+        <w:rPr>
+          <w:rFonts w:ascii="Times New Roman" w:hAnsi="Times New Roman" w:cs="Times New Roman"/>
+          <w:sz w:val="26"/>
+          <w:szCs w:val="26"/>
+        </w:rPr>
+        <w:t>Visa</w:t>
+      </w:r>
+      <w:proofErr w:type="spellEnd"/>
+      <w:r>
+        <w:rPr>
+          <w:rFonts w:ascii="Times New Roman" w:hAnsi="Times New Roman" w:cs="Times New Roman"/>
+          <w:sz w:val="26"/>
+          <w:szCs w:val="26"/>
+        </w:rPr>
+        <w:t xml:space="preserve"> и </w:t>
+      </w:r>
+      <w:proofErr w:type="spellStart"/>
+      <w:r>
+        <w:rPr>
+          <w:rFonts w:ascii="Times New Roman" w:hAnsi="Times New Roman" w:cs="Times New Roman"/>
+          <w:sz w:val="26"/>
+          <w:szCs w:val="26"/>
+        </w:rPr>
+        <w:t>MasterCard</w:t>
+      </w:r>
+      <w:proofErr w:type="spellEnd"/>
+      <w:r>
+        <w:rPr>
+          <w:rFonts w:ascii="Times New Roman" w:hAnsi="Times New Roman" w:cs="Times New Roman"/>
+          <w:sz w:val="26"/>
+          <w:szCs w:val="26"/>
+        </w:rPr>
+        <w:t xml:space="preserve"> номер состоит </w:t>
+      </w:r>
+      <w:proofErr w:type="gramStart"/>
+      <w:r>
+        <w:rPr>
+          <w:rFonts w:ascii="Times New Roman" w:hAnsi="Times New Roman" w:cs="Times New Roman"/>
+          <w:sz w:val="26"/>
+          <w:szCs w:val="26"/>
+        </w:rPr>
+        <w:t>из 16 цифр</w:t>
+      </w:r>
+      <w:proofErr w:type="gramEnd"/>
+      <w:r>
+        <w:rPr>
+          <w:rFonts w:ascii="Times New Roman" w:hAnsi="Times New Roman" w:cs="Times New Roman"/>
+          <w:sz w:val="26"/>
+          <w:szCs w:val="26"/>
+        </w:rPr>
+        <w:t xml:space="preserve"> разделенных на 4 блока по 4 цифры (4-4-4-4).</w:t>
+      </w:r>
+    </w:p>
+    <w:p>
+      <w:pPr>
+        <w:spacing w:line="360" w:lineRule="auto"/>
+        <w:jc w:val="both"/>
+        <w:rPr>
+          <w:rFonts w:ascii="Times New Roman" w:hAnsi="Times New Roman" w:cs="Times New Roman"/>
+          <w:sz w:val="26"/>
+          <w:szCs w:val="26"/>
+        </w:rPr>
+      </w:pPr>
+      <w:r>
+        <w:rPr>
+          <w:rFonts w:ascii="Times New Roman" w:hAnsi="Times New Roman" w:cs="Times New Roman"/>
+          <w:sz w:val="26"/>
+          <w:szCs w:val="26"/>
+        </w:rPr>
+        <w:lastRenderedPageBreak/>
+        <w:t xml:space="preserve">У платёжной системы </w:t>
+      </w:r>
+      <w:proofErr w:type="spellStart"/>
+      <w:r>
+        <w:rPr>
+          <w:rFonts w:ascii="Times New Roman" w:hAnsi="Times New Roman" w:cs="Times New Roman"/>
+          <w:sz w:val="26"/>
+          <w:szCs w:val="26"/>
+        </w:rPr>
+        <w:t>American</w:t>
+      </w:r>
+      <w:proofErr w:type="spellEnd"/>
+      <w:r>
+        <w:rPr>
+          <w:rFonts w:ascii="Times New Roman" w:hAnsi="Times New Roman" w:cs="Times New Roman"/>
+          <w:sz w:val="26"/>
+          <w:szCs w:val="26"/>
+        </w:rPr>
+        <w:t xml:space="preserve"> </w:t>
+      </w:r>
+      <w:proofErr w:type="spellStart"/>
+      <w:r>
+        <w:rPr>
+          <w:rFonts w:ascii="Times New Roman" w:hAnsi="Times New Roman" w:cs="Times New Roman"/>
+          <w:sz w:val="26"/>
+          <w:szCs w:val="26"/>
+        </w:rPr>
+        <w:t>Express</w:t>
+      </w:r>
+      <w:proofErr w:type="spellEnd"/>
+      <w:r>
+        <w:rPr>
+          <w:rFonts w:ascii="Times New Roman" w:hAnsi="Times New Roman" w:cs="Times New Roman"/>
+          <w:sz w:val="26"/>
+          <w:szCs w:val="26"/>
+        </w:rPr>
+        <w:t xml:space="preserve"> номер карты состоит из 15 цифр, разбитых на 3 блока по 4,6,5 цифр в каждом (4-6-5).</w:t>
+      </w:r>
+    </w:p>
+    <w:p>
+      <w:pPr>
+        <w:spacing w:line="360" w:lineRule="auto"/>
+        <w:jc w:val="both"/>
+        <w:rPr>
+          <w:rFonts w:ascii="Times New Roman" w:hAnsi="Times New Roman" w:cs="Times New Roman"/>
+          <w:sz w:val="26"/>
+          <w:szCs w:val="26"/>
+        </w:rPr>
+      </w:pPr>
+      <w:r>
+        <w:rPr>
+          <w:rFonts w:ascii="Times New Roman" w:hAnsi="Times New Roman" w:cs="Times New Roman"/>
+          <w:sz w:val="26"/>
+          <w:szCs w:val="26"/>
+        </w:rPr>
+        <w:t>Иногда номер карты может иметь 18 или 19 цифр.</w:t>
+      </w:r>
+    </w:p>
+    <w:p>
+      <w:pPr>
+        <w:spacing w:line="360" w:lineRule="auto"/>
+        <w:jc w:val="both"/>
+        <w:rPr>
+          <w:rFonts w:ascii="Times New Roman" w:hAnsi="Times New Roman" w:cs="Times New Roman"/>
+          <w:sz w:val="26"/>
+          <w:szCs w:val="26"/>
+        </w:rPr>
+      </w:pPr>
+      <w:r>
+        <w:rPr>
+          <w:rFonts w:ascii="Times New Roman" w:hAnsi="Times New Roman" w:cs="Times New Roman"/>
+          <w:sz w:val="26"/>
+          <w:szCs w:val="26"/>
+        </w:rPr>
+        <w:t xml:space="preserve">18 цифр имеют карты, содержащие последние 2 цифры, как дополнительные, означающие регион отделения банка, в котором был осуществлен выпуск карты (или непосредственный </w:t>
+      </w:r>
+      <w:proofErr w:type="spellStart"/>
+      <w:r>
+        <w:rPr>
+          <w:rFonts w:ascii="Times New Roman" w:hAnsi="Times New Roman" w:cs="Times New Roman"/>
+          <w:sz w:val="26"/>
+          <w:szCs w:val="26"/>
+        </w:rPr>
+        <w:t>эмбоссинг</w:t>
+      </w:r>
+      <w:proofErr w:type="spellEnd"/>
+      <w:r>
+        <w:rPr>
+          <w:rFonts w:ascii="Times New Roman" w:hAnsi="Times New Roman" w:cs="Times New Roman"/>
+          <w:sz w:val="26"/>
+          <w:szCs w:val="26"/>
+        </w:rPr>
+        <w:t>).</w:t>
+      </w:r>
+    </w:p>
+    <w:p>
+      <w:pPr>
+        <w:spacing w:line="360" w:lineRule="auto"/>
+        <w:jc w:val="both"/>
+        <w:rPr>
+          <w:rFonts w:ascii="Times New Roman" w:hAnsi="Times New Roman" w:cs="Times New Roman"/>
+          <w:sz w:val="26"/>
+          <w:szCs w:val="26"/>
+        </w:rPr>
+      </w:pPr>
+      <w:r>
+        <w:rPr>
+          <w:rFonts w:ascii="Times New Roman" w:hAnsi="Times New Roman" w:cs="Times New Roman"/>
+          <w:sz w:val="26"/>
+          <w:szCs w:val="26"/>
+        </w:rPr>
+        <w:t>19 цифр имеют карты, которые выпущены дополнительно к основной карте.</w:t>
+      </w:r>
+    </w:p>
+    <w:p>
+      <w:pPr>
+        <w:spacing w:line="360" w:lineRule="auto"/>
+        <w:jc w:val="both"/>
+        <w:rPr>
+          <w:rFonts w:ascii="Times New Roman" w:hAnsi="Times New Roman" w:cs="Times New Roman"/>
+          <w:sz w:val="26"/>
+          <w:szCs w:val="26"/>
+        </w:rPr>
+      </w:pPr>
+      <w:r>
+        <w:rPr>
+          <w:rFonts w:ascii="Times New Roman" w:hAnsi="Times New Roman" w:cs="Times New Roman"/>
+          <w:sz w:val="26"/>
+          <w:szCs w:val="26"/>
+        </w:rPr>
+        <w:t>Номер банковской карты юридич</w:t>
+      </w:r>
+      <w:r>
+        <w:rPr>
+          <w:rFonts w:ascii="Times New Roman" w:hAnsi="Times New Roman" w:cs="Times New Roman"/>
+          <w:sz w:val="26"/>
+          <w:szCs w:val="26"/>
+        </w:rPr>
+        <w:t>еского лица состоит из 20 цифр.</w:t>
+      </w:r>
+    </w:p>
+    <w:p>
+      <w:pPr>
+        <w:spacing w:line="360" w:lineRule="auto"/>
+        <w:jc w:val="both"/>
+        <w:rPr>
+          <w:rFonts w:ascii="Times New Roman" w:hAnsi="Times New Roman" w:cs="Times New Roman"/>
+          <w:sz w:val="26"/>
+          <w:szCs w:val="26"/>
+        </w:rPr>
+      </w:pPr>
+      <w:r>
+        <w:rPr>
+          <w:rFonts w:ascii="Times New Roman" w:hAnsi="Times New Roman" w:cs="Times New Roman"/>
+          <w:sz w:val="26"/>
+          <w:szCs w:val="26"/>
+        </w:rPr>
+        <w:t xml:space="preserve">Первая цифра номера банковской карты означает принадлежность к определенной платежной системе, </w:t>
+      </w:r>
+      <w:proofErr w:type="gramStart"/>
+      <w:r>
+        <w:rPr>
+          <w:rFonts w:ascii="Times New Roman" w:hAnsi="Times New Roman" w:cs="Times New Roman"/>
+          <w:sz w:val="26"/>
+          <w:szCs w:val="26"/>
+        </w:rPr>
+        <w:t>например</w:t>
+      </w:r>
+      <w:proofErr w:type="gramEnd"/>
+      <w:r>
+        <w:rPr>
+          <w:rFonts w:ascii="Times New Roman" w:hAnsi="Times New Roman" w:cs="Times New Roman"/>
+          <w:sz w:val="26"/>
+          <w:szCs w:val="26"/>
+        </w:rPr>
+        <w:t>:</w:t>
+      </w:r>
+    </w:p>
+    <w:p>
+      <w:pPr>
+        <w:spacing w:line="360" w:lineRule="auto"/>
+        <w:jc w:val="both"/>
+        <w:rPr>
+          <w:rFonts w:ascii="Times New Roman" w:hAnsi="Times New Roman" w:cs="Times New Roman"/>
+          <w:sz w:val="26"/>
+          <w:szCs w:val="26"/>
+        </w:rPr>
+      </w:pPr>
+      <w:proofErr w:type="spellStart"/>
+      <w:r>
+        <w:rPr>
+          <w:rFonts w:ascii="Times New Roman" w:hAnsi="Times New Roman" w:cs="Times New Roman"/>
+          <w:sz w:val="26"/>
+          <w:szCs w:val="26"/>
+        </w:rPr>
+        <w:t>MasterCard</w:t>
+      </w:r>
+      <w:proofErr w:type="spellEnd"/>
+      <w:r>
+        <w:rPr>
+          <w:rFonts w:ascii="Times New Roman" w:hAnsi="Times New Roman" w:cs="Times New Roman"/>
+          <w:sz w:val="26"/>
+          <w:szCs w:val="26"/>
+        </w:rPr>
+        <w:t xml:space="preserve"> – 5,</w:t>
+      </w:r>
+    </w:p>
+    <w:p>
+      <w:pPr>
+        <w:spacing w:line="360" w:lineRule="auto"/>
+        <w:jc w:val="both"/>
+        <w:rPr>
+          <w:rFonts w:ascii="Times New Roman" w:hAnsi="Times New Roman" w:cs="Times New Roman"/>
+          <w:sz w:val="26"/>
+          <w:szCs w:val="26"/>
+        </w:rPr>
+      </w:pPr>
+      <w:r>
+        <w:rPr>
+          <w:rFonts w:ascii="Times New Roman" w:hAnsi="Times New Roman" w:cs="Times New Roman"/>
+          <w:sz w:val="26"/>
+          <w:szCs w:val="26"/>
+        </w:rPr>
+        <w:t>VISA – 4,</w:t>
+      </w:r>
+    </w:p>
+    <w:p>
+      <w:pPr>
+        <w:spacing w:line="360" w:lineRule="auto"/>
+        <w:jc w:val="both"/>
+        <w:rPr>
+          <w:rFonts w:ascii="Times New Roman" w:hAnsi="Times New Roman" w:cs="Times New Roman"/>
+          <w:sz w:val="26"/>
+          <w:szCs w:val="26"/>
+        </w:rPr>
+      </w:pPr>
+      <w:proofErr w:type="spellStart"/>
+      <w:r>
+        <w:rPr>
+          <w:rFonts w:ascii="Times New Roman" w:hAnsi="Times New Roman" w:cs="Times New Roman"/>
+          <w:sz w:val="26"/>
+          <w:szCs w:val="26"/>
+        </w:rPr>
+        <w:t>American</w:t>
+      </w:r>
+      <w:proofErr w:type="spellEnd"/>
+      <w:r>
+        <w:rPr>
+          <w:rFonts w:ascii="Times New Roman" w:hAnsi="Times New Roman" w:cs="Times New Roman"/>
+          <w:sz w:val="26"/>
+          <w:szCs w:val="26"/>
+        </w:rPr>
+        <w:t xml:space="preserve"> </w:t>
+      </w:r>
+      <w:proofErr w:type="spellStart"/>
+      <w:r>
+        <w:rPr>
+          <w:rFonts w:ascii="Times New Roman" w:hAnsi="Times New Roman" w:cs="Times New Roman"/>
+          <w:sz w:val="26"/>
+          <w:szCs w:val="26"/>
+        </w:rPr>
+        <w:t>Express</w:t>
+      </w:r>
+      <w:proofErr w:type="spellEnd"/>
+      <w:r>
+        <w:rPr>
+          <w:rFonts w:ascii="Times New Roman" w:hAnsi="Times New Roman" w:cs="Times New Roman"/>
+          <w:sz w:val="26"/>
+          <w:szCs w:val="26"/>
+        </w:rPr>
+        <w:t xml:space="preserve"> — 3.</w:t>
+      </w:r>
+    </w:p>
+    <w:p>
+      <w:pPr>
+        <w:spacing w:line="360" w:lineRule="auto"/>
+        <w:jc w:val="both"/>
+        <w:rPr>
+          <w:rFonts w:ascii="Times New Roman" w:hAnsi="Times New Roman" w:cs="Times New Roman"/>
+          <w:sz w:val="26"/>
+          <w:szCs w:val="26"/>
+        </w:rPr>
+      </w:pPr>
+      <w:r>
+        <w:rPr>
+          <w:rFonts w:ascii="Times New Roman" w:hAnsi="Times New Roman" w:cs="Times New Roman"/>
+          <w:sz w:val="26"/>
+          <w:szCs w:val="26"/>
+        </w:rPr>
+        <w:t>Оставшиеся три цифры (вторая, третья и четвертая) – это сформированный номер банковской организации, которая предоставила банковскую карту.</w:t>
+      </w:r>
+    </w:p>
+    <w:p>
+      <w:pPr>
+        <w:spacing w:line="360" w:lineRule="auto"/>
+        <w:jc w:val="both"/>
+        <w:rPr>
+          <w:rFonts w:ascii="Times New Roman" w:hAnsi="Times New Roman" w:cs="Times New Roman"/>
+          <w:sz w:val="26"/>
+          <w:szCs w:val="26"/>
+        </w:rPr>
+      </w:pPr>
+      <w:r>
+        <w:rPr>
+          <w:rFonts w:ascii="Times New Roman" w:hAnsi="Times New Roman" w:cs="Times New Roman"/>
+          <w:sz w:val="26"/>
+          <w:szCs w:val="26"/>
+        </w:rPr>
+        <w:t>Дополнительно идентифицируют банковское учреждение пятая и шестая цифры. Именно поэтому первоначальные 6 знаков на банковской карте носят название банковского идентификатора (БИН, BIN).</w:t>
+      </w:r>
+    </w:p>
+    <w:p>
+      <w:pPr>
+        <w:spacing w:line="360" w:lineRule="auto"/>
+        <w:jc w:val="both"/>
+        <w:rPr>
+          <w:rFonts w:ascii="Times New Roman" w:hAnsi="Times New Roman" w:cs="Times New Roman"/>
+          <w:sz w:val="26"/>
+          <w:szCs w:val="26"/>
+        </w:rPr>
+      </w:pPr>
+      <w:r>
+        <w:rPr>
+          <w:rFonts w:ascii="Times New Roman" w:hAnsi="Times New Roman" w:cs="Times New Roman"/>
+          <w:sz w:val="26"/>
+          <w:szCs w:val="26"/>
+        </w:rPr>
+        <w:t>Следующие две цифры номера (седьмая и восьмая) уточняют программу банковской организации, в пределах которой выпущена карта.</w:t>
+      </w:r>
+    </w:p>
+    <w:p>
+      <w:pPr>
+        <w:spacing w:line="360" w:lineRule="auto"/>
+        <w:jc w:val="both"/>
+        <w:rPr>
+          <w:rFonts w:ascii="Times New Roman" w:hAnsi="Times New Roman" w:cs="Times New Roman"/>
+          <w:sz w:val="26"/>
+          <w:szCs w:val="26"/>
+        </w:rPr>
+      </w:pPr>
+      <w:r>
+        <w:rPr>
+          <w:rFonts w:ascii="Times New Roman" w:hAnsi="Times New Roman" w:cs="Times New Roman"/>
+          <w:sz w:val="26"/>
+          <w:szCs w:val="26"/>
+        </w:rPr>
+        <w:t>Непосредственно номер кредитной карты определяют цифры с девятой по пятнадцатую.</w:t>
+      </w:r>
+    </w:p>
+    <w:p>
+      <w:pPr>
+        <w:spacing w:line="360" w:lineRule="auto"/>
+        <w:jc w:val="both"/>
+        <w:rPr>
+          <w:rFonts w:ascii="Times New Roman" w:hAnsi="Times New Roman" w:cs="Times New Roman"/>
+          <w:sz w:val="26"/>
+          <w:szCs w:val="26"/>
+        </w:rPr>
+      </w:pPr>
+      <w:r>
+        <w:rPr>
+          <w:rFonts w:ascii="Times New Roman" w:hAnsi="Times New Roman" w:cs="Times New Roman"/>
+          <w:sz w:val="26"/>
+          <w:szCs w:val="26"/>
+        </w:rPr>
+        <w:t xml:space="preserve">На обратной стороне карты находится магнитная полоса, бумажная полоса с подписью владельца, а на некоторых — CVV2 (англ. </w:t>
+      </w:r>
+      <w:proofErr w:type="spellStart"/>
+      <w:r>
+        <w:rPr>
+          <w:rFonts w:ascii="Times New Roman" w:hAnsi="Times New Roman" w:cs="Times New Roman"/>
+          <w:sz w:val="26"/>
+          <w:szCs w:val="26"/>
+        </w:rPr>
+        <w:t>Card</w:t>
+      </w:r>
+      <w:proofErr w:type="spellEnd"/>
+      <w:r>
+        <w:rPr>
+          <w:rFonts w:ascii="Times New Roman" w:hAnsi="Times New Roman" w:cs="Times New Roman"/>
+          <w:sz w:val="26"/>
+          <w:szCs w:val="26"/>
+        </w:rPr>
+        <w:t xml:space="preserve"> </w:t>
+      </w:r>
+      <w:proofErr w:type="spellStart"/>
+      <w:r>
+        <w:rPr>
+          <w:rFonts w:ascii="Times New Roman" w:hAnsi="Times New Roman" w:cs="Times New Roman"/>
+          <w:sz w:val="26"/>
+          <w:szCs w:val="26"/>
+        </w:rPr>
+        <w:t>Verification</w:t>
+      </w:r>
+      <w:proofErr w:type="spellEnd"/>
+      <w:r>
+        <w:rPr>
+          <w:rFonts w:ascii="Times New Roman" w:hAnsi="Times New Roman" w:cs="Times New Roman"/>
+          <w:sz w:val="26"/>
+          <w:szCs w:val="26"/>
+        </w:rPr>
+        <w:t xml:space="preserve"> </w:t>
+      </w:r>
+      <w:proofErr w:type="spellStart"/>
+      <w:r>
+        <w:rPr>
+          <w:rFonts w:ascii="Times New Roman" w:hAnsi="Times New Roman" w:cs="Times New Roman"/>
+          <w:sz w:val="26"/>
+          <w:szCs w:val="26"/>
+        </w:rPr>
+        <w:t>Value</w:t>
+      </w:r>
+      <w:proofErr w:type="spellEnd"/>
+      <w:r>
+        <w:rPr>
+          <w:rFonts w:ascii="Times New Roman" w:hAnsi="Times New Roman" w:cs="Times New Roman"/>
+          <w:sz w:val="26"/>
+          <w:szCs w:val="26"/>
+        </w:rPr>
+        <w:t xml:space="preserve"> 2 — трёхзначный код проверки подлинности карты) код или его аналог.</w:t>
+      </w:r>
+    </w:p>
+    <w:p>
+      <w:pPr>
+        <w:spacing w:line="360" w:lineRule="auto"/>
+        <w:jc w:val="both"/>
+        <w:rPr>
+          <w:rFonts w:ascii="Times New Roman" w:hAnsi="Times New Roman" w:cs="Times New Roman"/>
+          <w:sz w:val="26"/>
+          <w:szCs w:val="26"/>
+        </w:rPr>
+      </w:pPr>
+      <w:r>
+        <w:rPr>
+          <w:rFonts w:ascii="Times New Roman" w:hAnsi="Times New Roman" w:cs="Times New Roman"/>
+          <w:sz w:val="26"/>
+          <w:szCs w:val="26"/>
+        </w:rPr>
+        <w:t xml:space="preserve">В конце 1990-х в </w:t>
+      </w:r>
+      <w:r>
+        <w:rPr>
+          <w:rFonts w:ascii="Times New Roman" w:hAnsi="Times New Roman" w:cs="Times New Roman"/>
+          <w:sz w:val="26"/>
+          <w:szCs w:val="26"/>
+        </w:rPr>
+        <w:t>банковские</w:t>
+      </w:r>
+      <w:r>
+        <w:rPr>
+          <w:rFonts w:ascii="Times New Roman" w:hAnsi="Times New Roman" w:cs="Times New Roman"/>
+          <w:sz w:val="26"/>
+          <w:szCs w:val="26"/>
+        </w:rPr>
+        <w:t xml:space="preserve"> карты стали интегрироваться чипы. Чип-карты (рис. 1.2) содержат микропроцессор и</w:t>
+      </w:r>
+      <w:r>
+        <w:rPr>
+          <w:rFonts w:ascii="Times New Roman" w:hAnsi="Times New Roman" w:cs="Times New Roman"/>
+          <w:sz w:val="26"/>
+          <w:szCs w:val="26"/>
+        </w:rPr>
+        <w:t xml:space="preserve"> собственную</w:t>
+      </w:r>
+      <w:r>
+        <w:rPr>
+          <w:rFonts w:ascii="Times New Roman" w:hAnsi="Times New Roman" w:cs="Times New Roman"/>
+          <w:sz w:val="26"/>
+          <w:szCs w:val="26"/>
+        </w:rPr>
+        <w:t xml:space="preserve"> операционную систему, контролирующую </w:t>
+      </w:r>
+      <w:r>
+        <w:rPr>
+          <w:rFonts w:ascii="Times New Roman" w:hAnsi="Times New Roman" w:cs="Times New Roman"/>
+          <w:sz w:val="26"/>
+          <w:szCs w:val="26"/>
+        </w:rPr>
+        <w:lastRenderedPageBreak/>
+        <w:t>устройство и доступ к объектам в его памяти. Кроме того, как правило, обладают возможностью проводить криптографические вычисления.</w:t>
+      </w:r>
+    </w:p>
+    <w:p>
+      <w:pPr>
+        <w:spacing w:line="360" w:lineRule="auto"/>
+        <w:jc w:val="both"/>
+        <w:rPr>
+          <w:rFonts w:ascii="Times New Roman" w:hAnsi="Times New Roman" w:cs="Times New Roman"/>
+          <w:sz w:val="26"/>
+          <w:szCs w:val="26"/>
+        </w:rPr>
+      </w:pPr>
+      <w:r>
+        <w:rPr>
+          <w:rFonts w:ascii="Times New Roman" w:hAnsi="Times New Roman" w:cs="Times New Roman"/>
+          <w:sz w:val="26"/>
+          <w:szCs w:val="26"/>
+        </w:rPr>
+        <w:t>EMV (</w:t>
+      </w:r>
+      <w:proofErr w:type="spellStart"/>
+      <w:r>
+        <w:rPr>
+          <w:rFonts w:ascii="Times New Roman" w:hAnsi="Times New Roman" w:cs="Times New Roman"/>
+          <w:sz w:val="26"/>
+          <w:szCs w:val="26"/>
+        </w:rPr>
+        <w:t>Europay</w:t>
+      </w:r>
+      <w:proofErr w:type="spellEnd"/>
+      <w:r>
+        <w:rPr>
+          <w:rFonts w:ascii="Times New Roman" w:hAnsi="Times New Roman" w:cs="Times New Roman"/>
+          <w:sz w:val="26"/>
+          <w:szCs w:val="26"/>
+        </w:rPr>
+        <w:t xml:space="preserve">, </w:t>
+      </w:r>
+      <w:proofErr w:type="spellStart"/>
+      <w:r>
+        <w:rPr>
+          <w:rFonts w:ascii="Times New Roman" w:hAnsi="Times New Roman" w:cs="Times New Roman"/>
+          <w:sz w:val="26"/>
+          <w:szCs w:val="26"/>
+        </w:rPr>
+        <w:t>MasterCard</w:t>
+      </w:r>
+      <w:proofErr w:type="spellEnd"/>
+      <w:r>
+        <w:rPr>
+          <w:rFonts w:ascii="Times New Roman" w:hAnsi="Times New Roman" w:cs="Times New Roman"/>
+          <w:sz w:val="26"/>
+          <w:szCs w:val="26"/>
+        </w:rPr>
+        <w:t xml:space="preserve"> и VISA) — международный стандарт для операций по банковским картам с чипом. Этот стандарт разработан совместными усилиями компаниями </w:t>
+      </w:r>
+      <w:proofErr w:type="spellStart"/>
+      <w:r>
+        <w:rPr>
+          <w:rFonts w:ascii="Times New Roman" w:hAnsi="Times New Roman" w:cs="Times New Roman"/>
+          <w:sz w:val="26"/>
+          <w:szCs w:val="26"/>
+        </w:rPr>
+        <w:t>Europay</w:t>
+      </w:r>
+      <w:proofErr w:type="spellEnd"/>
+      <w:r>
+        <w:rPr>
+          <w:rFonts w:ascii="Times New Roman" w:hAnsi="Times New Roman" w:cs="Times New Roman"/>
+          <w:sz w:val="26"/>
+          <w:szCs w:val="26"/>
+        </w:rPr>
+        <w:t xml:space="preserve">, </w:t>
+      </w:r>
+      <w:proofErr w:type="spellStart"/>
+      <w:r>
+        <w:rPr>
+          <w:rFonts w:ascii="Times New Roman" w:hAnsi="Times New Roman" w:cs="Times New Roman"/>
+          <w:sz w:val="26"/>
+          <w:szCs w:val="26"/>
+        </w:rPr>
+        <w:t>MasterCard</w:t>
+      </w:r>
+      <w:proofErr w:type="spellEnd"/>
+      <w:r>
+        <w:rPr>
+          <w:rFonts w:ascii="Times New Roman" w:hAnsi="Times New Roman" w:cs="Times New Roman"/>
+          <w:sz w:val="26"/>
+          <w:szCs w:val="26"/>
+        </w:rPr>
+        <w:t xml:space="preserve"> и </w:t>
+      </w:r>
+      <w:proofErr w:type="spellStart"/>
+      <w:r>
+        <w:rPr>
+          <w:rFonts w:ascii="Times New Roman" w:hAnsi="Times New Roman" w:cs="Times New Roman"/>
+          <w:sz w:val="26"/>
+          <w:szCs w:val="26"/>
+        </w:rPr>
+        <w:t>Visa</w:t>
+      </w:r>
+      <w:proofErr w:type="spellEnd"/>
+      <w:r>
+        <w:rPr>
+          <w:rFonts w:ascii="Times New Roman" w:hAnsi="Times New Roman" w:cs="Times New Roman"/>
+          <w:sz w:val="26"/>
+          <w:szCs w:val="26"/>
+        </w:rPr>
+        <w:t>, чтобы повысить уровень безопасности финансовых операций. Основное отличие для пользователя карты стандарта EMV — это требование ввода ПИН-кода при проведении любого платежа через терминал (например, в магазинах, ресторанах).</w:t>
+      </w:r>
+    </w:p>
+    <w:p>
+      <w:pPr>
+        <w:spacing w:line="360" w:lineRule="auto"/>
+        <w:jc w:val="both"/>
+        <w:rPr>
+          <w:rFonts w:ascii="Times New Roman" w:hAnsi="Times New Roman" w:cs="Times New Roman"/>
+          <w:sz w:val="26"/>
+          <w:szCs w:val="26"/>
+        </w:rPr>
+      </w:pPr>
+      <w:r>
+        <w:rPr>
+          <w:rFonts w:ascii="Times New Roman" w:hAnsi="Times New Roman" w:cs="Times New Roman"/>
+          <w:sz w:val="26"/>
+          <w:szCs w:val="26"/>
+        </w:rPr>
+        <w:t>Стандарт EMV определяет физическое, электронное и информационное взаимодействие между банковской картой и платёжным терминалом для финансовых операций. Существуют стандарты, основанные на ISO/IEC 7816 для контактных карт, и стандарты ISO/IEC 14443 для бесконтактных карт.</w:t>
+      </w:r>
+    </w:p>
+    <w:p>
+      <w:pPr>
+        <w:spacing w:line="360" w:lineRule="auto"/>
+        <w:jc w:val="both"/>
+        <w:rPr>
+          <w:rFonts w:ascii="Times New Roman" w:hAnsi="Times New Roman" w:cs="Times New Roman"/>
+          <w:sz w:val="26"/>
+          <w:szCs w:val="26"/>
+        </w:rPr>
+      </w:pPr>
+      <w:r>
+        <w:rPr>
+          <w:rFonts w:ascii="Times New Roman" w:hAnsi="Times New Roman" w:cs="Times New Roman"/>
+          <w:sz w:val="26"/>
+          <w:szCs w:val="26"/>
+        </w:rPr>
+        <w:t>Основные преимущества — повышенный уровень безопасности транзакций и возможность более точного контроля тр</w:t>
+      </w:r>
+      <w:bookmarkStart w:id="0" w:name="_GoBack"/>
+      <w:bookmarkEnd w:id="0"/>
+      <w:r>
+        <w:rPr>
+          <w:rFonts w:ascii="Times New Roman" w:hAnsi="Times New Roman" w:cs="Times New Roman"/>
+          <w:sz w:val="26"/>
+          <w:szCs w:val="26"/>
+        </w:rPr>
+        <w:t>анзакций в «</w:t>
+      </w:r>
+      <w:proofErr w:type="spellStart"/>
+      <w:r>
+        <w:rPr>
+          <w:rFonts w:ascii="Times New Roman" w:hAnsi="Times New Roman" w:cs="Times New Roman"/>
+          <w:sz w:val="26"/>
+          <w:szCs w:val="26"/>
+        </w:rPr>
+        <w:t>оффлайн</w:t>
+      </w:r>
+      <w:proofErr w:type="spellEnd"/>
+      <w:r>
+        <w:rPr>
+          <w:rFonts w:ascii="Times New Roman" w:hAnsi="Times New Roman" w:cs="Times New Roman"/>
+          <w:sz w:val="26"/>
+          <w:szCs w:val="26"/>
+        </w:rPr>
+        <w:t>». Одна из целей EMV — повысить функциональность карт (например, платежная карта с электронным проездным).</w:t>
+      </w:r>
+    </w:p>
+    <w:p>
+      <w:pPr>
+        <w:spacing w:line="360" w:lineRule="auto"/>
+        <w:jc w:val="both"/>
+        <w:rPr>
+          <w:rFonts w:ascii="Times New Roman" w:hAnsi="Times New Roman" w:cs="Times New Roman"/>
+          <w:sz w:val="26"/>
+          <w:szCs w:val="26"/>
+        </w:rPr>
+      </w:pPr>
+      <w:r>
+        <w:rPr>
+          <w:rFonts w:ascii="Times New Roman" w:hAnsi="Times New Roman" w:cs="Times New Roman"/>
+          <w:sz w:val="26"/>
+          <w:szCs w:val="26"/>
+        </w:rPr>
+        <w:t xml:space="preserve">Повышенный уровень безопасности обеспечивается за счёт ухода от визуального контроля (проверка продавцом голограммы, подписи, сверка имени с удостоверением личности) к использованию ПИН-кода и криптографических алгоритмов, таких как DES, </w:t>
+      </w:r>
+      <w:proofErr w:type="spellStart"/>
+      <w:r>
+        <w:rPr>
+          <w:rFonts w:ascii="Times New Roman" w:hAnsi="Times New Roman" w:cs="Times New Roman"/>
+          <w:sz w:val="26"/>
+          <w:szCs w:val="26"/>
+        </w:rPr>
+        <w:t>Triple</w:t>
+      </w:r>
+      <w:proofErr w:type="spellEnd"/>
+      <w:r>
+        <w:rPr>
+          <w:rFonts w:ascii="Times New Roman" w:hAnsi="Times New Roman" w:cs="Times New Roman"/>
+          <w:sz w:val="26"/>
+          <w:szCs w:val="26"/>
+        </w:rPr>
+        <w:t xml:space="preserve"> DES, RSA и SHA для аутентификации карты. Время проведения транзакции сопоставимо с онлайновыми транзакциями.</w:t>
+      </w:r>
+    </w:p>
+    <w:p>
+      <w:pPr>
+        <w:spacing w:line="360" w:lineRule="auto"/>
+        <w:jc w:val="both"/>
+        <w:rPr>
+          <w:rFonts w:ascii="Times New Roman" w:hAnsi="Times New Roman" w:cs="Times New Roman"/>
+          <w:sz w:val="26"/>
+          <w:szCs w:val="26"/>
+        </w:rPr>
+      </w:pPr>
+      <w:r>
+        <w:rPr>
+          <w:rFonts w:ascii="Times New Roman" w:hAnsi="Times New Roman" w:cs="Times New Roman"/>
+          <w:sz w:val="26"/>
+          <w:szCs w:val="26"/>
+        </w:rPr>
+        <w:t xml:space="preserve">Новый уровень безопасности позволил банкам и эмитентам карт перенести ответственность за утерянные средства таким образом, что теперь (с 1 января 2005 года в ЕС) торгующие организации несут ответственность за мошеннические транзакции, совершенные при помощи систем, не поддерживающих стандарт EMV. </w:t>
+      </w:r>
+    </w:p>
+    <w:p>
+      <w:pPr>
+        <w:spacing w:line="360" w:lineRule="auto"/>
+        <w:jc w:val="both"/>
+        <w:rPr>
+          <w:rFonts w:ascii="Times New Roman" w:hAnsi="Times New Roman" w:cs="Times New Roman"/>
+          <w:sz w:val="26"/>
+          <w:szCs w:val="26"/>
+        </w:rPr>
+      </w:pPr>
+      <w:r>
+        <w:rPr>
+          <w:rFonts w:ascii="Times New Roman" w:hAnsi="Times New Roman" w:cs="Times New Roman"/>
+          <w:sz w:val="26"/>
+          <w:szCs w:val="26"/>
+        </w:rPr>
+        <w:t xml:space="preserve">Чип имеет существенно более высокую степень защиты по сравнению с магнитной полосой. Секретный ключ чипа, идентифицирующий карту в банковских операциях, хранится в защищенной памяти, он записывается в память чипа на стадии изготовления, и его невозможно оттуда извлечь с помощью внешних устройств, не нарушая целостности самого чипа. Регулярно публикуемая многими национальными банками статистика показывает значительное снижение случаев мошенничества при использовании EMV. ПИН-код чипа проверяется самим чипом, в отличие от ПИН-кода магнитной полосы, который проверяется </w:t>
+      </w:r>
+      <w:r>
+        <w:rPr>
+          <w:rFonts w:ascii="Times New Roman" w:hAnsi="Times New Roman" w:cs="Times New Roman"/>
+          <w:sz w:val="26"/>
+          <w:szCs w:val="26"/>
+        </w:rPr>
+        <w:lastRenderedPageBreak/>
+        <w:t xml:space="preserve">компьютером банка. Это обстоятельство усложняет перехват ПИН-кода при передаче в банк, хотя, с другой стороны, делает возможным перехват ПИН-кода </w:t>
+      </w:r>
+      <w:proofErr w:type="spellStart"/>
+      <w:r>
+        <w:rPr>
+          <w:rFonts w:ascii="Times New Roman" w:hAnsi="Times New Roman" w:cs="Times New Roman"/>
+          <w:sz w:val="26"/>
+          <w:szCs w:val="26"/>
+        </w:rPr>
+        <w:t>шиммером</w:t>
+      </w:r>
+      <w:proofErr w:type="spellEnd"/>
+      <w:r>
+        <w:rPr>
+          <w:rFonts w:ascii="Times New Roman" w:hAnsi="Times New Roman" w:cs="Times New Roman"/>
+          <w:sz w:val="26"/>
+          <w:szCs w:val="26"/>
+        </w:rPr>
+        <w:t>. Так же чип в отличие от магнитной полосы не подвержен воздействию магнитных полей.</w:t>
+      </w:r>
+    </w:p>
+    <w:p>
+      <w:pPr>
+        <w:spacing w:line="360" w:lineRule="auto"/>
+        <w:jc w:val="both"/>
+        <w:rPr>
+          <w:rFonts w:ascii="Times New Roman" w:hAnsi="Times New Roman" w:cs="Times New Roman"/>
+          <w:sz w:val="26"/>
+          <w:szCs w:val="26"/>
+        </w:rPr>
+      </w:pPr>
+    </w:p>
+    <w:p>
+      <w:pPr>
+        <w:spacing w:line="360" w:lineRule="auto"/>
+        <w:jc w:val="both"/>
+        <w:rPr>
+          <w:rFonts w:ascii="Times New Roman" w:hAnsi="Times New Roman" w:cs="Times New Roman"/>
+          <w:sz w:val="26"/>
+          <w:szCs w:val="26"/>
+        </w:rPr>
+      </w:pPr>
+    </w:p>
+    <w:p>
+      <w:pPr>
+        <w:spacing w:line="360" w:lineRule="auto"/>
+        <w:rPr>
+          <w:rFonts w:ascii="Times New Roman" w:hAnsi="Times New Roman" w:cs="Times New Roman"/>
+          <w:sz w:val="26"/>
+          <w:szCs w:val="26"/>
+        </w:rPr>
+      </w:pPr>
+    </w:p>
+    <w:p>
+      <w:pPr>
+        <w:spacing w:line="360" w:lineRule="auto"/>
+        <w:rPr>
+          <w:rFonts w:ascii="Times New Roman" w:hAnsi="Times New Roman" w:cs="Times New Roman"/>
+          <w:sz w:val="26"/>
+          <w:szCs w:val="26"/>
+        </w:rPr>
+      </w:pPr>
+    </w:p>
+    <w:p>
+      <w:pPr>
+        <w:spacing w:line="360" w:lineRule="auto"/>
+        <w:rPr>
+          <w:rFonts w:ascii="Times New Roman" w:hAnsi="Times New Roman" w:cs="Times New Roman"/>
+          <w:sz w:val="26"/>
+          <w:szCs w:val="26"/>
+        </w:rPr>
+      </w:pPr>
+    </w:p>
+    <w:p>
+      <w:pPr>
+        <w:spacing w:line="360" w:lineRule="auto"/>
+        <w:rPr>
+          <w:rFonts w:ascii="Times New Roman" w:hAnsi="Times New Roman" w:cs="Times New Roman"/>
+          <w:sz w:val="26"/>
+          <w:szCs w:val="26"/>
+        </w:rPr>
+      </w:pPr>
+    </w:p>
+    <w:p>
+      <w:pPr>
+        <w:spacing w:line="360" w:lineRule="auto"/>
+        <w:rPr>
+          <w:rFonts w:ascii="Times New Roman" w:hAnsi="Times New Roman" w:cs="Times New Roman"/>
+          <w:sz w:val="26"/>
+          <w:szCs w:val="26"/>
+        </w:rPr>
+      </w:pPr>
+    </w:p>
+    <w:p>
+      <w:pPr>
+        <w:spacing w:line="360" w:lineRule="auto"/>
+        <w:rPr>
+          <w:rFonts w:ascii="Times New Roman" w:hAnsi="Times New Roman" w:cs="Times New Roman"/>
+          <w:sz w:val="26"/>
+          <w:szCs w:val="26"/>
+        </w:rPr>
+      </w:pPr>
+    </w:p>
+    <w:p>
+      <w:pPr>
+        <w:spacing w:line="360" w:lineRule="auto"/>
+        <w:rPr>
+          <w:rFonts w:ascii="Times New Roman" w:hAnsi="Times New Roman" w:cs="Times New Roman"/>
+          <w:sz w:val="26"/>
+          <w:szCs w:val="26"/>
+        </w:rPr>
+      </w:pPr>
+    </w:p>
+    <w:p>
+      <w:pPr>
+        <w:spacing w:line="360" w:lineRule="auto"/>
+        <w:rPr>
+          <w:rFonts w:ascii="Times New Roman" w:hAnsi="Times New Roman" w:cs="Times New Roman"/>
+          <w:sz w:val="26"/>
+          <w:szCs w:val="26"/>
+        </w:rPr>
+      </w:pPr>
+    </w:p>
+    <w:p>
+      <w:pPr>
+        <w:spacing w:line="360" w:lineRule="auto"/>
+        <w:rPr>
+          <w:rFonts w:ascii="Times New Roman" w:hAnsi="Times New Roman" w:cs="Times New Roman"/>
+          <w:sz w:val="26"/>
+          <w:szCs w:val="26"/>
+        </w:rPr>
+      </w:pPr>
+    </w:p>
+    <w:p>
+      <w:pPr>
+        <w:spacing w:line="360" w:lineRule="auto"/>
+        <w:rPr>
+          <w:rFonts w:ascii="Times New Roman" w:hAnsi="Times New Roman" w:cs="Times New Roman"/>
+          <w:sz w:val="26"/>
+          <w:szCs w:val="26"/>
+        </w:rPr>
+      </w:pPr>
+    </w:p>
+    <w:p>
+      <w:pPr>
+        <w:spacing w:line="360" w:lineRule="auto"/>
+        <w:rPr>
+          <w:rFonts w:ascii="Times New Roman" w:hAnsi="Times New Roman" w:cs="Times New Roman"/>
+          <w:sz w:val="26"/>
+          <w:szCs w:val="26"/>
+        </w:rPr>
+      </w:pPr>
+    </w:p>
+    <w:p>
+      <w:pPr>
+        <w:spacing w:line="360" w:lineRule="auto"/>
+        <w:rPr>
+          <w:rFonts w:ascii="Times New Roman" w:hAnsi="Times New Roman" w:cs="Times New Roman"/>
+          <w:sz w:val="26"/>
+          <w:szCs w:val="26"/>
+        </w:rPr>
+      </w:pPr>
+    </w:p>
+    <w:p>
+      <w:pPr>
+        <w:spacing w:line="360" w:lineRule="auto"/>
+        <w:rPr>
+          <w:rFonts w:ascii="Times New Roman" w:hAnsi="Times New Roman" w:cs="Times New Roman"/>
+          <w:sz w:val="26"/>
+          <w:szCs w:val="26"/>
+        </w:rPr>
+      </w:pPr>
+    </w:p>
+    <w:p>
+      <w:pPr>
+        <w:spacing w:line="360" w:lineRule="auto"/>
+        <w:rPr>
+          <w:rFonts w:ascii="Times New Roman" w:hAnsi="Times New Roman" w:cs="Times New Roman"/>
+          <w:sz w:val="26"/>
+          <w:szCs w:val="26"/>
+        </w:rPr>
+      </w:pPr>
+    </w:p>
+    <w:p>
+      <w:pPr>
+        <w:spacing w:line="360" w:lineRule="auto"/>
+        <w:rPr>
+          <w:rFonts w:ascii="Times New Roman" w:hAnsi="Times New Roman" w:cs="Times New Roman"/>
+          <w:sz w:val="26"/>
+          <w:szCs w:val="26"/>
+        </w:rPr>
+      </w:pPr>
+    </w:p>
+    <w:p>
+      <w:pPr>
+        <w:spacing w:line="360" w:lineRule="auto"/>
+        <w:rPr>
+          <w:rFonts w:ascii="Times New Roman" w:hAnsi="Times New Roman" w:cs="Times New Roman"/>
+          <w:sz w:val="26"/>
+          <w:szCs w:val="26"/>
+        </w:rPr>
+      </w:pPr>
+    </w:p>
+    <w:p>
+      <w:pPr>
+        <w:spacing w:line="360" w:lineRule="auto"/>
+        <w:rPr>
+          <w:rFonts w:ascii="Times New Roman" w:hAnsi="Times New Roman" w:cs="Times New Roman"/>
+          <w:sz w:val="26"/>
+          <w:szCs w:val="26"/>
+        </w:rPr>
+      </w:pPr>
+    </w:p>
+    <w:p>
+      <w:pPr>
+        <w:spacing w:line="360" w:lineRule="auto"/>
+        <w:rPr>
+          <w:rFonts w:ascii="Times New Roman" w:hAnsi="Times New Roman" w:cs="Times New Roman"/>
+          <w:sz w:val="26"/>
+          <w:szCs w:val="26"/>
+        </w:rPr>
+      </w:pPr>
+    </w:p>
+    <w:p>
+      <w:pPr>
+        <w:spacing w:line="360" w:lineRule="auto"/>
+        <w:rPr>
+          <w:rFonts w:ascii="Times New Roman" w:hAnsi="Times New Roman" w:cs="Times New Roman"/>
+          <w:sz w:val="26"/>
+          <w:szCs w:val="26"/>
+        </w:rPr>
+      </w:pPr>
+      <w:r>
+        <w:rPr>
+          <w:rFonts w:ascii="Times New Roman" w:hAnsi="Times New Roman" w:cs="Times New Roman"/>
+          <w:sz w:val="26"/>
+          <w:szCs w:val="26"/>
+        </w:rPr>
+        <w:br w:type="page"/>
+      </w:r>
+    </w:p>
+    <w:p>
+      <w:pPr>
+        <w:spacing w:line="360" w:lineRule="auto"/>
         <w:rPr>
           <w:rFonts w:ascii="Times New Roman" w:hAnsi="Times New Roman" w:cs="Times New Roman"/>
           <w:sz w:val="26"/>
@@ -3812,6 +6668,7 @@
         <w:tabs>
           <w:tab w:val="left" w:pos="1860"/>
         </w:tabs>
+        <w:spacing w:line="360" w:lineRule="auto"/>
         <w:jc w:val="center"/>
         <w:rPr>
           <w:rFonts w:ascii="Times New Roman" w:hAnsi="Times New Roman" w:cs="Times New Roman"/>
@@ -3833,6 +6690,7 @@
         <w:tabs>
           <w:tab w:val="left" w:pos="1860"/>
         </w:tabs>
+        <w:spacing w:line="360" w:lineRule="auto"/>
         <w:rPr>
           <w:rFonts w:ascii="Times New Roman" w:hAnsi="Times New Roman" w:cs="Times New Roman"/>
           <w:sz w:val="26"/>
@@ -3864,8 +6722,9 @@
           <w:sz w:val="26"/>
           <w:szCs w:val="26"/>
         </w:rPr>
-        <w:t>Гагарина Л.Г., Касимов Р.А., Коваленко Д.Г.</w:t>
-      </w:r>
+        <w:t xml:space="preserve">Гагарина Л.Г., </w:t>
+      </w:r>
+      <w:proofErr w:type="spellStart"/>
       <w:r>
         <w:rPr>
           <w:b w:val="0"/>
@@ -3873,8 +6732,9 @@
           <w:sz w:val="26"/>
           <w:szCs w:val="26"/>
         </w:rPr>
-        <w:t>, Федотова</w:t>
-      </w:r>
+        <w:t>Касимов</w:t>
+      </w:r>
+      <w:proofErr w:type="spellEnd"/>
       <w:r>
         <w:rPr>
           <w:b w:val="0"/>
@@ -3882,7 +6742,65 @@
           <w:sz w:val="26"/>
           <w:szCs w:val="26"/>
         </w:rPr>
-        <w:t xml:space="preserve"> Е.Л., Чжо Зо Е, Черников Б.В., Методические указания по выполнению выпускной квалификационной работы по направлению подготовки бакалавров 09.03.04 «Программная инженерия»/ Под редакцией д.т.н. Черникова Б.В.  МИЭТ, 2016.</w:t>
+        <w:t xml:space="preserve"> Р.А., Коваленко Д.Г.</w:t>
+      </w:r>
+      <w:r>
+        <w:rPr>
+          <w:b w:val="0"/>
+          <w:bCs w:val="0"/>
+          <w:sz w:val="26"/>
+          <w:szCs w:val="26"/>
+        </w:rPr>
+        <w:t>, Федотова</w:t>
+      </w:r>
+      <w:r>
+        <w:rPr>
+          <w:b w:val="0"/>
+          <w:bCs w:val="0"/>
+          <w:sz w:val="26"/>
+          <w:szCs w:val="26"/>
+        </w:rPr>
+        <w:t xml:space="preserve"> Е.Л., </w:t>
+      </w:r>
+      <w:proofErr w:type="spellStart"/>
+      <w:r>
+        <w:rPr>
+          <w:b w:val="0"/>
+          <w:bCs w:val="0"/>
+          <w:sz w:val="26"/>
+          <w:szCs w:val="26"/>
+        </w:rPr>
+        <w:t>Чжо</w:t>
+      </w:r>
+      <w:proofErr w:type="spellEnd"/>
+      <w:r>
+        <w:rPr>
+          <w:b w:val="0"/>
+          <w:bCs w:val="0"/>
+          <w:sz w:val="26"/>
+          <w:szCs w:val="26"/>
+        </w:rPr>
+        <w:t xml:space="preserve"> </w:t>
+      </w:r>
+      <w:proofErr w:type="spellStart"/>
+      <w:r>
+        <w:rPr>
+          <w:b w:val="0"/>
+          <w:bCs w:val="0"/>
+          <w:sz w:val="26"/>
+          <w:szCs w:val="26"/>
+        </w:rPr>
+        <w:t>Зо</w:t>
+      </w:r>
+      <w:proofErr w:type="spellEnd"/>
+      <w:r>
+        <w:rPr>
+          <w:b w:val="0"/>
+          <w:bCs w:val="0"/>
+          <w:sz w:val="26"/>
+          <w:szCs w:val="26"/>
+        </w:rPr>
+        <w:t xml:space="preserve"> Е, Черников Б.В., Методические указания по выполнению выпускной квалификационной работы по направлению подготовки бакалавров 09.03.04 «Программная инженерия»/ Под редакцией д.т.н. Черникова Б.В.  МИЭТ, 2016.</w:t>
       </w:r>
     </w:p>
     <w:p>
@@ -4022,7 +6940,7 @@
       </w:pPr>
     </w:p>
     <w:sectPr>
-      <w:footerReference w:type="default" r:id="rId11"/>
+      <w:footerReference w:type="default" r:id="rId13"/>
       <w:pgSz w:w="11906" w:h="16838"/>
       <w:pgMar w:top="1134" w:right="567" w:bottom="1134" w:left="1134" w:header="709" w:footer="709" w:gutter="0"/>
       <w:cols w:space="708"/>
@@ -4033,7 +6951,7 @@
 </file>
 
 <file path=word/endnotes.xml><?xml version="1.0" encoding="utf-8"?>
-<w:endnotes xmlns:wpc="http://schemas.microsoft.com/office/word/2010/wordprocessingCanvas" xmlns:cx="http://schemas.microsoft.com/office/drawing/2014/chartex" xmlns:cx1="http://schemas.microsoft.com/office/drawing/2015/9/8/chartex" xmlns:mc="http://schemas.openxmlformats.org/markup-compatibility/2006" xmlns:o="urn:schemas-microsoft-com:office:office" xmlns:r="http://schemas.openxmlformats.org/officeDocument/2006/relationships" xmlns:m="http://schemas.openxmlformats.org/officeDocument/2006/math" xmlns:v="urn:schemas-microsoft-com:vml" xmlns:wp14="http://schemas.microsoft.com/office/word/2010/wordprocessingDrawing" xmlns:wp="http://schemas.openxmlformats.org/drawingml/2006/wordprocessingDrawing" xmlns:w10="urn:schemas-microsoft-com:office:word" xmlns:w="http://schemas.openxmlformats.org/wordprocessingml/2006/main" xmlns:w14="http://schemas.microsoft.com/office/word/2010/wordml" xmlns:w15="http://schemas.microsoft.com/office/word/2012/wordml" xmlns:w16se="http://schemas.microsoft.com/office/word/2015/wordml/symex" xmlns:wpg="http://schemas.microsoft.com/office/word/2010/wordprocessingGroup" xmlns:wpi="http://schemas.microsoft.com/office/word/2010/wordprocessingInk" xmlns:wne="http://schemas.microsoft.com/office/word/2006/wordml" xmlns:wps="http://schemas.microsoft.com/office/word/2010/wordprocessingShape" mc:Ignorable="w14 w15 w16se wp14">
+<w:endnotes xmlns:wpc="http://schemas.microsoft.com/office/word/2010/wordprocessingCanvas" xmlns:cx="http://schemas.microsoft.com/office/drawing/2014/chartex" xmlns:mc="http://schemas.openxmlformats.org/markup-compatibility/2006" xmlns:o="urn:schemas-microsoft-com:office:office" xmlns:r="http://schemas.openxmlformats.org/officeDocument/2006/relationships" xmlns:m="http://schemas.openxmlformats.org/officeDocument/2006/math" xmlns:v="urn:schemas-microsoft-com:vml" xmlns:wp14="http://schemas.microsoft.com/office/word/2010/wordprocessingDrawing" xmlns:wp="http://schemas.openxmlformats.org/drawingml/2006/wordprocessingDrawing" xmlns:w10="urn:schemas-microsoft-com:office:word" xmlns:w="http://schemas.openxmlformats.org/wordprocessingml/2006/main" xmlns:w14="http://schemas.microsoft.com/office/word/2010/wordml" xmlns:w15="http://schemas.microsoft.com/office/word/2012/wordml" xmlns:w16se="http://schemas.microsoft.com/office/word/2015/wordml/symex" xmlns:wpg="http://schemas.microsoft.com/office/word/2010/wordprocessingGroup" xmlns:wpi="http://schemas.microsoft.com/office/word/2010/wordprocessingInk" xmlns:wne="http://schemas.microsoft.com/office/word/2006/wordml" xmlns:wps="http://schemas.microsoft.com/office/word/2010/wordprocessingShape" mc:Ignorable="w14 w15 w16se wp14">
   <w:endnote w:type="separator" w:id="-1">
     <w:p>
       <w:pPr>
@@ -4058,7 +6976,7 @@
 </file>
 
 <file path=word/footer1.xml><?xml version="1.0" encoding="utf-8"?>
-<w:ftr xmlns:wpc="http://schemas.microsoft.com/office/word/2010/wordprocessingCanvas" xmlns:cx="http://schemas.microsoft.com/office/drawing/2014/chartex" xmlns:cx1="http://schemas.microsoft.com/office/drawing/2015/9/8/chartex" xmlns:mc="http://schemas.openxmlformats.org/markup-compatibility/2006" xmlns:o="urn:schemas-microsoft-com:office:office" xmlns:r="http://schemas.openxmlformats.org/officeDocument/2006/relationships" xmlns:m="http://schemas.openxmlformats.org/officeDocument/2006/math" xmlns:v="urn:schemas-microsoft-com:vml" xmlns:wp14="http://schemas.microsoft.com/office/word/2010/wordprocessingDrawing" xmlns:wp="http://schemas.openxmlformats.org/drawingml/2006/wordprocessingDrawing" xmlns:w10="urn:schemas-microsoft-com:office:word" xmlns:w="http://schemas.openxmlformats.org/wordprocessingml/2006/main" xmlns:w14="http://schemas.microsoft.com/office/word/2010/wordml" xmlns:w15="http://schemas.microsoft.com/office/word/2012/wordml" xmlns:w16se="http://schemas.microsoft.com/office/word/2015/wordml/symex" xmlns:wpg="http://schemas.microsoft.com/office/word/2010/wordprocessingGroup" xmlns:wpi="http://schemas.microsoft.com/office/word/2010/wordprocessingInk" xmlns:wne="http://schemas.microsoft.com/office/word/2006/wordml" xmlns:wps="http://schemas.microsoft.com/office/word/2010/wordprocessingShape" mc:Ignorable="w14 w15 w16se wp14">
+<w:ftr xmlns:wpc="http://schemas.microsoft.com/office/word/2010/wordprocessingCanvas" xmlns:cx="http://schemas.microsoft.com/office/drawing/2014/chartex" xmlns:mc="http://schemas.openxmlformats.org/markup-compatibility/2006" xmlns:o="urn:schemas-microsoft-com:office:office" xmlns:r="http://schemas.openxmlformats.org/officeDocument/2006/relationships" xmlns:m="http://schemas.openxmlformats.org/officeDocument/2006/math" xmlns:v="urn:schemas-microsoft-com:vml" xmlns:wp14="http://schemas.microsoft.com/office/word/2010/wordprocessingDrawing" xmlns:wp="http://schemas.openxmlformats.org/drawingml/2006/wordprocessingDrawing" xmlns:w10="urn:schemas-microsoft-com:office:word" xmlns:w="http://schemas.openxmlformats.org/wordprocessingml/2006/main" xmlns:w14="http://schemas.microsoft.com/office/word/2010/wordml" xmlns:w15="http://schemas.microsoft.com/office/word/2012/wordml" xmlns:w16se="http://schemas.microsoft.com/office/word/2015/wordml/symex" xmlns:wpg="http://schemas.microsoft.com/office/word/2010/wordprocessingGroup" xmlns:wpi="http://schemas.microsoft.com/office/word/2010/wordprocessingInk" xmlns:wne="http://schemas.microsoft.com/office/word/2006/wordml" xmlns:wps="http://schemas.microsoft.com/office/word/2010/wordprocessingShape" mc:Ignorable="w14 w15 w16se wp14">
   <w:p>
     <w:pPr>
       <w:pStyle w:val="aa"/>
@@ -4074,7 +6992,7 @@
 </file>
 
 <file path=word/footer2.xml><?xml version="1.0" encoding="utf-8"?>
-<w:ftr xmlns:wpc="http://schemas.microsoft.com/office/word/2010/wordprocessingCanvas" xmlns:cx="http://schemas.microsoft.com/office/drawing/2014/chartex" xmlns:cx1="http://schemas.microsoft.com/office/drawing/2015/9/8/chartex" xmlns:mc="http://schemas.openxmlformats.org/markup-compatibility/2006" xmlns:o="urn:schemas-microsoft-com:office:office" xmlns:r="http://schemas.openxmlformats.org/officeDocument/2006/relationships" xmlns:m="http://schemas.openxmlformats.org/officeDocument/2006/math" xmlns:v="urn:schemas-microsoft-com:vml" xmlns:wp14="http://schemas.microsoft.com/office/word/2010/wordprocessingDrawing" xmlns:wp="http://schemas.openxmlformats.org/drawingml/2006/wordprocessingDrawing" xmlns:w10="urn:schemas-microsoft-com:office:word" xmlns:w="http://schemas.openxmlformats.org/wordprocessingml/2006/main" xmlns:w14="http://schemas.microsoft.com/office/word/2010/wordml" xmlns:w15="http://schemas.microsoft.com/office/word/2012/wordml" xmlns:w16se="http://schemas.microsoft.com/office/word/2015/wordml/symex" xmlns:wpg="http://schemas.microsoft.com/office/word/2010/wordprocessingGroup" xmlns:wpi="http://schemas.microsoft.com/office/word/2010/wordprocessingInk" xmlns:wne="http://schemas.microsoft.com/office/word/2006/wordml" xmlns:wps="http://schemas.microsoft.com/office/word/2010/wordprocessingShape" mc:Ignorable="w14 w15 w16se wp14">
+<w:ftr xmlns:wpc="http://schemas.microsoft.com/office/word/2010/wordprocessingCanvas" xmlns:cx="http://schemas.microsoft.com/office/drawing/2014/chartex" xmlns:mc="http://schemas.openxmlformats.org/markup-compatibility/2006" xmlns:o="urn:schemas-microsoft-com:office:office" xmlns:r="http://schemas.openxmlformats.org/officeDocument/2006/relationships" xmlns:m="http://schemas.openxmlformats.org/officeDocument/2006/math" xmlns:v="urn:schemas-microsoft-com:vml" xmlns:wp14="http://schemas.microsoft.com/office/word/2010/wordprocessingDrawing" xmlns:wp="http://schemas.openxmlformats.org/drawingml/2006/wordprocessingDrawing" xmlns:w10="urn:schemas-microsoft-com:office:word" xmlns:w="http://schemas.openxmlformats.org/wordprocessingml/2006/main" xmlns:w14="http://schemas.microsoft.com/office/word/2010/wordml" xmlns:w15="http://schemas.microsoft.com/office/word/2012/wordml" xmlns:w16se="http://schemas.microsoft.com/office/word/2015/wordml/symex" xmlns:wpg="http://schemas.microsoft.com/office/word/2010/wordprocessingGroup" xmlns:wpi="http://schemas.microsoft.com/office/word/2010/wordprocessingInk" xmlns:wne="http://schemas.microsoft.com/office/word/2006/wordml" xmlns:wps="http://schemas.microsoft.com/office/word/2010/wordprocessingShape" mc:Ignorable="w14 w15 w16se wp14">
   <w:sdt>
     <w:sdtPr>
       <w:id w:val="-1285653639"/>
@@ -4103,7 +7021,7 @@
           <w:rPr>
             <w:noProof/>
           </w:rPr>
-          <w:t>2</w:t>
+          <w:t>15</w:t>
         </w:r>
         <w:r>
           <w:fldChar w:fldCharType="end"/>
@@ -4120,7 +7038,7 @@
 </file>
 
 <file path=word/footnotes.xml><?xml version="1.0" encoding="utf-8"?>
-<w:footnotes xmlns:wpc="http://schemas.microsoft.com/office/word/2010/wordprocessingCanvas" xmlns:cx="http://schemas.microsoft.com/office/drawing/2014/chartex" xmlns:cx1="http://schemas.microsoft.com/office/drawing/2015/9/8/chartex" xmlns:mc="http://schemas.openxmlformats.org/markup-compatibility/2006" xmlns:o="urn:schemas-microsoft-com:office:office" xmlns:r="http://schemas.openxmlformats.org/officeDocument/2006/relationships" xmlns:m="http://schemas.openxmlformats.org/officeDocument/2006/math" xmlns:v="urn:schemas-microsoft-com:vml" xmlns:wp14="http://schemas.microsoft.com/office/word/2010/wordprocessingDrawing" xmlns:wp="http://schemas.openxmlformats.org/drawingml/2006/wordprocessingDrawing" xmlns:w10="urn:schemas-microsoft-com:office:word" xmlns:w="http://schemas.openxmlformats.org/wordprocessingml/2006/main" xmlns:w14="http://schemas.microsoft.com/office/word/2010/wordml" xmlns:w15="http://schemas.microsoft.com/office/word/2012/wordml" xmlns:w16se="http://schemas.microsoft.com/office/word/2015/wordml/symex" xmlns:wpg="http://schemas.microsoft.com/office/word/2010/wordprocessingGroup" xmlns:wpi="http://schemas.microsoft.com/office/word/2010/wordprocessingInk" xmlns:wne="http://schemas.microsoft.com/office/word/2006/wordml" xmlns:wps="http://schemas.microsoft.com/office/word/2010/wordprocessingShape" mc:Ignorable="w14 w15 w16se wp14">
+<w:footnotes xmlns:wpc="http://schemas.microsoft.com/office/word/2010/wordprocessingCanvas" xmlns:cx="http://schemas.microsoft.com/office/drawing/2014/chartex" xmlns:mc="http://schemas.openxmlformats.org/markup-compatibility/2006" xmlns:o="urn:schemas-microsoft-com:office:office" xmlns:r="http://schemas.openxmlformats.org/officeDocument/2006/relationships" xmlns:m="http://schemas.openxmlformats.org/officeDocument/2006/math" xmlns:v="urn:schemas-microsoft-com:vml" xmlns:wp14="http://schemas.microsoft.com/office/word/2010/wordprocessingDrawing" xmlns:wp="http://schemas.openxmlformats.org/drawingml/2006/wordprocessingDrawing" xmlns:w10="urn:schemas-microsoft-com:office:word" xmlns:w="http://schemas.openxmlformats.org/wordprocessingml/2006/main" xmlns:w14="http://schemas.microsoft.com/office/word/2010/wordml" xmlns:w15="http://schemas.microsoft.com/office/word/2012/wordml" xmlns:w16se="http://schemas.microsoft.com/office/word/2015/wordml/symex" xmlns:wpg="http://schemas.microsoft.com/office/word/2010/wordprocessingGroup" xmlns:wpi="http://schemas.microsoft.com/office/word/2010/wordprocessingInk" xmlns:wne="http://schemas.microsoft.com/office/word/2006/wordml" xmlns:wps="http://schemas.microsoft.com/office/word/2010/wordprocessingShape" mc:Ignorable="w14 w15 w16se wp14">
   <w:footnote w:type="separator" w:id="-1">
     <w:p>
       <w:pPr>
@@ -4145,7 +7063,7 @@
 </file>
 
 <file path=word/numbering.xml><?xml version="1.0" encoding="utf-8"?>
-<w:numbering xmlns:wpc="http://schemas.microsoft.com/office/word/2010/wordprocessingCanvas" xmlns:cx="http://schemas.microsoft.com/office/drawing/2014/chartex" xmlns:cx1="http://schemas.microsoft.com/office/drawing/2015/9/8/chartex" xmlns:mc="http://schemas.openxmlformats.org/markup-compatibility/2006" xmlns:o="urn:schemas-microsoft-com:office:office" xmlns:r="http://schemas.openxmlformats.org/officeDocument/2006/relationships" xmlns:m="http://schemas.openxmlformats.org/officeDocument/2006/math" xmlns:v="urn:schemas-microsoft-com:vml" xmlns:wp14="http://schemas.microsoft.com/office/word/2010/wordprocessingDrawing" xmlns:wp="http://schemas.openxmlformats.org/drawingml/2006/wordprocessingDrawing" xmlns:w10="urn:schemas-microsoft-com:office:word" xmlns:w="http://schemas.openxmlformats.org/wordprocessingml/2006/main" xmlns:w14="http://schemas.microsoft.com/office/word/2010/wordml" xmlns:w15="http://schemas.microsoft.com/office/word/2012/wordml" xmlns:w16se="http://schemas.microsoft.com/office/word/2015/wordml/symex" xmlns:wpg="http://schemas.microsoft.com/office/word/2010/wordprocessingGroup" xmlns:wpi="http://schemas.microsoft.com/office/word/2010/wordprocessingInk" xmlns:wne="http://schemas.microsoft.com/office/word/2006/wordml" xmlns:wps="http://schemas.microsoft.com/office/word/2010/wordprocessingShape" mc:Ignorable="w14 w15 w16se wp14">
+<w:numbering xmlns:wpc="http://schemas.microsoft.com/office/word/2010/wordprocessingCanvas" xmlns:cx="http://schemas.microsoft.com/office/drawing/2014/chartex" xmlns:mc="http://schemas.openxmlformats.org/markup-compatibility/2006" xmlns:o="urn:schemas-microsoft-com:office:office" xmlns:r="http://schemas.openxmlformats.org/officeDocument/2006/relationships" xmlns:m="http://schemas.openxmlformats.org/officeDocument/2006/math" xmlns:v="urn:schemas-microsoft-com:vml" xmlns:wp14="http://schemas.microsoft.com/office/word/2010/wordprocessingDrawing" xmlns:wp="http://schemas.openxmlformats.org/drawingml/2006/wordprocessingDrawing" xmlns:w10="urn:schemas-microsoft-com:office:word" xmlns:w="http://schemas.openxmlformats.org/wordprocessingml/2006/main" xmlns:w14="http://schemas.microsoft.com/office/word/2010/wordml" xmlns:w15="http://schemas.microsoft.com/office/word/2012/wordml" xmlns:w16se="http://schemas.microsoft.com/office/word/2015/wordml/symex" xmlns:wpg="http://schemas.microsoft.com/office/word/2010/wordprocessingGroup" xmlns:wpi="http://schemas.microsoft.com/office/word/2010/wordprocessingInk" xmlns:wne="http://schemas.microsoft.com/office/word/2006/wordml" xmlns:wps="http://schemas.microsoft.com/office/word/2010/wordprocessingShape" mc:Ignorable="w14 w15 w16se wp14">
   <w:abstractNum w:abstractNumId="0" w15:restartNumberingAfterBreak="0">
     <w:nsid w:val="14054A36"/>
     <w:multiLevelType w:val="hybridMultilevel"/>
@@ -4978,6 +7896,119 @@
     </w:lvl>
   </w:abstractNum>
   <w:abstractNum w:abstractNumId="8" w15:restartNumberingAfterBreak="0">
+    <w:nsid w:val="633C46EE"/>
+    <w:multiLevelType w:val="hybridMultilevel"/>
+    <w:tmpl w:val="DD1E6CF2"/>
+    <w:lvl w:ilvl="0" w:tplc="04190001">
+      <w:start w:val="1"/>
+      <w:numFmt w:val="bullet"/>
+      <w:lvlText w:val=""/>
+      <w:lvlJc w:val="left"/>
+      <w:pPr>
+        <w:ind w:left="720" w:hanging="360"/>
+      </w:pPr>
+      <w:rPr>
+        <w:rFonts w:ascii="Symbol" w:hAnsi="Symbol" w:hint="default"/>
+      </w:rPr>
+    </w:lvl>
+    <w:lvl w:ilvl="1" w:tplc="04190003">
+      <w:start w:val="1"/>
+      <w:numFmt w:val="bullet"/>
+      <w:lvlText w:val="o"/>
+      <w:lvlJc w:val="left"/>
+      <w:pPr>
+        <w:ind w:left="1440" w:hanging="360"/>
+      </w:pPr>
+      <w:rPr>
+        <w:rFonts w:ascii="Courier New" w:hAnsi="Courier New" w:cs="Courier New" w:hint="default"/>
+      </w:rPr>
+    </w:lvl>
+    <w:lvl w:ilvl="2" w:tplc="04190005" w:tentative="1">
+      <w:start w:val="1"/>
+      <w:numFmt w:val="bullet"/>
+      <w:lvlText w:val=""/>
+      <w:lvlJc w:val="left"/>
+      <w:pPr>
+        <w:ind w:left="2160" w:hanging="360"/>
+      </w:pPr>
+      <w:rPr>
+        <w:rFonts w:ascii="Wingdings" w:hAnsi="Wingdings" w:hint="default"/>
+      </w:rPr>
+    </w:lvl>
+    <w:lvl w:ilvl="3" w:tplc="04190001" w:tentative="1">
+      <w:start w:val="1"/>
+      <w:numFmt w:val="bullet"/>
+      <w:lvlText w:val=""/>
+      <w:lvlJc w:val="left"/>
+      <w:pPr>
+        <w:ind w:left="2880" w:hanging="360"/>
+      </w:pPr>
+      <w:rPr>
+        <w:rFonts w:ascii="Symbol" w:hAnsi="Symbol" w:hint="default"/>
+      </w:rPr>
+    </w:lvl>
+    <w:lvl w:ilvl="4" w:tplc="04190003" w:tentative="1">
+      <w:start w:val="1"/>
+      <w:numFmt w:val="bullet"/>
+      <w:lvlText w:val="o"/>
+      <w:lvlJc w:val="left"/>
+      <w:pPr>
+        <w:ind w:left="3600" w:hanging="360"/>
+      </w:pPr>
+      <w:rPr>
+        <w:rFonts w:ascii="Courier New" w:hAnsi="Courier New" w:cs="Courier New" w:hint="default"/>
+      </w:rPr>
+    </w:lvl>
+    <w:lvl w:ilvl="5" w:tplc="04190005" w:tentative="1">
+      <w:start w:val="1"/>
+      <w:numFmt w:val="bullet"/>
+      <w:lvlText w:val=""/>
+      <w:lvlJc w:val="left"/>
+      <w:pPr>
+        <w:ind w:left="4320" w:hanging="360"/>
+      </w:pPr>
+      <w:rPr>
+        <w:rFonts w:ascii="Wingdings" w:hAnsi="Wingdings" w:hint="default"/>
+      </w:rPr>
+    </w:lvl>
+    <w:lvl w:ilvl="6" w:tplc="04190001" w:tentative="1">
+      <w:start w:val="1"/>
+      <w:numFmt w:val="bullet"/>
+      <w:lvlText w:val=""/>
+      <w:lvlJc w:val="left"/>
+      <w:pPr>
+        <w:ind w:left="5040" w:hanging="360"/>
+      </w:pPr>
+      <w:rPr>
+        <w:rFonts w:ascii="Symbol" w:hAnsi="Symbol" w:hint="default"/>
+      </w:rPr>
+    </w:lvl>
+    <w:lvl w:ilvl="7" w:tplc="04190003" w:tentative="1">
+      <w:start w:val="1"/>
+      <w:numFmt w:val="bullet"/>
+      <w:lvlText w:val="o"/>
+      <w:lvlJc w:val="left"/>
+      <w:pPr>
+        <w:ind w:left="5760" w:hanging="360"/>
+      </w:pPr>
+      <w:rPr>
+        <w:rFonts w:ascii="Courier New" w:hAnsi="Courier New" w:cs="Courier New" w:hint="default"/>
+      </w:rPr>
+    </w:lvl>
+    <w:lvl w:ilvl="8" w:tplc="04190005" w:tentative="1">
+      <w:start w:val="1"/>
+      <w:numFmt w:val="bullet"/>
+      <w:lvlText w:val=""/>
+      <w:lvlJc w:val="left"/>
+      <w:pPr>
+        <w:ind w:left="6480" w:hanging="360"/>
+      </w:pPr>
+      <w:rPr>
+        <w:rFonts w:ascii="Wingdings" w:hAnsi="Wingdings" w:hint="default"/>
+      </w:rPr>
+    </w:lvl>
+  </w:abstractNum>
+  <w:abstractNum w:abstractNumId="9" w15:restartNumberingAfterBreak="0">
     <w:nsid w:val="6515201A"/>
     <w:multiLevelType w:val="hybridMultilevel"/>
     <w:tmpl w:val="E780B1DE"/>
@@ -5068,7 +8099,7 @@
       </w:pPr>
     </w:lvl>
   </w:abstractNum>
-  <w:abstractNum w:abstractNumId="9" w15:restartNumberingAfterBreak="0">
+  <w:abstractNum w:abstractNumId="10" w15:restartNumberingAfterBreak="0">
     <w:nsid w:val="75436D57"/>
     <w:multiLevelType w:val="hybridMultilevel"/>
     <w:tmpl w:val="BFA6FBA2"/>
@@ -5187,7 +8218,7 @@
     <w:abstractNumId w:val="3"/>
   </w:num>
   <w:num w:numId="3">
-    <w:abstractNumId w:val="9"/>
+    <w:abstractNumId w:val="10"/>
   </w:num>
   <w:num w:numId="4">
     <w:abstractNumId w:val="5"/>
@@ -5223,7 +8254,7 @@
     </w:lvlOverride>
   </w:num>
   <w:num w:numId="6">
-    <w:abstractNumId w:val="8"/>
+    <w:abstractNumId w:val="9"/>
     <w:lvlOverride w:ilvl="0">
       <w:startOverride w:val="1"/>
     </w:lvlOverride>
@@ -5320,6 +8351,9 @@
   </w:num>
   <w:num w:numId="11">
     <w:abstractNumId w:val="4"/>
+  </w:num>
+  <w:num w:numId="12">
+    <w:abstractNumId w:val="8"/>
   </w:num>
 </w:numbering>
 </file>
@@ -5739,6 +8773,29 @@
       <w:lang w:eastAsia="ru-RU"/>
     </w:rPr>
   </w:style>
+  <w:style w:type="paragraph" w:styleId="2">
+    <w:name w:val="heading 2"/>
+    <w:basedOn w:val="a"/>
+    <w:next w:val="a"/>
+    <w:link w:val="20"/>
+    <w:uiPriority w:val="9"/>
+    <w:semiHidden/>
+    <w:unhideWhenUsed/>
+    <w:qFormat/>
+    <w:rsid w:val="009319CC"/>
+    <w:pPr>
+      <w:keepNext/>
+      <w:keepLines/>
+      <w:spacing w:before="40" w:after="0"/>
+      <w:outlineLvl w:val="1"/>
+    </w:pPr>
+    <w:rPr>
+      <w:rFonts w:asciiTheme="majorHAnsi" w:eastAsiaTheme="majorEastAsia" w:hAnsiTheme="majorHAnsi" w:cstheme="majorBidi"/>
+      <w:color w:val="2E74B5" w:themeColor="accent1" w:themeShade="BF"/>
+      <w:sz w:val="26"/>
+      <w:szCs w:val="26"/>
+    </w:rPr>
+  </w:style>
   <w:style w:type="character" w:default="1" w:styleId="a0">
     <w:name w:val="Default Paragraph Font"/>
     <w:uiPriority w:val="1"/>
@@ -5821,7 +8878,7 @@
       <w:u w:val="single"/>
     </w:rPr>
   </w:style>
-  <w:style w:type="paragraph" w:styleId="2">
+  <w:style w:type="paragraph" w:styleId="21">
     <w:name w:val="toc 2"/>
     <w:basedOn w:val="a"/>
     <w:next w:val="a"/>
@@ -5933,6 +8990,20 @@
     <w:link w:val="aa"/>
     <w:uiPriority w:val="99"/>
     <w:rsid w:val="0021623A"/>
+  </w:style>
+  <w:style w:type="character" w:customStyle="1" w:styleId="20">
+    <w:name w:val="Заголовок 2 Знак"/>
+    <w:basedOn w:val="a0"/>
+    <w:link w:val="2"/>
+    <w:uiPriority w:val="9"/>
+    <w:semiHidden/>
+    <w:rsid w:val="009319CC"/>
+    <w:rPr>
+      <w:rFonts w:asciiTheme="majorHAnsi" w:eastAsiaTheme="majorEastAsia" w:hAnsiTheme="majorHAnsi" w:cstheme="majorBidi"/>
+      <w:color w:val="2E74B5" w:themeColor="accent1" w:themeShade="BF"/>
+      <w:sz w:val="26"/>
+      <w:szCs w:val="26"/>
+    </w:rPr>
   </w:style>
 </w:styles>
 </file>
@@ -6203,7 +9274,7 @@
 </file>
 
 <file path=customXml/itemProps1.xml><?xml version="1.0" encoding="utf-8"?>
-<ds:datastoreItem xmlns:ds="http://schemas.openxmlformats.org/officeDocument/2006/customXml" ds:itemID="{C0966663-08CA-476C-A77B-A4C64181242D}">
+<ds:datastoreItem xmlns:ds="http://schemas.openxmlformats.org/officeDocument/2006/customXml" ds:itemID="{79BF8805-B049-4AF5-B949-06B259E1B7D2}">
   <ds:schemaRefs>
     <ds:schemaRef ds:uri="http://schemas.openxmlformats.org/officeDocument/2006/bibliography"/>
   </ds:schemaRefs>

</xml_diff>